<commit_message>
Fase de Elaboracion 2.0
</commit_message>
<xml_diff>
--- a/Documentacion Tienda/Fase Elaboracion.docx
+++ b/Documentacion Tienda/Fase Elaboracion.docx
@@ -34,7 +34,7 @@
               <w:lang w:val="es-MX" w:eastAsia="es-MX"/>
             </w:rPr>
             <w:drawing>
-              <wp:anchor distT="0" distB="0" distL="114300" distR="114300" simplePos="0" relativeHeight="251765248" behindDoc="0" locked="0" layoutInCell="1" allowOverlap="1" wp14:anchorId="23574B0A" wp14:editId="66E691F3">
+              <wp:anchor distT="0" distB="0" distL="114300" distR="114300" simplePos="0" relativeHeight="251764224" behindDoc="0" locked="0" layoutInCell="1" allowOverlap="1" wp14:anchorId="23574B0A" wp14:editId="66E691F3">
                 <wp:simplePos x="0" y="0"/>
                 <wp:positionH relativeFrom="margin">
                   <wp:posOffset>-207645</wp:posOffset>
@@ -109,7 +109,7 @@
             <mc:AlternateContent>
               <mc:Choice Requires="wps">
                 <w:drawing>
-                  <wp:anchor distT="0" distB="0" distL="114300" distR="114300" simplePos="0" relativeHeight="251593215" behindDoc="0" locked="0" layoutInCell="1" allowOverlap="1" wp14:anchorId="367A16E2" wp14:editId="04CC9C65">
+                  <wp:anchor distT="0" distB="0" distL="114300" distR="114300" simplePos="0" relativeHeight="251592191" behindDoc="0" locked="0" layoutInCell="1" allowOverlap="1" wp14:anchorId="367A16E2" wp14:editId="04CC9C65">
                     <wp:simplePos x="0" y="0"/>
                     <wp:positionH relativeFrom="margin">
                       <wp:align>left</wp:align>
@@ -221,42 +221,8 @@
                                     <w:szCs w:val="20"/>
                                   </w:rPr>
                                 </w:pPr>
-                                <w:r>
-                                  <w:rPr>
-                                    <w:caps/>
-                                    <w:color w:val="262626" w:themeColor="text1" w:themeTint="D9"/>
-                                    <w:sz w:val="28"/>
-                                    <w:szCs w:val="20"/>
-                                  </w:rPr>
-                                  <w:t xml:space="preserve">Grupo: </w:t>
-                                </w:r>
-                                <w:r>
-                                  <w:rPr>
-                                    <w:caps/>
-                                    <w:color w:val="262626" w:themeColor="text1" w:themeTint="D9"/>
-                                    <w:sz w:val="28"/>
-                                    <w:szCs w:val="20"/>
-                                  </w:rPr>
-                                  <w:t>11:00 – 12:00</w:t>
-                                </w:r>
-                                <w:r>
-                                  <w:rPr>
-                                    <w:caps/>
-                                    <w:color w:val="262626" w:themeColor="text1" w:themeTint="D9"/>
-                                    <w:sz w:val="28"/>
-                                    <w:szCs w:val="20"/>
-                                  </w:rPr>
-                                  <w:t xml:space="preserve"> / </w:t>
-                                </w:r>
-                                <w:r>
-                                  <w:rPr>
-                                    <w:caps/>
-                                    <w:color w:val="262626" w:themeColor="text1" w:themeTint="D9"/>
-                                    <w:sz w:val="28"/>
-                                    <w:szCs w:val="20"/>
-                                  </w:rPr>
-                                  <w:t>12:00 – 13:00</w:t>
-                                </w:r>
+                                <w:bookmarkStart w:id="0" w:name="_GoBack"/>
+                                <w:bookmarkEnd w:id="0"/>
                               </w:p>
                             </w:txbxContent>
                           </wps:txbx>
@@ -284,7 +250,7 @@
                     <v:stroke joinstyle="miter"/>
                     <v:path gradientshapeok="t" o:connecttype="rect"/>
                   </v:shapetype>
-                  <v:shape id="Cuadro de texto 112" o:spid="_x0000_s1026" type="#_x0000_t202" style="position:absolute;margin-left:0;margin-top:289.45pt;width:502.5pt;height:126.75pt;z-index:251593215;visibility:visible;mso-wrap-style:square;mso-width-percent:0;mso-height-percent:0;mso-wrap-distance-left:9pt;mso-wrap-distance-top:0;mso-wrap-distance-right:9pt;mso-wrap-distance-bottom:0;mso-position-horizontal:left;mso-position-horizontal-relative:margin;mso-position-vertical:absolute;mso-position-vertical-relative:page;mso-width-percent:0;mso-height-percent:0;mso-width-relative:page;mso-height-relative:page;v-text-anchor:bottom" o:gfxdata="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" filled="f" stroked="f" strokeweight=".5pt">
+                  <v:shape id="Cuadro de texto 112" o:spid="_x0000_s1026" type="#_x0000_t202" style="position:absolute;margin-left:0;margin-top:289.45pt;width:502.5pt;height:126.75pt;z-index:251592191;visibility:visible;mso-wrap-style:square;mso-width-percent:0;mso-height-percent:0;mso-wrap-distance-left:9pt;mso-wrap-distance-top:0;mso-wrap-distance-right:9pt;mso-wrap-distance-bottom:0;mso-position-horizontal:left;mso-position-horizontal-relative:margin;mso-position-vertical:absolute;mso-position-vertical-relative:page;mso-width-percent:0;mso-height-percent:0;mso-width-relative:page;mso-height-relative:page;v-text-anchor:bottom" o:gfxdata="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" filled="f" stroked="f" strokeweight=".5pt">
                     <v:textbox inset="0,0,0,0">
                       <w:txbxContent>
                         <w:p>
@@ -352,42 +318,8 @@
                               <w:szCs w:val="20"/>
                             </w:rPr>
                           </w:pPr>
-                          <w:r>
-                            <w:rPr>
-                              <w:caps/>
-                              <w:color w:val="262626" w:themeColor="text1" w:themeTint="D9"/>
-                              <w:sz w:val="28"/>
-                              <w:szCs w:val="20"/>
-                            </w:rPr>
-                            <w:t xml:space="preserve">Grupo: </w:t>
-                          </w:r>
-                          <w:r>
-                            <w:rPr>
-                              <w:caps/>
-                              <w:color w:val="262626" w:themeColor="text1" w:themeTint="D9"/>
-                              <w:sz w:val="28"/>
-                              <w:szCs w:val="20"/>
-                            </w:rPr>
-                            <w:t>11:00 – 12:00</w:t>
-                          </w:r>
-                          <w:r>
-                            <w:rPr>
-                              <w:caps/>
-                              <w:color w:val="262626" w:themeColor="text1" w:themeTint="D9"/>
-                              <w:sz w:val="28"/>
-                              <w:szCs w:val="20"/>
-                            </w:rPr>
-                            <w:t xml:space="preserve"> / </w:t>
-                          </w:r>
-                          <w:r>
-                            <w:rPr>
-                              <w:caps/>
-                              <w:color w:val="262626" w:themeColor="text1" w:themeTint="D9"/>
-                              <w:sz w:val="28"/>
-                              <w:szCs w:val="20"/>
-                            </w:rPr>
-                            <w:t>12:00 – 13:00</w:t>
-                          </w:r>
+                          <w:bookmarkStart w:id="1" w:name="_GoBack"/>
+                          <w:bookmarkEnd w:id="1"/>
                         </w:p>
                       </w:txbxContent>
                     </v:textbox>
@@ -408,7 +340,7 @@
             <mc:AlternateContent>
               <mc:Choice Requires="wps">
                 <w:drawing>
-                  <wp:anchor distT="0" distB="0" distL="114300" distR="114300" simplePos="0" relativeHeight="251803136" behindDoc="0" locked="0" layoutInCell="1" allowOverlap="1" wp14:anchorId="38987C53" wp14:editId="4CE64761">
+                  <wp:anchor distT="0" distB="0" distL="114300" distR="114300" simplePos="0" relativeHeight="251802112" behindDoc="0" locked="0" layoutInCell="1" allowOverlap="1" wp14:anchorId="38987C53" wp14:editId="4CE64761">
                     <wp:simplePos x="0" y="0"/>
                     <wp:positionH relativeFrom="margin">
                       <wp:align>left</wp:align>
@@ -557,7 +489,7 @@
               </mc:Choice>
               <mc:Fallback>
                 <w:pict>
-                  <v:shape w14:anchorId="38987C53" id="Cuadro de texto 113" o:spid="_x0000_s1027" type="#_x0000_t202" style="position:absolute;margin-left:0;margin-top:202.5pt;width:496.5pt;height:89.25pt;z-index:251803136;visibility:visible;mso-wrap-style:square;mso-width-percent:0;mso-height-percent:0;mso-wrap-distance-left:9pt;mso-wrap-distance-top:0;mso-wrap-distance-right:9pt;mso-wrap-distance-bottom:0;mso-position-horizontal:left;mso-position-horizontal-relative:margin;mso-position-vertical:absolute;mso-position-vertical-relative:page;mso-width-percent:0;mso-height-percent:0;mso-width-relative:page;mso-height-relative:page;v-text-anchor:bottom" o:gfxdata="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" filled="f" stroked="f" strokeweight=".5pt">
+                  <v:shape w14:anchorId="38987C53" id="Cuadro de texto 113" o:spid="_x0000_s1027" type="#_x0000_t202" style="position:absolute;margin-left:0;margin-top:202.5pt;width:496.5pt;height:89.25pt;z-index:251802112;visibility:visible;mso-wrap-style:square;mso-width-percent:0;mso-height-percent:0;mso-wrap-distance-left:9pt;mso-wrap-distance-top:0;mso-wrap-distance-right:9pt;mso-wrap-distance-bottom:0;mso-position-horizontal:left;mso-position-horizontal-relative:margin;mso-position-vertical:absolute;mso-position-vertical-relative:page;mso-width-percent:0;mso-height-percent:0;mso-width-relative:page;mso-height-relative:page;v-text-anchor:bottom" o:gfxdata="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" filled="f" stroked="f" strokeweight=".5pt">
                     <v:textbox inset="0,0,0,0">
                       <w:txbxContent>
                         <w:p>
@@ -659,7 +591,7 @@
             <mc:AlternateContent>
               <mc:Choice Requires="wpg">
                 <w:drawing>
-                  <wp:anchor distT="0" distB="0" distL="114300" distR="114300" simplePos="0" relativeHeight="251594240" behindDoc="0" locked="0" layoutInCell="1" allowOverlap="1" wp14:anchorId="394D3C2A" wp14:editId="6309EE9F">
+                  <wp:anchor distT="0" distB="0" distL="114300" distR="114300" simplePos="0" relativeHeight="251593216" behindDoc="0" locked="0" layoutInCell="1" allowOverlap="1" wp14:anchorId="394D3C2A" wp14:editId="6309EE9F">
                     <wp:simplePos x="0" y="0"/>
                     <mc:AlternateContent>
                       <mc:Choice Requires="wp14">
@@ -791,7 +723,7 @@
               </mc:Choice>
               <mc:Fallback>
                 <w:pict>
-                  <v:group w14:anchorId="085DA703" id="Grupo 114" o:spid="_x0000_s1026" style="position:absolute;margin-left:0;margin-top:0;width:18pt;height:10in;z-index:251594240;mso-width-percent:29;mso-height-percent:909;mso-left-percent:45;mso-position-horizontal-relative:page;mso-position-vertical:center;mso-position-vertical-relative:page;mso-width-percent:29;mso-height-percent:909;mso-left-percent:45" coordsize="2286,91440" o:gfxdata="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">
+                  <v:group w14:anchorId="4D17F899" id="Grupo 114" o:spid="_x0000_s1026" style="position:absolute;margin-left:0;margin-top:0;width:18pt;height:10in;z-index:251593216;mso-width-percent:29;mso-height-percent:909;mso-left-percent:45;mso-position-horizontal-relative:page;mso-position-vertical:center;mso-position-vertical-relative:page;mso-width-percent:29;mso-height-percent:909;mso-left-percent:45" coordsize="2286,91440" o:gfxdata="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">
                     <v:rect id="Rectángulo 115" o:spid="_x0000_s1027" style="position:absolute;width:2286;height:87820;visibility:visible;mso-wrap-style:square;v-text-anchor:middle" o:gfxdata="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" fillcolor="#c0504d [3205]" stroked="f" strokeweight="2pt"/>
                     <v:rect id="Rectángulo 116" o:spid="_x0000_s1028" style="position:absolute;top:89154;width:2286;height:2286;visibility:visible;mso-wrap-style:square;v-text-anchor:middle" o:gfxdata="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" fillcolor="#4f81bd [3204]" stroked="f" strokeweight="2pt">
                       <v:path arrowok="t"/>
@@ -841,7 +773,7 @@
             <mc:AlternateContent>
               <mc:Choice Requires="wps">
                 <w:drawing>
-                  <wp:anchor distT="0" distB="0" distL="114300" distR="114300" simplePos="0" relativeHeight="251772416" behindDoc="0" locked="0" layoutInCell="1" allowOverlap="1" wp14:anchorId="0F144206" wp14:editId="1735A81D">
+                  <wp:anchor distT="0" distB="0" distL="114300" distR="114300" simplePos="0" relativeHeight="251771392" behindDoc="0" locked="0" layoutInCell="1" allowOverlap="1" wp14:anchorId="0F144206" wp14:editId="1735A81D">
                     <wp:simplePos x="0" y="0"/>
                     <wp:positionH relativeFrom="margin">
                       <wp:align>left</wp:align>
@@ -849,8 +781,8 @@
                     <wp:positionV relativeFrom="paragraph">
                       <wp:posOffset>9525</wp:posOffset>
                     </wp:positionV>
-                    <wp:extent cx="3886200" cy="1438275"/>
-                    <wp:effectExtent l="0" t="0" r="0" b="9525"/>
+                    <wp:extent cx="4721087" cy="1438275"/>
+                    <wp:effectExtent l="0" t="0" r="3810" b="9525"/>
                     <wp:wrapNone/>
                     <wp:docPr id="23" name="Cuadro de texto 23"/>
                     <wp:cNvGraphicFramePr/>
@@ -861,7 +793,7 @@
                           <wps:spPr>
                             <a:xfrm>
                               <a:off x="0" y="0"/>
-                              <a:ext cx="3886200" cy="1438275"/>
+                              <a:ext cx="4721087" cy="1438275"/>
                             </a:xfrm>
                             <a:prstGeom prst="rect">
                               <a:avLst/>
@@ -927,6 +859,31 @@
                                   </w:rPr>
                                   <w:t>CHAVEZ MADRID JUAN DANIEL</w:t>
                                 </w:r>
+                                <w:r>
+                                  <w:rPr>
+                                    <w:sz w:val="24"/>
+                                  </w:rPr>
+                                  <w:t xml:space="preserve">  </w:t>
+                                </w:r>
+                                <w:r>
+                                  <w:rPr>
+                                    <w:sz w:val="24"/>
+                                  </w:rPr>
+                                  <w:tab/>
+                                </w:r>
+                                <w:r>
+                                  <w:rPr>
+                                    <w:sz w:val="24"/>
+                                  </w:rPr>
+                                  <w:tab/>
+                                </w:r>
+                                <w:r>
+                                  <w:rPr>
+                                    <w:sz w:val="24"/>
+                                  </w:rPr>
+                                  <w:tab/>
+                                  <w:t>12:00 – 13:00 PM</w:t>
+                                </w:r>
                               </w:p>
                               <w:p>
                                 <w:pPr>
@@ -940,6 +897,49 @@
                                     <w:sz w:val="24"/>
                                   </w:rPr>
                                   <w:t>GONZALEZ CASTRO RAFAEL</w:t>
+                                </w:r>
+                                <w:r>
+                                  <w:rPr>
+                                    <w:sz w:val="24"/>
+                                  </w:rPr>
+                                  <w:tab/>
+                                </w:r>
+                                <w:r>
+                                  <w:rPr>
+                                    <w:sz w:val="24"/>
+                                  </w:rPr>
+                                  <w:tab/>
+                                </w:r>
+                                <w:r>
+                                  <w:rPr>
+                                    <w:sz w:val="24"/>
+                                  </w:rPr>
+                                  <w:tab/>
+                                </w:r>
+                                <w:r>
+                                  <w:rPr>
+                                    <w:sz w:val="24"/>
+                                  </w:rPr>
+                                  <w:tab/>
+                                  <w:t>11</w:t>
+                                </w:r>
+                                <w:r>
+                                  <w:rPr>
+                                    <w:sz w:val="24"/>
+                                  </w:rPr>
+                                  <w:t>:00 – 1</w:t>
+                                </w:r>
+                                <w:r>
+                                  <w:rPr>
+                                    <w:sz w:val="24"/>
+                                  </w:rPr>
+                                  <w:t>2</w:t>
+                                </w:r>
+                                <w:r>
+                                  <w:rPr>
+                                    <w:sz w:val="24"/>
+                                  </w:rPr>
+                                  <w:t>:00 PM</w:t>
                                 </w:r>
                               </w:p>
                               <w:p>
@@ -967,6 +967,43 @@
                                   </w:rPr>
                                   <w:t xml:space="preserve">RAMÓN </w:t>
                                 </w:r>
+                                <w:r>
+                                  <w:rPr>
+                                    <w:sz w:val="24"/>
+                                  </w:rPr>
+                                  <w:tab/>
+                                </w:r>
+                                <w:r>
+                                  <w:rPr>
+                                    <w:sz w:val="24"/>
+                                  </w:rPr>
+                                  <w:tab/>
+                                </w:r>
+                                <w:r>
+                                  <w:rPr>
+                                    <w:sz w:val="24"/>
+                                  </w:rPr>
+                                  <w:tab/>
+                                  <w:t>11</w:t>
+                                </w:r>
+                                <w:r>
+                                  <w:rPr>
+                                    <w:sz w:val="24"/>
+                                  </w:rPr>
+                                  <w:t>:00 –</w:t>
+                                </w:r>
+                                <w:r>
+                                  <w:rPr>
+                                    <w:sz w:val="24"/>
+                                  </w:rPr>
+                                  <w:t xml:space="preserve"> 12</w:t>
+                                </w:r>
+                                <w:r>
+                                  <w:rPr>
+                                    <w:sz w:val="24"/>
+                                  </w:rPr>
+                                  <w:t>:00 PM</w:t>
+                                </w:r>
                               </w:p>
                               <w:p>
                                 <w:pPr>
@@ -981,6 +1018,30 @@
                                   </w:rPr>
                                   <w:t>ROCHIN RAMIREZ AIDA LIZETH</w:t>
                                 </w:r>
+                                <w:r>
+                                  <w:rPr>
+                                    <w:sz w:val="24"/>
+                                  </w:rPr>
+                                  <w:tab/>
+                                </w:r>
+                                <w:r>
+                                  <w:rPr>
+                                    <w:sz w:val="24"/>
+                                  </w:rPr>
+                                  <w:tab/>
+                                </w:r>
+                                <w:r>
+                                  <w:rPr>
+                                    <w:sz w:val="24"/>
+                                  </w:rPr>
+                                  <w:tab/>
+                                </w:r>
+                                <w:r>
+                                  <w:rPr>
+                                    <w:sz w:val="24"/>
+                                  </w:rPr>
+                                  <w:t>12:00 – 13:00 PM</w:t>
+                                </w:r>
                               </w:p>
                               <w:p>
                                 <w:pPr>
@@ -994,6 +1055,37 @@
                                     <w:sz w:val="24"/>
                                   </w:rPr>
                                   <w:t>VALENZUELA SOSA VERÓNICA GUADALUPE</w:t>
+                                </w:r>
+                                <w:r>
+                                  <w:rPr>
+                                    <w:sz w:val="24"/>
+                                  </w:rPr>
+                                  <w:tab/>
+                                </w:r>
+                                <w:r>
+                                  <w:rPr>
+                                    <w:sz w:val="24"/>
+                                  </w:rPr>
+                                  <w:tab/>
+                                  <w:t>11</w:t>
+                                </w:r>
+                                <w:r>
+                                  <w:rPr>
+                                    <w:sz w:val="24"/>
+                                  </w:rPr>
+                                  <w:t>:00 –</w:t>
+                                </w:r>
+                                <w:r>
+                                  <w:rPr>
+                                    <w:sz w:val="24"/>
+                                  </w:rPr>
+                                  <w:t xml:space="preserve"> 12</w:t>
+                                </w:r>
+                                <w:r>
+                                  <w:rPr>
+                                    <w:sz w:val="24"/>
+                                  </w:rPr>
+                                  <w:t>:00 PM</w:t>
                                 </w:r>
                               </w:p>
                             </w:txbxContent>
@@ -1018,7 +1110,7 @@
               </mc:Choice>
               <mc:Fallback>
                 <w:pict>
-                  <v:shape w14:anchorId="0F144206" id="Cuadro de texto 23" o:spid="_x0000_s1028" type="#_x0000_t202" style="position:absolute;margin-left:0;margin-top:.75pt;width:306pt;height:113.25pt;z-index:251772416;visibility:visible;mso-wrap-style:square;mso-width-percent:0;mso-height-percent:0;mso-wrap-distance-left:9pt;mso-wrap-distance-top:0;mso-wrap-distance-right:9pt;mso-wrap-distance-bottom:0;mso-position-horizontal:left;mso-position-horizontal-relative:margin;mso-position-vertical:absolute;mso-position-vertical-relative:text;mso-width-percent:0;mso-height-percent:0;mso-width-relative:margin;mso-height-relative:margin;v-text-anchor:middle" o:gfxdata="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" fillcolor="white [3201]" stroked="f" strokeweight=".5pt">
+                  <v:shape w14:anchorId="0F144206" id="Cuadro de texto 23" o:spid="_x0000_s1028" type="#_x0000_t202" style="position:absolute;margin-left:0;margin-top:.75pt;width:371.75pt;height:113.25pt;z-index:251771392;visibility:visible;mso-wrap-style:square;mso-width-percent:0;mso-height-percent:0;mso-wrap-distance-left:9pt;mso-wrap-distance-top:0;mso-wrap-distance-right:9pt;mso-wrap-distance-bottom:0;mso-position-horizontal:left;mso-position-horizontal-relative:margin;mso-position-vertical:absolute;mso-position-vertical-relative:text;mso-width-percent:0;mso-height-percent:0;mso-width-relative:margin;mso-height-relative:margin;v-text-anchor:middle" o:gfxdata="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" fillcolor="white [3201]" stroked="f" strokeweight=".5pt">
                     <v:textbox>
                       <w:txbxContent>
                         <w:p>
@@ -1058,6 +1150,31 @@
                             </w:rPr>
                             <w:t>CHAVEZ MADRID JUAN DANIEL</w:t>
                           </w:r>
+                          <w:r>
+                            <w:rPr>
+                              <w:sz w:val="24"/>
+                            </w:rPr>
+                            <w:t xml:space="preserve">  </w:t>
+                          </w:r>
+                          <w:r>
+                            <w:rPr>
+                              <w:sz w:val="24"/>
+                            </w:rPr>
+                            <w:tab/>
+                          </w:r>
+                          <w:r>
+                            <w:rPr>
+                              <w:sz w:val="24"/>
+                            </w:rPr>
+                            <w:tab/>
+                          </w:r>
+                          <w:r>
+                            <w:rPr>
+                              <w:sz w:val="24"/>
+                            </w:rPr>
+                            <w:tab/>
+                            <w:t>12:00 – 13:00 PM</w:t>
+                          </w:r>
                         </w:p>
                         <w:p>
                           <w:pPr>
@@ -1071,6 +1188,49 @@
                               <w:sz w:val="24"/>
                             </w:rPr>
                             <w:t>GONZALEZ CASTRO RAFAEL</w:t>
+                          </w:r>
+                          <w:r>
+                            <w:rPr>
+                              <w:sz w:val="24"/>
+                            </w:rPr>
+                            <w:tab/>
+                          </w:r>
+                          <w:r>
+                            <w:rPr>
+                              <w:sz w:val="24"/>
+                            </w:rPr>
+                            <w:tab/>
+                          </w:r>
+                          <w:r>
+                            <w:rPr>
+                              <w:sz w:val="24"/>
+                            </w:rPr>
+                            <w:tab/>
+                          </w:r>
+                          <w:r>
+                            <w:rPr>
+                              <w:sz w:val="24"/>
+                            </w:rPr>
+                            <w:tab/>
+                            <w:t>11</w:t>
+                          </w:r>
+                          <w:r>
+                            <w:rPr>
+                              <w:sz w:val="24"/>
+                            </w:rPr>
+                            <w:t>:00 – 1</w:t>
+                          </w:r>
+                          <w:r>
+                            <w:rPr>
+                              <w:sz w:val="24"/>
+                            </w:rPr>
+                            <w:t>2</w:t>
+                          </w:r>
+                          <w:r>
+                            <w:rPr>
+                              <w:sz w:val="24"/>
+                            </w:rPr>
+                            <w:t>:00 PM</w:t>
                           </w:r>
                         </w:p>
                         <w:p>
@@ -1098,6 +1258,43 @@
                             </w:rPr>
                             <w:t xml:space="preserve">RAMÓN </w:t>
                           </w:r>
+                          <w:r>
+                            <w:rPr>
+                              <w:sz w:val="24"/>
+                            </w:rPr>
+                            <w:tab/>
+                          </w:r>
+                          <w:r>
+                            <w:rPr>
+                              <w:sz w:val="24"/>
+                            </w:rPr>
+                            <w:tab/>
+                          </w:r>
+                          <w:r>
+                            <w:rPr>
+                              <w:sz w:val="24"/>
+                            </w:rPr>
+                            <w:tab/>
+                            <w:t>11</w:t>
+                          </w:r>
+                          <w:r>
+                            <w:rPr>
+                              <w:sz w:val="24"/>
+                            </w:rPr>
+                            <w:t>:00 –</w:t>
+                          </w:r>
+                          <w:r>
+                            <w:rPr>
+                              <w:sz w:val="24"/>
+                            </w:rPr>
+                            <w:t xml:space="preserve"> 12</w:t>
+                          </w:r>
+                          <w:r>
+                            <w:rPr>
+                              <w:sz w:val="24"/>
+                            </w:rPr>
+                            <w:t>:00 PM</w:t>
+                          </w:r>
                         </w:p>
                         <w:p>
                           <w:pPr>
@@ -1112,6 +1309,30 @@
                             </w:rPr>
                             <w:t>ROCHIN RAMIREZ AIDA LIZETH</w:t>
                           </w:r>
+                          <w:r>
+                            <w:rPr>
+                              <w:sz w:val="24"/>
+                            </w:rPr>
+                            <w:tab/>
+                          </w:r>
+                          <w:r>
+                            <w:rPr>
+                              <w:sz w:val="24"/>
+                            </w:rPr>
+                            <w:tab/>
+                          </w:r>
+                          <w:r>
+                            <w:rPr>
+                              <w:sz w:val="24"/>
+                            </w:rPr>
+                            <w:tab/>
+                          </w:r>
+                          <w:r>
+                            <w:rPr>
+                              <w:sz w:val="24"/>
+                            </w:rPr>
+                            <w:t>12:00 – 13:00 PM</w:t>
+                          </w:r>
                         </w:p>
                         <w:p>
                           <w:pPr>
@@ -1125,6 +1346,37 @@
                               <w:sz w:val="24"/>
                             </w:rPr>
                             <w:t>VALENZUELA SOSA VERÓNICA GUADALUPE</w:t>
+                          </w:r>
+                          <w:r>
+                            <w:rPr>
+                              <w:sz w:val="24"/>
+                            </w:rPr>
+                            <w:tab/>
+                          </w:r>
+                          <w:r>
+                            <w:rPr>
+                              <w:sz w:val="24"/>
+                            </w:rPr>
+                            <w:tab/>
+                            <w:t>11</w:t>
+                          </w:r>
+                          <w:r>
+                            <w:rPr>
+                              <w:sz w:val="24"/>
+                            </w:rPr>
+                            <w:t>:00 –</w:t>
+                          </w:r>
+                          <w:r>
+                            <w:rPr>
+                              <w:sz w:val="24"/>
+                            </w:rPr>
+                            <w:t xml:space="preserve"> 12</w:t>
+                          </w:r>
+                          <w:r>
+                            <w:rPr>
+                              <w:sz w:val="24"/>
+                            </w:rPr>
+                            <w:t>:00 PM</w:t>
                           </w:r>
                         </w:p>
                       </w:txbxContent>
@@ -1233,7 +1485,7 @@
                   <w:sz w:val="24"/>
                   <w:szCs w:val="24"/>
                 </w:rPr>
-                <w:t>octubre de 2016</w:t>
+                <w:t xml:space="preserve"> noviembre de 2016</w:t>
               </w:r>
             </w:p>
           </w:sdtContent>
@@ -1278,29 +1530,28 @@
     </w:tbl>
     <w:sdt>
       <w:sdtPr>
-        <w:rPr>
-          <w:rFonts w:asciiTheme="minorHAnsi" w:eastAsiaTheme="minorHAnsi" w:hAnsiTheme="minorHAnsi" w:cstheme="minorBidi"/>
-          <w:b w:val="0"/>
-          <w:bCs w:val="0"/>
-          <w:color w:val="auto"/>
-          <w:sz w:val="22"/>
-          <w:szCs w:val="22"/>
-          <w:lang w:eastAsia="en-US"/>
-        </w:rPr>
-        <w:id w:val="-1356645963"/>
+        <w:id w:val="-1172867223"/>
         <w:docPartObj>
           <w:docPartGallery w:val="Table of Contents"/>
           <w:docPartUnique/>
         </w:docPartObj>
       </w:sdtPr>
-      <w:sdtEndPr/>
+      <w:sdtEndPr>
+        <w:rPr>
+          <w:rFonts w:asciiTheme="minorHAnsi" w:eastAsiaTheme="minorHAnsi" w:hAnsiTheme="minorHAnsi" w:cstheme="minorBidi"/>
+          <w:color w:val="auto"/>
+          <w:sz w:val="22"/>
+          <w:szCs w:val="22"/>
+          <w:lang w:eastAsia="en-US"/>
+        </w:rPr>
+      </w:sdtEndPr>
       <w:sdtContent>
         <w:p>
           <w:pPr>
             <w:pStyle w:val="TtulodeTDC"/>
           </w:pPr>
           <w:r>
-            <w:t>Contenido</w:t>
+            <w:t>Tabla de contenido</w:t>
           </w:r>
         </w:p>
         <w:p>
@@ -1326,7 +1577,7 @@
           <w:r>
             <w:fldChar w:fldCharType="separate"/>
           </w:r>
-          <w:hyperlink w:anchor="_Toc465886142" w:history="1">
+          <w:hyperlink w:anchor="_Toc466236708" w:history="1">
             <w:r>
               <w:rPr>
                 <w:rStyle w:val="Hipervnculo"/>
@@ -1354,7 +1605,7 @@
                 <w:noProof/>
                 <w:webHidden/>
               </w:rPr>
-              <w:instrText xml:space="preserve"> PAGEREF _Toc465886142 \h </w:instrText>
+              <w:instrText xml:space="preserve"> PAGEREF _Toc466236708 \h </w:instrText>
             </w:r>
             <w:r>
               <w:rPr>
@@ -1399,7 +1650,7 @@
               <w:lang w:val="es-MX" w:eastAsia="es-MX"/>
             </w:rPr>
           </w:pPr>
-          <w:hyperlink w:anchor="_Toc465886143" w:history="1">
+          <w:hyperlink w:anchor="_Toc466236709" w:history="1">
             <w:r>
               <w:rPr>
                 <w:rStyle w:val="Hipervnculo"/>
@@ -1427,7 +1678,7 @@
                 <w:noProof/>
                 <w:webHidden/>
               </w:rPr>
-              <w:instrText xml:space="preserve"> PAGEREF _Toc465886143 \h </w:instrText>
+              <w:instrText xml:space="preserve"> PAGEREF _Toc466236709 \h </w:instrText>
             </w:r>
             <w:r>
               <w:rPr>
@@ -1475,7 +1726,7 @@
               <w:lang w:val="es-MX" w:eastAsia="es-MX"/>
             </w:rPr>
           </w:pPr>
-          <w:hyperlink w:anchor="_Toc465886144" w:history="1">
+          <w:hyperlink w:anchor="_Toc466236710" w:history="1">
             <w:r>
               <w:rPr>
                 <w:rStyle w:val="Hipervnculo"/>
@@ -1524,7 +1775,7 @@
                 <w:noProof/>
                 <w:webHidden/>
               </w:rPr>
-              <w:instrText xml:space="preserve"> PAGEREF _Toc465886144 \h </w:instrText>
+              <w:instrText xml:space="preserve"> PAGEREF _Toc466236710 \h </w:instrText>
             </w:r>
             <w:r>
               <w:rPr>
@@ -1544,7 +1795,7 @@
                 <w:noProof/>
                 <w:webHidden/>
               </w:rPr>
-              <w:t>2</w:t>
+              <w:t>3</w:t>
             </w:r>
             <w:r>
               <w:rPr>
@@ -1572,7 +1823,7 @@
               <w:lang w:val="es-MX" w:eastAsia="es-MX"/>
             </w:rPr>
           </w:pPr>
-          <w:hyperlink w:anchor="_Toc465886145" w:history="1">
+          <w:hyperlink w:anchor="_Toc466236711" w:history="1">
             <w:r>
               <w:rPr>
                 <w:rStyle w:val="Hipervnculo"/>
@@ -1621,7 +1872,7 @@
                 <w:noProof/>
                 <w:webHidden/>
               </w:rPr>
-              <w:instrText xml:space="preserve"> PAGEREF _Toc465886145 \h </w:instrText>
+              <w:instrText xml:space="preserve"> PAGEREF _Toc466236711 \h </w:instrText>
             </w:r>
             <w:r>
               <w:rPr>
@@ -1641,7 +1892,7 @@
                 <w:noProof/>
                 <w:webHidden/>
               </w:rPr>
-              <w:t>2</w:t>
+              <w:t>4</w:t>
             </w:r>
             <w:r>
               <w:rPr>
@@ -1669,7 +1920,7 @@
               <w:lang w:val="es-MX" w:eastAsia="es-MX"/>
             </w:rPr>
           </w:pPr>
-          <w:hyperlink w:anchor="_Toc465886146" w:history="1">
+          <w:hyperlink w:anchor="_Toc466236712" w:history="1">
             <w:r>
               <w:rPr>
                 <w:rStyle w:val="Hipervnculo"/>
@@ -1718,7 +1969,7 @@
                 <w:noProof/>
                 <w:webHidden/>
               </w:rPr>
-              <w:instrText xml:space="preserve"> PAGEREF _Toc465886146 \h </w:instrText>
+              <w:instrText xml:space="preserve"> PAGEREF _Toc466236712 \h </w:instrText>
             </w:r>
             <w:r>
               <w:rPr>
@@ -1738,7 +1989,104 @@
                 <w:noProof/>
                 <w:webHidden/>
               </w:rPr>
-              <w:t>2</w:t>
+              <w:t>4</w:t>
+            </w:r>
+            <w:r>
+              <w:rPr>
+                <w:noProof/>
+                <w:webHidden/>
+              </w:rPr>
+              <w:fldChar w:fldCharType="end"/>
+            </w:r>
+          </w:hyperlink>
+        </w:p>
+        <w:p>
+          <w:pPr>
+            <w:pStyle w:val="TDC1"/>
+            <w:tabs>
+              <w:tab w:val="left" w:pos="660"/>
+            </w:tabs>
+            <w:rPr>
+              <w:rFonts w:eastAsiaTheme="minorEastAsia"/>
+              <w:b w:val="0"/>
+              <w:bCs w:val="0"/>
+              <w:caps w:val="0"/>
+              <w:noProof/>
+              <w:sz w:val="22"/>
+              <w:szCs w:val="22"/>
+              <w:lang w:val="es-MX" w:eastAsia="es-MX"/>
+            </w:rPr>
+          </w:pPr>
+          <w:hyperlink w:anchor="_Toc466236713" w:history="1">
+            <w:r>
+              <w:rPr>
+                <w:rStyle w:val="Hipervnculo"/>
+                <w:rFonts w:ascii="Arial" w:hAnsi="Arial" w:cs="Arial"/>
+                <w:noProof/>
+              </w:rPr>
+              <w:t>1.5</w:t>
+            </w:r>
+            <w:r>
+              <w:rPr>
+                <w:rFonts w:eastAsiaTheme="minorEastAsia"/>
+                <w:b w:val="0"/>
+                <w:bCs w:val="0"/>
+                <w:caps w:val="0"/>
+                <w:noProof/>
+                <w:sz w:val="22"/>
+                <w:szCs w:val="22"/>
+                <w:lang w:val="es-MX" w:eastAsia="es-MX"/>
+              </w:rPr>
+              <w:tab/>
+            </w:r>
+            <w:r>
+              <w:rPr>
+                <w:rStyle w:val="Hipervnculo"/>
+                <w:rFonts w:ascii="Arial" w:hAnsi="Arial" w:cs="Arial"/>
+                <w:noProof/>
+              </w:rPr>
+              <w:t>Clases conceptuales candidatas</w:t>
+            </w:r>
+            <w:r>
+              <w:rPr>
+                <w:noProof/>
+                <w:webHidden/>
+              </w:rPr>
+              <w:tab/>
+            </w:r>
+            <w:r>
+              <w:rPr>
+                <w:noProof/>
+                <w:webHidden/>
+              </w:rPr>
+              <w:fldChar w:fldCharType="begin"/>
+            </w:r>
+            <w:r>
+              <w:rPr>
+                <w:noProof/>
+                <w:webHidden/>
+              </w:rPr>
+              <w:instrText xml:space="preserve"> PAGEREF _Toc466236713 \h </w:instrText>
+            </w:r>
+            <w:r>
+              <w:rPr>
+                <w:noProof/>
+                <w:webHidden/>
+              </w:rPr>
+            </w:r>
+            <w:r>
+              <w:rPr>
+                <w:noProof/>
+                <w:webHidden/>
+              </w:rPr>
+              <w:fldChar w:fldCharType="separate"/>
+            </w:r>
+            <w:r>
+              <w:rPr>
+                <w:noProof/>
+                <w:webHidden/>
+              </w:rPr>
+              <w:t>5</w:t>
             </w:r>
             <w:r>
               <w:rPr>
@@ -1766,7 +2114,7 @@
               <w:lang w:val="es-MX" w:eastAsia="es-MX"/>
             </w:rPr>
           </w:pPr>
-          <w:hyperlink w:anchor="_Toc465886147" w:history="1">
+          <w:hyperlink w:anchor="_Toc466236714" w:history="1">
             <w:r>
               <w:rPr>
                 <w:rStyle w:val="Hipervnculo"/>
@@ -1794,7 +2142,7 @@
                 <w:rFonts w:ascii="Arial" w:hAnsi="Arial" w:cs="Arial"/>
                 <w:noProof/>
               </w:rPr>
-              <w:t>Modelo de Diseño</w:t>
+              <w:t>Asociaciones</w:t>
             </w:r>
             <w:r>
               <w:rPr>
@@ -1815,7 +2163,7 @@
                 <w:noProof/>
                 <w:webHidden/>
               </w:rPr>
-              <w:instrText xml:space="preserve"> PAGEREF _Toc465886147 \h </w:instrText>
+              <w:instrText xml:space="preserve"> PAGEREF _Toc466236714 \h </w:instrText>
             </w:r>
             <w:r>
               <w:rPr>
@@ -1835,7 +2183,7 @@
                 <w:noProof/>
                 <w:webHidden/>
               </w:rPr>
-              <w:t>2</w:t>
+              <w:t>5</w:t>
             </w:r>
             <w:r>
               <w:rPr>
@@ -1860,14 +2208,14 @@
               <w:lang w:val="es-MX" w:eastAsia="es-MX"/>
             </w:rPr>
           </w:pPr>
-          <w:hyperlink w:anchor="_Toc465886148" w:history="1">
+          <w:hyperlink w:anchor="_Toc466236715" w:history="1">
             <w:r>
               <w:rPr>
                 <w:rStyle w:val="Hipervnculo"/>
                 <w:rFonts w:ascii="Arial" w:hAnsi="Arial" w:cs="Arial"/>
                 <w:noProof/>
               </w:rPr>
-              <w:t>2.1  Diagrama de clases</w:t>
+              <w:t>2.1 Multiplicidad</w:t>
             </w:r>
             <w:r>
               <w:rPr>
@@ -1888,7 +2236,7 @@
                 <w:noProof/>
                 <w:webHidden/>
               </w:rPr>
-              <w:instrText xml:space="preserve"> PAGEREF _Toc465886148 \h </w:instrText>
+              <w:instrText xml:space="preserve"> PAGEREF _Toc466236715 \h </w:instrText>
             </w:r>
             <w:r>
               <w:rPr>
@@ -1908,7 +2256,7 @@
                 <w:noProof/>
                 <w:webHidden/>
               </w:rPr>
-              <w:t>2</w:t>
+              <w:t>5</w:t>
             </w:r>
             <w:r>
               <w:rPr>
@@ -1936,7 +2284,7 @@
               <w:lang w:val="es-MX" w:eastAsia="es-MX"/>
             </w:rPr>
           </w:pPr>
-          <w:hyperlink w:anchor="_Toc465886149" w:history="1">
+          <w:hyperlink w:anchor="_Toc466236716" w:history="1">
             <w:r>
               <w:rPr>
                 <w:rStyle w:val="Hipervnculo"/>
@@ -1964,7 +2312,7 @@
                 <w:rFonts w:ascii="Arial" w:hAnsi="Arial" w:cs="Arial"/>
                 <w:noProof/>
               </w:rPr>
-              <w:t>Documento</w:t>
+              <w:t>Modelo de Diseño</w:t>
             </w:r>
             <w:r>
               <w:rPr>
@@ -1985,7 +2333,7 @@
                 <w:noProof/>
                 <w:webHidden/>
               </w:rPr>
-              <w:instrText xml:space="preserve"> PAGEREF _Toc465886149 \h </w:instrText>
+              <w:instrText xml:space="preserve"> PAGEREF _Toc466236716 \h </w:instrText>
             </w:r>
             <w:r>
               <w:rPr>
@@ -2005,7 +2353,565 @@
                 <w:noProof/>
                 <w:webHidden/>
               </w:rPr>
-              <w:t>2</w:t>
+              <w:t>6</w:t>
+            </w:r>
+            <w:r>
+              <w:rPr>
+                <w:noProof/>
+                <w:webHidden/>
+              </w:rPr>
+              <w:fldChar w:fldCharType="end"/>
+            </w:r>
+          </w:hyperlink>
+        </w:p>
+        <w:p>
+          <w:pPr>
+            <w:pStyle w:val="TDC1"/>
+            <w:rPr>
+              <w:rFonts w:eastAsiaTheme="minorEastAsia"/>
+              <w:b w:val="0"/>
+              <w:bCs w:val="0"/>
+              <w:caps w:val="0"/>
+              <w:noProof/>
+              <w:sz w:val="22"/>
+              <w:szCs w:val="22"/>
+              <w:lang w:val="es-MX" w:eastAsia="es-MX"/>
+            </w:rPr>
+          </w:pPr>
+          <w:hyperlink w:anchor="_Toc466236717" w:history="1">
+            <w:r>
+              <w:rPr>
+                <w:rStyle w:val="Hipervnculo"/>
+                <w:rFonts w:ascii="Arial" w:hAnsi="Arial" w:cs="Arial"/>
+                <w:noProof/>
+              </w:rPr>
+              <w:t>3.1  Diagrama de clases</w:t>
+            </w:r>
+            <w:r>
+              <w:rPr>
+                <w:noProof/>
+                <w:webHidden/>
+              </w:rPr>
+              <w:tab/>
+            </w:r>
+            <w:r>
+              <w:rPr>
+                <w:noProof/>
+                <w:webHidden/>
+              </w:rPr>
+              <w:fldChar w:fldCharType="begin"/>
+            </w:r>
+            <w:r>
+              <w:rPr>
+                <w:noProof/>
+                <w:webHidden/>
+              </w:rPr>
+              <w:instrText xml:space="preserve"> PAGEREF _Toc466236717 \h </w:instrText>
+            </w:r>
+            <w:r>
+              <w:rPr>
+                <w:noProof/>
+                <w:webHidden/>
+              </w:rPr>
+            </w:r>
+            <w:r>
+              <w:rPr>
+                <w:noProof/>
+                <w:webHidden/>
+              </w:rPr>
+              <w:fldChar w:fldCharType="separate"/>
+            </w:r>
+            <w:r>
+              <w:rPr>
+                <w:noProof/>
+                <w:webHidden/>
+              </w:rPr>
+              <w:t>6</w:t>
+            </w:r>
+            <w:r>
+              <w:rPr>
+                <w:noProof/>
+                <w:webHidden/>
+              </w:rPr>
+              <w:fldChar w:fldCharType="end"/>
+            </w:r>
+          </w:hyperlink>
+        </w:p>
+        <w:p>
+          <w:pPr>
+            <w:pStyle w:val="TDC1"/>
+            <w:tabs>
+              <w:tab w:val="left" w:pos="440"/>
+            </w:tabs>
+            <w:rPr>
+              <w:rFonts w:eastAsiaTheme="minorEastAsia"/>
+              <w:b w:val="0"/>
+              <w:bCs w:val="0"/>
+              <w:caps w:val="0"/>
+              <w:noProof/>
+              <w:sz w:val="22"/>
+              <w:szCs w:val="22"/>
+              <w:lang w:val="es-MX" w:eastAsia="es-MX"/>
+            </w:rPr>
+          </w:pPr>
+          <w:hyperlink w:anchor="_Toc466236718" w:history="1">
+            <w:r>
+              <w:rPr>
+                <w:rStyle w:val="Hipervnculo"/>
+                <w:rFonts w:ascii="Arial" w:hAnsi="Arial" w:cs="Arial"/>
+                <w:noProof/>
+              </w:rPr>
+              <w:t>4.</w:t>
+            </w:r>
+            <w:r>
+              <w:rPr>
+                <w:rFonts w:eastAsiaTheme="minorEastAsia"/>
+                <w:b w:val="0"/>
+                <w:bCs w:val="0"/>
+                <w:caps w:val="0"/>
+                <w:noProof/>
+                <w:sz w:val="22"/>
+                <w:szCs w:val="22"/>
+                <w:lang w:val="es-MX" w:eastAsia="es-MX"/>
+              </w:rPr>
+              <w:tab/>
+            </w:r>
+            <w:r>
+              <w:rPr>
+                <w:rStyle w:val="Hipervnculo"/>
+                <w:rFonts w:ascii="Arial" w:hAnsi="Arial" w:cs="Arial"/>
+                <w:noProof/>
+              </w:rPr>
+              <w:t>Documento de la Arquitectura de Software</w:t>
+            </w:r>
+            <w:r>
+              <w:rPr>
+                <w:noProof/>
+                <w:webHidden/>
+              </w:rPr>
+              <w:tab/>
+            </w:r>
+            <w:r>
+              <w:rPr>
+                <w:noProof/>
+                <w:webHidden/>
+              </w:rPr>
+              <w:fldChar w:fldCharType="begin"/>
+            </w:r>
+            <w:r>
+              <w:rPr>
+                <w:noProof/>
+                <w:webHidden/>
+              </w:rPr>
+              <w:instrText xml:space="preserve"> PAGEREF _Toc466236718 \h </w:instrText>
+            </w:r>
+            <w:r>
+              <w:rPr>
+                <w:noProof/>
+                <w:webHidden/>
+              </w:rPr>
+            </w:r>
+            <w:r>
+              <w:rPr>
+                <w:noProof/>
+                <w:webHidden/>
+              </w:rPr>
+              <w:fldChar w:fldCharType="separate"/>
+            </w:r>
+            <w:r>
+              <w:rPr>
+                <w:noProof/>
+                <w:webHidden/>
+              </w:rPr>
+              <w:t>6</w:t>
+            </w:r>
+            <w:r>
+              <w:rPr>
+                <w:noProof/>
+                <w:webHidden/>
+              </w:rPr>
+              <w:fldChar w:fldCharType="end"/>
+            </w:r>
+          </w:hyperlink>
+        </w:p>
+        <w:p>
+          <w:pPr>
+            <w:pStyle w:val="TDC1"/>
+            <w:tabs>
+              <w:tab w:val="left" w:pos="440"/>
+            </w:tabs>
+            <w:rPr>
+              <w:rFonts w:eastAsiaTheme="minorEastAsia"/>
+              <w:b w:val="0"/>
+              <w:bCs w:val="0"/>
+              <w:caps w:val="0"/>
+              <w:noProof/>
+              <w:sz w:val="22"/>
+              <w:szCs w:val="22"/>
+              <w:lang w:val="es-MX" w:eastAsia="es-MX"/>
+            </w:rPr>
+          </w:pPr>
+          <w:hyperlink w:anchor="_Toc466236719" w:history="1">
+            <w:r>
+              <w:rPr>
+                <w:rStyle w:val="Hipervnculo"/>
+                <w:rFonts w:ascii="Arial" w:hAnsi="Arial" w:cs="Arial"/>
+                <w:noProof/>
+              </w:rPr>
+              <w:t>5.</w:t>
+            </w:r>
+            <w:r>
+              <w:rPr>
+                <w:rFonts w:eastAsiaTheme="minorEastAsia"/>
+                <w:b w:val="0"/>
+                <w:bCs w:val="0"/>
+                <w:caps w:val="0"/>
+                <w:noProof/>
+                <w:sz w:val="22"/>
+                <w:szCs w:val="22"/>
+                <w:lang w:val="es-MX" w:eastAsia="es-MX"/>
+              </w:rPr>
+              <w:tab/>
+            </w:r>
+            <w:r>
+              <w:rPr>
+                <w:rStyle w:val="Hipervnculo"/>
+                <w:rFonts w:ascii="Arial" w:hAnsi="Arial" w:cs="Arial"/>
+                <w:noProof/>
+              </w:rPr>
+              <w:t>Modelo de Datos</w:t>
+            </w:r>
+            <w:r>
+              <w:rPr>
+                <w:noProof/>
+                <w:webHidden/>
+              </w:rPr>
+              <w:tab/>
+            </w:r>
+            <w:r>
+              <w:rPr>
+                <w:noProof/>
+                <w:webHidden/>
+              </w:rPr>
+              <w:fldChar w:fldCharType="begin"/>
+            </w:r>
+            <w:r>
+              <w:rPr>
+                <w:noProof/>
+                <w:webHidden/>
+              </w:rPr>
+              <w:instrText xml:space="preserve"> PAGEREF _Toc466236719 \h </w:instrText>
+            </w:r>
+            <w:r>
+              <w:rPr>
+                <w:noProof/>
+                <w:webHidden/>
+              </w:rPr>
+            </w:r>
+            <w:r>
+              <w:rPr>
+                <w:noProof/>
+                <w:webHidden/>
+              </w:rPr>
+              <w:fldChar w:fldCharType="separate"/>
+            </w:r>
+            <w:r>
+              <w:rPr>
+                <w:noProof/>
+                <w:webHidden/>
+              </w:rPr>
+              <w:t>6</w:t>
+            </w:r>
+            <w:r>
+              <w:rPr>
+                <w:noProof/>
+                <w:webHidden/>
+              </w:rPr>
+              <w:fldChar w:fldCharType="end"/>
+            </w:r>
+          </w:hyperlink>
+        </w:p>
+        <w:p>
+          <w:pPr>
+            <w:pStyle w:val="TDC1"/>
+            <w:tabs>
+              <w:tab w:val="left" w:pos="440"/>
+            </w:tabs>
+            <w:rPr>
+              <w:rFonts w:eastAsiaTheme="minorEastAsia"/>
+              <w:b w:val="0"/>
+              <w:bCs w:val="0"/>
+              <w:caps w:val="0"/>
+              <w:noProof/>
+              <w:sz w:val="22"/>
+              <w:szCs w:val="22"/>
+              <w:lang w:val="es-MX" w:eastAsia="es-MX"/>
+            </w:rPr>
+          </w:pPr>
+          <w:hyperlink w:anchor="_Toc466236720" w:history="1">
+            <w:r>
+              <w:rPr>
+                <w:rStyle w:val="Hipervnculo"/>
+                <w:rFonts w:ascii="Arial" w:hAnsi="Arial" w:cs="Arial"/>
+                <w:noProof/>
+              </w:rPr>
+              <w:t>6.</w:t>
+            </w:r>
+            <w:r>
+              <w:rPr>
+                <w:rFonts w:eastAsiaTheme="minorEastAsia"/>
+                <w:b w:val="0"/>
+                <w:bCs w:val="0"/>
+                <w:caps w:val="0"/>
+                <w:noProof/>
+                <w:sz w:val="22"/>
+                <w:szCs w:val="22"/>
+                <w:lang w:val="es-MX" w:eastAsia="es-MX"/>
+              </w:rPr>
+              <w:tab/>
+            </w:r>
+            <w:r>
+              <w:rPr>
+                <w:rStyle w:val="Hipervnculo"/>
+                <w:rFonts w:ascii="Arial" w:hAnsi="Arial" w:cs="Arial"/>
+                <w:noProof/>
+              </w:rPr>
+              <w:t>Modelo de Prueba</w:t>
+            </w:r>
+            <w:r>
+              <w:rPr>
+                <w:noProof/>
+                <w:webHidden/>
+              </w:rPr>
+              <w:tab/>
+            </w:r>
+            <w:r>
+              <w:rPr>
+                <w:noProof/>
+                <w:webHidden/>
+              </w:rPr>
+              <w:fldChar w:fldCharType="begin"/>
+            </w:r>
+            <w:r>
+              <w:rPr>
+                <w:noProof/>
+                <w:webHidden/>
+              </w:rPr>
+              <w:instrText xml:space="preserve"> PAGEREF _Toc466236720 \h </w:instrText>
+            </w:r>
+            <w:r>
+              <w:rPr>
+                <w:noProof/>
+                <w:webHidden/>
+              </w:rPr>
+            </w:r>
+            <w:r>
+              <w:rPr>
+                <w:noProof/>
+                <w:webHidden/>
+              </w:rPr>
+              <w:fldChar w:fldCharType="separate"/>
+            </w:r>
+            <w:r>
+              <w:rPr>
+                <w:noProof/>
+                <w:webHidden/>
+              </w:rPr>
+              <w:t>6</w:t>
+            </w:r>
+            <w:r>
+              <w:rPr>
+                <w:noProof/>
+                <w:webHidden/>
+              </w:rPr>
+              <w:fldChar w:fldCharType="end"/>
+            </w:r>
+          </w:hyperlink>
+        </w:p>
+        <w:p>
+          <w:pPr>
+            <w:pStyle w:val="TDC1"/>
+            <w:tabs>
+              <w:tab w:val="left" w:pos="440"/>
+            </w:tabs>
+            <w:rPr>
+              <w:rFonts w:eastAsiaTheme="minorEastAsia"/>
+              <w:b w:val="0"/>
+              <w:bCs w:val="0"/>
+              <w:caps w:val="0"/>
+              <w:noProof/>
+              <w:sz w:val="22"/>
+              <w:szCs w:val="22"/>
+              <w:lang w:val="es-MX" w:eastAsia="es-MX"/>
+            </w:rPr>
+          </w:pPr>
+          <w:hyperlink w:anchor="_Toc466236721" w:history="1">
+            <w:r>
+              <w:rPr>
+                <w:rStyle w:val="Hipervnculo"/>
+                <w:rFonts w:ascii="Arial" w:hAnsi="Arial" w:cs="Arial"/>
+                <w:noProof/>
+              </w:rPr>
+              <w:t>7.</w:t>
+            </w:r>
+            <w:r>
+              <w:rPr>
+                <w:rFonts w:eastAsiaTheme="minorEastAsia"/>
+                <w:b w:val="0"/>
+                <w:bCs w:val="0"/>
+                <w:caps w:val="0"/>
+                <w:noProof/>
+                <w:sz w:val="22"/>
+                <w:szCs w:val="22"/>
+                <w:lang w:val="es-MX" w:eastAsia="es-MX"/>
+              </w:rPr>
+              <w:tab/>
+            </w:r>
+            <w:r>
+              <w:rPr>
+                <w:rStyle w:val="Hipervnculo"/>
+                <w:rFonts w:ascii="Arial" w:hAnsi="Arial" w:cs="Arial"/>
+                <w:noProof/>
+              </w:rPr>
+              <w:t>Modelo de Implementación</w:t>
+            </w:r>
+            <w:r>
+              <w:rPr>
+                <w:noProof/>
+                <w:webHidden/>
+              </w:rPr>
+              <w:tab/>
+            </w:r>
+            <w:r>
+              <w:rPr>
+                <w:noProof/>
+                <w:webHidden/>
+              </w:rPr>
+              <w:fldChar w:fldCharType="begin"/>
+            </w:r>
+            <w:r>
+              <w:rPr>
+                <w:noProof/>
+                <w:webHidden/>
+              </w:rPr>
+              <w:instrText xml:space="preserve"> PAGEREF _Toc466236721 \h </w:instrText>
+            </w:r>
+            <w:r>
+              <w:rPr>
+                <w:noProof/>
+                <w:webHidden/>
+              </w:rPr>
+            </w:r>
+            <w:r>
+              <w:rPr>
+                <w:noProof/>
+                <w:webHidden/>
+              </w:rPr>
+              <w:fldChar w:fldCharType="separate"/>
+            </w:r>
+            <w:r>
+              <w:rPr>
+                <w:noProof/>
+                <w:webHidden/>
+              </w:rPr>
+              <w:t>6</w:t>
+            </w:r>
+            <w:r>
+              <w:rPr>
+                <w:noProof/>
+                <w:webHidden/>
+              </w:rPr>
+              <w:fldChar w:fldCharType="end"/>
+            </w:r>
+          </w:hyperlink>
+        </w:p>
+        <w:p>
+          <w:pPr>
+            <w:pStyle w:val="TDC1"/>
+            <w:tabs>
+              <w:tab w:val="left" w:pos="440"/>
+            </w:tabs>
+            <w:rPr>
+              <w:rFonts w:eastAsiaTheme="minorEastAsia"/>
+              <w:b w:val="0"/>
+              <w:bCs w:val="0"/>
+              <w:caps w:val="0"/>
+              <w:noProof/>
+              <w:sz w:val="22"/>
+              <w:szCs w:val="22"/>
+              <w:lang w:val="es-MX" w:eastAsia="es-MX"/>
+            </w:rPr>
+          </w:pPr>
+          <w:hyperlink w:anchor="_Toc466236722" w:history="1">
+            <w:r>
+              <w:rPr>
+                <w:rStyle w:val="Hipervnculo"/>
+                <w:rFonts w:ascii="Arial" w:hAnsi="Arial" w:cs="Arial"/>
+                <w:noProof/>
+              </w:rPr>
+              <w:t>8.</w:t>
+            </w:r>
+            <w:r>
+              <w:rPr>
+                <w:rFonts w:eastAsiaTheme="minorEastAsia"/>
+                <w:b w:val="0"/>
+                <w:bCs w:val="0"/>
+                <w:caps w:val="0"/>
+                <w:noProof/>
+                <w:sz w:val="22"/>
+                <w:szCs w:val="22"/>
+                <w:lang w:val="es-MX" w:eastAsia="es-MX"/>
+              </w:rPr>
+              <w:tab/>
+            </w:r>
+            <w:r>
+              <w:rPr>
+                <w:rStyle w:val="Hipervnculo"/>
+                <w:rFonts w:ascii="Arial" w:hAnsi="Arial" w:cs="Arial"/>
+                <w:noProof/>
+              </w:rPr>
+              <w:t>Guiones de Casos de Uso</w:t>
+            </w:r>
+            <w:r>
+              <w:rPr>
+                <w:noProof/>
+                <w:webHidden/>
+              </w:rPr>
+              <w:tab/>
+            </w:r>
+            <w:r>
+              <w:rPr>
+                <w:noProof/>
+                <w:webHidden/>
+              </w:rPr>
+              <w:fldChar w:fldCharType="begin"/>
+            </w:r>
+            <w:r>
+              <w:rPr>
+                <w:noProof/>
+                <w:webHidden/>
+              </w:rPr>
+              <w:instrText xml:space="preserve"> PAGEREF _Toc466236722 \h </w:instrText>
+            </w:r>
+            <w:r>
+              <w:rPr>
+                <w:noProof/>
+                <w:webHidden/>
+              </w:rPr>
+            </w:r>
+            <w:r>
+              <w:rPr>
+                <w:noProof/>
+                <w:webHidden/>
+              </w:rPr>
+              <w:fldChar w:fldCharType="separate"/>
+            </w:r>
+            <w:r>
+              <w:rPr>
+                <w:noProof/>
+                <w:webHidden/>
+              </w:rPr>
+              <w:t>6</w:t>
             </w:r>
             <w:r>
               <w:rPr>
@@ -2040,12 +2946,8 @@
     </w:p>
     <w:p>
       <w:pPr>
-        <w:pStyle w:val="Ttulo1"/>
-        <w:rPr>
-          <w:rFonts w:ascii="Arial" w:hAnsi="Arial" w:cs="Arial"/>
-          <w:color w:val="auto"/>
-          <w:sz w:val="24"/>
-          <w:szCs w:val="24"/>
+        <w:rPr>
+          <w:lang w:eastAsia="es-ES"/>
         </w:rPr>
       </w:pPr>
     </w:p>
@@ -2054,53 +2956,6 @@
         <w:pStyle w:val="Ttulo1"/>
         <w:rPr>
           <w:rFonts w:ascii="Arial" w:hAnsi="Arial" w:cs="Arial"/>
-          <w:color w:val="auto"/>
-          <w:sz w:val="24"/>
-          <w:szCs w:val="24"/>
-        </w:rPr>
-      </w:pPr>
-    </w:p>
-    <w:p>
-      <w:pPr>
-        <w:pStyle w:val="Ttulo1"/>
-        <w:rPr>
-          <w:rFonts w:ascii="Arial" w:hAnsi="Arial" w:cs="Arial"/>
-          <w:color w:val="auto"/>
-          <w:sz w:val="24"/>
-          <w:szCs w:val="24"/>
-        </w:rPr>
-      </w:pPr>
-    </w:p>
-    <w:p>
-      <w:pPr>
-        <w:pStyle w:val="Ttulo1"/>
-        <w:rPr>
-          <w:rFonts w:ascii="Arial" w:hAnsi="Arial" w:cs="Arial"/>
-          <w:color w:val="auto"/>
-          <w:sz w:val="24"/>
-          <w:szCs w:val="24"/>
-        </w:rPr>
-      </w:pPr>
-    </w:p>
-    <w:p>
-      <w:pPr>
-        <w:rPr>
-          <w:lang w:eastAsia="es-ES"/>
-        </w:rPr>
-      </w:pPr>
-    </w:p>
-    <w:p>
-      <w:pPr>
-        <w:rPr>
-          <w:lang w:eastAsia="es-ES"/>
-        </w:rPr>
-      </w:pPr>
-    </w:p>
-    <w:p>
-      <w:pPr>
-        <w:pStyle w:val="Ttulo1"/>
-        <w:rPr>
-          <w:rFonts w:ascii="Arial" w:hAnsi="Arial" w:cs="Arial"/>
           <w:sz w:val="24"/>
         </w:rPr>
       </w:pPr>
@@ -2112,7 +2967,7 @@
         <w:lastRenderedPageBreak/>
         <w:t xml:space="preserve"> </w:t>
       </w:r>
-      <w:bookmarkStart w:id="0" w:name="_Toc465886142"/>
+      <w:bookmarkStart w:id="2" w:name="_Toc466236708"/>
       <w:r>
         <w:rPr>
           <w:rFonts w:ascii="Arial" w:hAnsi="Arial" w:cs="Arial"/>
@@ -2127,539 +2982,453 @@
         </w:rPr>
         <w:t>Modelo de Dominio</w:t>
       </w:r>
-      <w:bookmarkEnd w:id="0"/>
-    </w:p>
-    <w:p>
-      <w:pPr>
-        <w:pStyle w:val="Ttulo1"/>
-        <w:ind w:left="720"/>
-        <w:rPr>
-          <w:rFonts w:ascii="Arial" w:hAnsi="Arial" w:cs="Arial"/>
-          <w:sz w:val="24"/>
-        </w:rPr>
-      </w:pPr>
-      <w:bookmarkStart w:id="1" w:name="_Toc465886143"/>
-      <w:r>
-        <w:rPr>
-          <w:rFonts w:ascii="Arial" w:hAnsi="Arial" w:cs="Arial"/>
-          <w:sz w:val="24"/>
-        </w:rPr>
-        <w:t>1.1 Modelo del dominio y UML</w:t>
-      </w:r>
-      <w:bookmarkEnd w:id="1"/>
-    </w:p>
-    <w:p>
-      <w:pPr>
-        <w:jc w:val="both"/>
-        <w:rPr>
-          <w:rFonts w:ascii="Arial" w:hAnsi="Arial" w:cs="Arial"/>
-          <w:sz w:val="24"/>
-          <w:lang w:eastAsia="es-ES"/>
-        </w:rPr>
-      </w:pPr>
-      <w:r>
-        <w:rPr>
-          <w:rFonts w:ascii="Arial" w:hAnsi="Arial" w:cs="Arial"/>
-          <w:sz w:val="24"/>
-          <w:lang w:eastAsia="es-ES"/>
-        </w:rPr>
-        <w:t xml:space="preserve">Para  entender  mejor  todas  las  funciones  que  se  pueden  realizar  con esta  </w:t>
-      </w:r>
-      <w:r>
-        <w:rPr>
-          <w:rFonts w:ascii="Arial" w:hAnsi="Arial" w:cs="Arial"/>
-          <w:sz w:val="24"/>
-          <w:lang w:eastAsia="es-ES"/>
-        </w:rPr>
-        <w:br/>
-      </w:r>
-      <w:r>
-        <w:rPr>
-          <w:rFonts w:ascii="Arial" w:hAnsi="Arial" w:cs="Arial"/>
-          <w:sz w:val="24"/>
-          <w:lang w:eastAsia="es-ES"/>
-        </w:rPr>
-        <w:t>tienda  virtual  y</w:t>
-      </w:r>
-      <w:r>
-        <w:rPr>
-          <w:rFonts w:ascii="Arial" w:hAnsi="Arial" w:cs="Arial"/>
-          <w:sz w:val="24"/>
-          <w:lang w:eastAsia="es-ES"/>
-        </w:rPr>
-        <w:t>,</w:t>
-      </w:r>
-      <w:r>
-        <w:rPr>
-          <w:rFonts w:ascii="Arial" w:hAnsi="Arial" w:cs="Arial"/>
-          <w:sz w:val="24"/>
-          <w:lang w:eastAsia="es-ES"/>
-        </w:rPr>
-        <w:t>  los  elementos  y  objetos  de  los  cuales  está </w:t>
-      </w:r>
-      <w:r>
-        <w:rPr>
-          <w:rFonts w:ascii="Arial" w:hAnsi="Arial" w:cs="Arial"/>
-          <w:sz w:val="24"/>
-          <w:lang w:eastAsia="es-ES"/>
-        </w:rPr>
-        <w:t>compuesta  se</w:t>
-      </w:r>
-      <w:r>
-        <w:rPr>
-          <w:rFonts w:ascii="Arial" w:hAnsi="Arial" w:cs="Arial"/>
-          <w:sz w:val="24"/>
-          <w:lang w:eastAsia="es-ES"/>
-        </w:rPr>
-        <w:br/>
-      </w:r>
-      <w:r>
-        <w:rPr>
-          <w:rFonts w:ascii="Arial" w:hAnsi="Arial" w:cs="Arial"/>
-          <w:sz w:val="24"/>
-          <w:lang w:eastAsia="es-ES"/>
-        </w:rPr>
-        <w:t xml:space="preserve">han </w:t>
-      </w:r>
-      <w:r>
-        <w:rPr>
-          <w:rFonts w:ascii="Arial" w:hAnsi="Arial" w:cs="Arial"/>
-          <w:sz w:val="24"/>
-          <w:lang w:eastAsia="es-ES"/>
-        </w:rPr>
-        <w:t>realizado  los  diagramas  UML.</w:t>
-      </w:r>
-    </w:p>
-    <w:p>
-      <w:pPr>
-        <w:jc w:val="both"/>
-        <w:rPr>
-          <w:rFonts w:ascii="Arial" w:hAnsi="Arial" w:cs="Arial"/>
-          <w:sz w:val="24"/>
-          <w:lang w:eastAsia="es-ES"/>
-        </w:rPr>
-      </w:pPr>
-      <w:r>
-        <w:rPr>
-          <w:rFonts w:ascii="Arial" w:hAnsi="Arial" w:cs="Arial"/>
-          <w:sz w:val="24"/>
-          <w:lang w:eastAsia="es-ES"/>
-        </w:rPr>
-        <w:t>A  continuación  se detallan brevemente las características de la aplicación en </w:t>
-      </w:r>
-      <w:r>
-        <w:rPr>
-          <w:rFonts w:ascii="Arial" w:hAnsi="Arial" w:cs="Arial"/>
-          <w:sz w:val="24"/>
-          <w:lang w:eastAsia="es-ES"/>
-        </w:rPr>
-        <w:br/>
-      </w:r>
-      <w:r>
-        <w:rPr>
-          <w:rFonts w:ascii="Arial" w:hAnsi="Arial" w:cs="Arial"/>
-          <w:sz w:val="24"/>
-          <w:lang w:eastAsia="es-ES"/>
-        </w:rPr>
-        <w:t>base a este diagrama.</w:t>
-      </w:r>
-    </w:p>
-    <w:p>
-      <w:pPr>
-        <w:jc w:val="both"/>
-        <w:rPr>
-          <w:rFonts w:ascii="Arial" w:hAnsi="Arial" w:cs="Arial"/>
-          <w:sz w:val="24"/>
-          <w:lang w:eastAsia="es-ES"/>
-        </w:rPr>
-      </w:pPr>
-      <w:r>
-        <w:rPr>
-          <w:rFonts w:ascii="Arial" w:hAnsi="Arial" w:cs="Arial"/>
-          <w:sz w:val="24"/>
-          <w:lang w:eastAsia="es-ES"/>
-        </w:rPr>
-        <w:t xml:space="preserve">La  </w:t>
-      </w:r>
-      <w:r>
-        <w:rPr>
-          <w:rFonts w:ascii="Arial" w:hAnsi="Arial" w:cs="Arial"/>
-          <w:sz w:val="24"/>
-          <w:lang w:eastAsia="es-ES"/>
-        </w:rPr>
-        <w:t>Lara-Shop  es una tienda online</w:t>
-      </w:r>
-      <w:r>
-        <w:rPr>
-          <w:rFonts w:ascii="Arial" w:hAnsi="Arial" w:cs="Arial"/>
-          <w:sz w:val="24"/>
-          <w:lang w:eastAsia="es-ES"/>
-        </w:rPr>
-        <w:t xml:space="preserve"> cuya </w:t>
-      </w:r>
-      <w:r>
-        <w:rPr>
-          <w:rFonts w:ascii="Arial" w:hAnsi="Arial" w:cs="Arial"/>
-          <w:sz w:val="24"/>
-          <w:lang w:eastAsia="es-ES"/>
-        </w:rPr>
-        <w:t>aplicación  en  sí, </w:t>
-      </w:r>
-      <w:r>
-        <w:rPr>
-          <w:rFonts w:ascii="Arial" w:hAnsi="Arial" w:cs="Arial"/>
-          <w:sz w:val="24"/>
-          <w:lang w:eastAsia="es-ES"/>
-        </w:rPr>
-        <w:t>es el e</w:t>
-      </w:r>
-      <w:r>
-        <w:rPr>
-          <w:rFonts w:ascii="Arial" w:hAnsi="Arial" w:cs="Arial"/>
-          <w:sz w:val="24"/>
-          <w:lang w:eastAsia="es-ES"/>
-        </w:rPr>
-        <w:t>ntorno </w:t>
-      </w:r>
-      <w:r>
-        <w:rPr>
-          <w:rFonts w:ascii="Arial" w:hAnsi="Arial" w:cs="Arial"/>
-          <w:sz w:val="24"/>
-          <w:lang w:eastAsia="es-ES"/>
-        </w:rPr>
-        <w:t>en</w:t>
-      </w:r>
-      <w:r>
-        <w:rPr>
-          <w:rFonts w:ascii="Arial" w:hAnsi="Arial" w:cs="Arial"/>
-          <w:sz w:val="24"/>
-          <w:lang w:eastAsia="es-ES"/>
-        </w:rPr>
-        <w:t> la cual</w:t>
-      </w:r>
-      <w:r>
-        <w:rPr>
-          <w:rFonts w:ascii="Arial" w:hAnsi="Arial" w:cs="Arial"/>
-          <w:sz w:val="24"/>
-          <w:lang w:eastAsia="es-ES"/>
-        </w:rPr>
-        <w:br/>
-      </w:r>
-      <w:r>
-        <w:rPr>
-          <w:rFonts w:ascii="Arial" w:hAnsi="Arial" w:cs="Arial"/>
-          <w:sz w:val="24"/>
-          <w:lang w:eastAsia="es-ES"/>
-        </w:rPr>
-        <w:t>se realizan </w:t>
-      </w:r>
-      <w:r>
-        <w:rPr>
-          <w:rFonts w:ascii="Arial" w:hAnsi="Arial" w:cs="Arial"/>
-          <w:sz w:val="24"/>
-          <w:lang w:eastAsia="es-ES"/>
-        </w:rPr>
-        <w:t>diversas</w:t>
-      </w:r>
-      <w:r>
-        <w:rPr>
-          <w:rFonts w:ascii="Arial" w:hAnsi="Arial" w:cs="Arial"/>
-          <w:sz w:val="24"/>
-          <w:lang w:eastAsia="es-ES"/>
-        </w:rPr>
-        <w:t> funciones. El </w:t>
-      </w:r>
-      <w:r>
-        <w:rPr>
-          <w:rFonts w:ascii="Arial" w:hAnsi="Arial" w:cs="Arial"/>
-          <w:sz w:val="24"/>
-          <w:lang w:eastAsia="es-ES"/>
-        </w:rPr>
-        <w:t>Administrador</w:t>
-      </w:r>
-      <w:r>
-        <w:rPr>
-          <w:rFonts w:ascii="Arial" w:hAnsi="Arial" w:cs="Arial"/>
-          <w:sz w:val="24"/>
-          <w:lang w:eastAsia="es-ES"/>
-        </w:rPr>
-        <w:t> y el </w:t>
-      </w:r>
-      <w:r>
-        <w:rPr>
-          <w:rFonts w:ascii="Arial" w:hAnsi="Arial" w:cs="Arial"/>
-          <w:sz w:val="24"/>
-          <w:lang w:eastAsia="es-ES"/>
-        </w:rPr>
-        <w:t>Usuario serán </w:t>
-      </w:r>
-      <w:r>
-        <w:rPr>
-          <w:rFonts w:ascii="Arial" w:hAnsi="Arial" w:cs="Arial"/>
-          <w:sz w:val="24"/>
-          <w:lang w:eastAsia="es-ES"/>
-        </w:rPr>
-        <w:t>las clases</w:t>
-      </w:r>
-      <w:r>
-        <w:rPr>
-          <w:rFonts w:ascii="Arial" w:hAnsi="Arial" w:cs="Arial"/>
-          <w:sz w:val="24"/>
-          <w:lang w:eastAsia="es-ES"/>
-        </w:rPr>
-        <w:t xml:space="preserve"> </w:t>
-      </w:r>
-      <w:r>
-        <w:rPr>
-          <w:rFonts w:ascii="Arial" w:hAnsi="Arial" w:cs="Arial"/>
-          <w:sz w:val="24"/>
-          <w:lang w:eastAsia="es-ES"/>
-        </w:rPr>
-        <w:t>que interactú</w:t>
-      </w:r>
-      <w:r>
-        <w:rPr>
-          <w:rFonts w:ascii="Arial" w:hAnsi="Arial" w:cs="Arial"/>
-          <w:sz w:val="24"/>
-          <w:lang w:eastAsia="es-ES"/>
-        </w:rPr>
-        <w:t>en</w:t>
-      </w:r>
-      <w:r>
-        <w:rPr>
-          <w:rFonts w:ascii="Arial" w:hAnsi="Arial" w:cs="Arial"/>
-          <w:sz w:val="24"/>
-          <w:lang w:eastAsia="es-ES"/>
-        </w:rPr>
-        <w:t xml:space="preserve"> más</w:t>
-      </w:r>
-      <w:r>
-        <w:rPr>
-          <w:rFonts w:ascii="Arial" w:hAnsi="Arial" w:cs="Arial"/>
-          <w:sz w:val="24"/>
-          <w:lang w:eastAsia="es-ES"/>
-        </w:rPr>
-        <w:t>.</w:t>
-      </w:r>
-      <w:r>
-        <w:rPr>
-          <w:rFonts w:ascii="Arial" w:hAnsi="Arial" w:cs="Arial"/>
-          <w:sz w:val="24"/>
-          <w:lang w:eastAsia="es-ES"/>
-        </w:rPr>
-        <w:t xml:space="preserve"> </w:t>
-      </w:r>
-    </w:p>
-    <w:p>
-      <w:pPr>
-        <w:jc w:val="both"/>
-        <w:rPr>
-          <w:rFonts w:ascii="Arial" w:hAnsi="Arial" w:cs="Arial"/>
-          <w:sz w:val="24"/>
-          <w:lang w:eastAsia="es-ES"/>
-        </w:rPr>
-      </w:pPr>
-      <w:r>
-        <w:rPr>
-          <w:rFonts w:ascii="Arial" w:hAnsi="Arial" w:cs="Arial"/>
-          <w:sz w:val="24"/>
-          <w:lang w:eastAsia="es-ES"/>
-        </w:rPr>
-        <w:t>El  Usuario  será  el  que  lleve  a  cabo  todas  las  funciones  de  búsqueda sobre </w:t>
-      </w:r>
-      <w:r>
-        <w:rPr>
-          <w:rFonts w:ascii="Arial" w:hAnsi="Arial" w:cs="Arial"/>
-          <w:sz w:val="24"/>
-          <w:lang w:eastAsia="es-ES"/>
-        </w:rPr>
-        <w:t>la aplicacion</w:t>
-      </w:r>
-      <w:r>
-        <w:rPr>
-          <w:rFonts w:ascii="Arial" w:hAnsi="Arial" w:cs="Arial"/>
-          <w:sz w:val="24"/>
-          <w:lang w:eastAsia="es-ES"/>
-        </w:rPr>
-        <w:t>. Existen dos tipos de Usuario; anónimo y registrado. </w:t>
-      </w:r>
-      <w:r>
-        <w:rPr>
-          <w:rFonts w:ascii="Arial" w:hAnsi="Arial" w:cs="Arial"/>
-          <w:sz w:val="24"/>
-          <w:lang w:eastAsia="es-ES"/>
-        </w:rPr>
-        <w:br/>
-      </w:r>
-      <w:r>
-        <w:rPr>
-          <w:rFonts w:ascii="Arial" w:hAnsi="Arial" w:cs="Arial"/>
-          <w:sz w:val="24"/>
-          <w:lang w:eastAsia="es-ES"/>
-        </w:rPr>
-        <w:t>En base a este tipo se permitirán ciertos privilegios dentro de la aplicación como </w:t>
-      </w:r>
-      <w:r>
-        <w:rPr>
-          <w:rFonts w:ascii="Arial" w:hAnsi="Arial" w:cs="Arial"/>
-          <w:sz w:val="24"/>
-          <w:lang w:eastAsia="es-ES"/>
-        </w:rPr>
-        <w:br/>
-      </w:r>
-      <w:r>
-        <w:rPr>
-          <w:rFonts w:ascii="Arial" w:hAnsi="Arial" w:cs="Arial"/>
-          <w:sz w:val="24"/>
-          <w:lang w:eastAsia="es-ES"/>
-        </w:rPr>
-        <w:t>por ejemplo la realización de Pedidos.</w:t>
-      </w:r>
-    </w:p>
-    <w:p>
-      <w:pPr>
-        <w:rPr>
-          <w:rFonts w:ascii="Arial" w:hAnsi="Arial" w:cs="Arial"/>
-          <w:sz w:val="24"/>
-          <w:lang w:eastAsia="es-ES"/>
-        </w:rPr>
-      </w:pPr>
-    </w:p>
-    <w:p>
-      <w:pPr>
-        <w:rPr>
-          <w:rFonts w:ascii="Arial" w:hAnsi="Arial" w:cs="Arial"/>
-          <w:sz w:val="24"/>
-          <w:lang w:eastAsia="es-ES"/>
-        </w:rPr>
-      </w:pPr>
-      <w:r>
-        <w:rPr>
-          <w:rFonts w:ascii="Arial" w:hAnsi="Arial" w:cs="Arial"/>
-          <w:sz w:val="24"/>
-          <w:highlight w:val="yellow"/>
-          <w:lang w:eastAsia="es-ES"/>
-        </w:rPr>
-        <w:t>/*AQUÍ VA EL DIAGRAMA UML*/</w:t>
-      </w:r>
-      <w:r>
-        <w:rPr>
-          <w:rFonts w:ascii="Arial" w:hAnsi="Arial" w:cs="Arial"/>
-          <w:sz w:val="24"/>
-          <w:lang w:eastAsia="es-ES"/>
-        </w:rPr>
-        <w:t xml:space="preserve">   </w:t>
-      </w:r>
-      <w:bookmarkStart w:id="2" w:name="_GoBack"/>
       <w:bookmarkEnd w:id="2"/>
     </w:p>
     <w:p>
       <w:pPr>
-        <w:rPr>
-          <w:rFonts w:ascii="Arial" w:hAnsi="Arial" w:cs="Arial"/>
-          <w:sz w:val="24"/>
-          <w:lang w:eastAsia="es-ES"/>
-        </w:rPr>
-      </w:pPr>
+        <w:pStyle w:val="Ttulo1"/>
+        <w:ind w:left="720"/>
+        <w:rPr>
+          <w:rFonts w:ascii="Arial" w:hAnsi="Arial" w:cs="Arial"/>
+          <w:sz w:val="24"/>
+        </w:rPr>
+      </w:pPr>
+      <w:bookmarkStart w:id="3" w:name="_Toc466236709"/>
+      <w:r>
+        <w:rPr>
+          <w:rFonts w:ascii="Arial" w:hAnsi="Arial" w:cs="Arial"/>
+          <w:sz w:val="24"/>
+        </w:rPr>
+        <w:t>1.1 Modelo del dominio y UML</w:t>
+      </w:r>
+      <w:bookmarkEnd w:id="3"/>
     </w:p>
     <w:p>
       <w:pPr>
-        <w:rPr>
-          <w:rFonts w:ascii="Arial" w:hAnsi="Arial" w:cs="Arial"/>
-          <w:sz w:val="24"/>
-          <w:lang w:eastAsia="es-ES"/>
-        </w:rPr>
-      </w:pPr>
+        <w:jc w:val="both"/>
+        <w:rPr>
+          <w:rFonts w:ascii="Arial" w:hAnsi="Arial" w:cs="Arial"/>
+          <w:sz w:val="24"/>
+          <w:lang w:eastAsia="es-ES"/>
+        </w:rPr>
+      </w:pPr>
+      <w:r>
+        <w:rPr>
+          <w:rFonts w:ascii="Arial" w:hAnsi="Arial" w:cs="Arial"/>
+          <w:sz w:val="24"/>
+          <w:lang w:eastAsia="es-ES"/>
+        </w:rPr>
+        <w:t xml:space="preserve">Para  entender  mejor  todas  las  funciones  que  se  pueden  realizar  con esta  </w:t>
+      </w:r>
+      <w:r>
+        <w:rPr>
+          <w:rFonts w:ascii="Arial" w:hAnsi="Arial" w:cs="Arial"/>
+          <w:sz w:val="24"/>
+          <w:lang w:eastAsia="es-ES"/>
+        </w:rPr>
+        <w:br/>
+      </w:r>
+      <w:r>
+        <w:rPr>
+          <w:rFonts w:ascii="Arial" w:hAnsi="Arial" w:cs="Arial"/>
+          <w:sz w:val="24"/>
+          <w:lang w:eastAsia="es-ES"/>
+        </w:rPr>
+        <w:t>tienda  virtual  y</w:t>
+      </w:r>
+      <w:r>
+        <w:rPr>
+          <w:rFonts w:ascii="Arial" w:hAnsi="Arial" w:cs="Arial"/>
+          <w:sz w:val="24"/>
+          <w:lang w:eastAsia="es-ES"/>
+        </w:rPr>
+        <w:t>,</w:t>
+      </w:r>
+      <w:r>
+        <w:rPr>
+          <w:rFonts w:ascii="Arial" w:hAnsi="Arial" w:cs="Arial"/>
+          <w:sz w:val="24"/>
+          <w:lang w:eastAsia="es-ES"/>
+        </w:rPr>
+        <w:t>  los  elementos  y  objetos  de  los  cuales  está </w:t>
+      </w:r>
+      <w:r>
+        <w:rPr>
+          <w:rFonts w:ascii="Arial" w:hAnsi="Arial" w:cs="Arial"/>
+          <w:sz w:val="24"/>
+          <w:lang w:eastAsia="es-ES"/>
+        </w:rPr>
+        <w:t>compuesta  se</w:t>
+      </w:r>
+      <w:r>
+        <w:rPr>
+          <w:rFonts w:ascii="Arial" w:hAnsi="Arial" w:cs="Arial"/>
+          <w:sz w:val="24"/>
+          <w:lang w:eastAsia="es-ES"/>
+        </w:rPr>
+        <w:br/>
+      </w:r>
+      <w:r>
+        <w:rPr>
+          <w:rFonts w:ascii="Arial" w:hAnsi="Arial" w:cs="Arial"/>
+          <w:sz w:val="24"/>
+          <w:lang w:eastAsia="es-ES"/>
+        </w:rPr>
+        <w:t xml:space="preserve">han </w:t>
+      </w:r>
+      <w:r>
+        <w:rPr>
+          <w:rFonts w:ascii="Arial" w:hAnsi="Arial" w:cs="Arial"/>
+          <w:sz w:val="24"/>
+          <w:lang w:eastAsia="es-ES"/>
+        </w:rPr>
+        <w:t>realizado  los  diagramas  UML.</w:t>
+      </w:r>
     </w:p>
     <w:p>
       <w:pPr>
-        <w:rPr>
-          <w:rFonts w:ascii="Arial" w:hAnsi="Arial" w:cs="Arial"/>
-          <w:sz w:val="24"/>
-          <w:lang w:eastAsia="es-ES"/>
-        </w:rPr>
-      </w:pPr>
+        <w:jc w:val="both"/>
+        <w:rPr>
+          <w:rFonts w:ascii="Arial" w:hAnsi="Arial" w:cs="Arial"/>
+          <w:sz w:val="24"/>
+          <w:lang w:eastAsia="es-ES"/>
+        </w:rPr>
+      </w:pPr>
+      <w:r>
+        <w:rPr>
+          <w:rFonts w:ascii="Arial" w:hAnsi="Arial" w:cs="Arial"/>
+          <w:sz w:val="24"/>
+          <w:lang w:eastAsia="es-ES"/>
+        </w:rPr>
+        <w:t>A  continuación  se detallan brevemente las características de la aplicación en </w:t>
+      </w:r>
+      <w:r>
+        <w:rPr>
+          <w:rFonts w:ascii="Arial" w:hAnsi="Arial" w:cs="Arial"/>
+          <w:sz w:val="24"/>
+          <w:lang w:eastAsia="es-ES"/>
+        </w:rPr>
+        <w:br/>
+      </w:r>
+      <w:r>
+        <w:rPr>
+          <w:rFonts w:ascii="Arial" w:hAnsi="Arial" w:cs="Arial"/>
+          <w:sz w:val="24"/>
+          <w:lang w:eastAsia="es-ES"/>
+        </w:rPr>
+        <w:t>base a este diagrama.</w:t>
+      </w:r>
     </w:p>
     <w:p>
       <w:pPr>
-        <w:rPr>
-          <w:rFonts w:ascii="Arial" w:hAnsi="Arial" w:cs="Arial"/>
-          <w:sz w:val="24"/>
-          <w:lang w:eastAsia="es-ES"/>
-        </w:rPr>
-      </w:pPr>
+        <w:jc w:val="both"/>
+        <w:rPr>
+          <w:rFonts w:ascii="Arial" w:hAnsi="Arial" w:cs="Arial"/>
+          <w:sz w:val="24"/>
+          <w:lang w:eastAsia="es-ES"/>
+        </w:rPr>
+      </w:pPr>
+      <w:r>
+        <w:rPr>
+          <w:rFonts w:ascii="Arial" w:hAnsi="Arial" w:cs="Arial"/>
+          <w:sz w:val="24"/>
+          <w:lang w:eastAsia="es-ES"/>
+        </w:rPr>
+        <w:t xml:space="preserve">La  </w:t>
+      </w:r>
+      <w:r>
+        <w:rPr>
+          <w:rFonts w:ascii="Arial" w:hAnsi="Arial" w:cs="Arial"/>
+          <w:sz w:val="24"/>
+          <w:lang w:eastAsia="es-ES"/>
+        </w:rPr>
+        <w:t>Lara-Shop  es una tienda online</w:t>
+      </w:r>
+      <w:r>
+        <w:rPr>
+          <w:rFonts w:ascii="Arial" w:hAnsi="Arial" w:cs="Arial"/>
+          <w:sz w:val="24"/>
+          <w:lang w:eastAsia="es-ES"/>
+        </w:rPr>
+        <w:t xml:space="preserve"> cuya </w:t>
+      </w:r>
+      <w:r>
+        <w:rPr>
+          <w:rFonts w:ascii="Arial" w:hAnsi="Arial" w:cs="Arial"/>
+          <w:sz w:val="24"/>
+          <w:lang w:eastAsia="es-ES"/>
+        </w:rPr>
+        <w:t>aplicación  en  sí, </w:t>
+      </w:r>
+      <w:r>
+        <w:rPr>
+          <w:rFonts w:ascii="Arial" w:hAnsi="Arial" w:cs="Arial"/>
+          <w:sz w:val="24"/>
+          <w:lang w:eastAsia="es-ES"/>
+        </w:rPr>
+        <w:t>es el e</w:t>
+      </w:r>
+      <w:r>
+        <w:rPr>
+          <w:rFonts w:ascii="Arial" w:hAnsi="Arial" w:cs="Arial"/>
+          <w:sz w:val="24"/>
+          <w:lang w:eastAsia="es-ES"/>
+        </w:rPr>
+        <w:t>ntorno </w:t>
+      </w:r>
+      <w:r>
+        <w:rPr>
+          <w:rFonts w:ascii="Arial" w:hAnsi="Arial" w:cs="Arial"/>
+          <w:sz w:val="24"/>
+          <w:lang w:eastAsia="es-ES"/>
+        </w:rPr>
+        <w:t>en</w:t>
+      </w:r>
+      <w:r>
+        <w:rPr>
+          <w:rFonts w:ascii="Arial" w:hAnsi="Arial" w:cs="Arial"/>
+          <w:sz w:val="24"/>
+          <w:lang w:eastAsia="es-ES"/>
+        </w:rPr>
+        <w:t> la cual</w:t>
+      </w:r>
+      <w:r>
+        <w:rPr>
+          <w:rFonts w:ascii="Arial" w:hAnsi="Arial" w:cs="Arial"/>
+          <w:sz w:val="24"/>
+          <w:lang w:eastAsia="es-ES"/>
+        </w:rPr>
+        <w:br/>
+      </w:r>
+      <w:r>
+        <w:rPr>
+          <w:rFonts w:ascii="Arial" w:hAnsi="Arial" w:cs="Arial"/>
+          <w:sz w:val="24"/>
+          <w:lang w:eastAsia="es-ES"/>
+        </w:rPr>
+        <w:t>se realizan </w:t>
+      </w:r>
+      <w:r>
+        <w:rPr>
+          <w:rFonts w:ascii="Arial" w:hAnsi="Arial" w:cs="Arial"/>
+          <w:sz w:val="24"/>
+          <w:lang w:eastAsia="es-ES"/>
+        </w:rPr>
+        <w:t>diversas</w:t>
+      </w:r>
+      <w:r>
+        <w:rPr>
+          <w:rFonts w:ascii="Arial" w:hAnsi="Arial" w:cs="Arial"/>
+          <w:sz w:val="24"/>
+          <w:lang w:eastAsia="es-ES"/>
+        </w:rPr>
+        <w:t> funciones. El </w:t>
+      </w:r>
+      <w:r>
+        <w:rPr>
+          <w:rFonts w:ascii="Arial" w:hAnsi="Arial" w:cs="Arial"/>
+          <w:sz w:val="24"/>
+          <w:lang w:eastAsia="es-ES"/>
+        </w:rPr>
+        <w:t>Administrador</w:t>
+      </w:r>
+      <w:r>
+        <w:rPr>
+          <w:rFonts w:ascii="Arial" w:hAnsi="Arial" w:cs="Arial"/>
+          <w:sz w:val="24"/>
+          <w:lang w:eastAsia="es-ES"/>
+        </w:rPr>
+        <w:t> y el </w:t>
+      </w:r>
+      <w:r>
+        <w:rPr>
+          <w:rFonts w:ascii="Arial" w:hAnsi="Arial" w:cs="Arial"/>
+          <w:sz w:val="24"/>
+          <w:lang w:eastAsia="es-ES"/>
+        </w:rPr>
+        <w:t>Usuario serán </w:t>
+      </w:r>
+      <w:r>
+        <w:rPr>
+          <w:rFonts w:ascii="Arial" w:hAnsi="Arial" w:cs="Arial"/>
+          <w:sz w:val="24"/>
+          <w:lang w:eastAsia="es-ES"/>
+        </w:rPr>
+        <w:t>las clases</w:t>
+      </w:r>
+      <w:r>
+        <w:rPr>
+          <w:rFonts w:ascii="Arial" w:hAnsi="Arial" w:cs="Arial"/>
+          <w:sz w:val="24"/>
+          <w:lang w:eastAsia="es-ES"/>
+        </w:rPr>
+        <w:t xml:space="preserve"> </w:t>
+      </w:r>
+      <w:r>
+        <w:rPr>
+          <w:rFonts w:ascii="Arial" w:hAnsi="Arial" w:cs="Arial"/>
+          <w:sz w:val="24"/>
+          <w:lang w:eastAsia="es-ES"/>
+        </w:rPr>
+        <w:t>que interactú</w:t>
+      </w:r>
+      <w:r>
+        <w:rPr>
+          <w:rFonts w:ascii="Arial" w:hAnsi="Arial" w:cs="Arial"/>
+          <w:sz w:val="24"/>
+          <w:lang w:eastAsia="es-ES"/>
+        </w:rPr>
+        <w:t>en</w:t>
+      </w:r>
+      <w:r>
+        <w:rPr>
+          <w:rFonts w:ascii="Arial" w:hAnsi="Arial" w:cs="Arial"/>
+          <w:sz w:val="24"/>
+          <w:lang w:eastAsia="es-ES"/>
+        </w:rPr>
+        <w:t xml:space="preserve"> más</w:t>
+      </w:r>
+      <w:r>
+        <w:rPr>
+          <w:rFonts w:ascii="Arial" w:hAnsi="Arial" w:cs="Arial"/>
+          <w:sz w:val="24"/>
+          <w:lang w:eastAsia="es-ES"/>
+        </w:rPr>
+        <w:t>.</w:t>
+      </w:r>
+      <w:r>
+        <w:rPr>
+          <w:rFonts w:ascii="Arial" w:hAnsi="Arial" w:cs="Arial"/>
+          <w:sz w:val="24"/>
+          <w:lang w:eastAsia="es-ES"/>
+        </w:rPr>
+        <w:t xml:space="preserve"> </w:t>
+      </w:r>
     </w:p>
     <w:p>
       <w:pPr>
-        <w:rPr>
-          <w:rFonts w:ascii="Arial" w:hAnsi="Arial" w:cs="Arial"/>
-          <w:sz w:val="24"/>
-          <w:lang w:eastAsia="es-ES"/>
-        </w:rPr>
-      </w:pPr>
+        <w:jc w:val="both"/>
+        <w:rPr>
+          <w:rFonts w:ascii="Arial" w:hAnsi="Arial" w:cs="Arial"/>
+          <w:sz w:val="24"/>
+          <w:lang w:eastAsia="es-ES"/>
+        </w:rPr>
+      </w:pPr>
+      <w:r>
+        <w:rPr>
+          <w:rFonts w:ascii="Arial" w:hAnsi="Arial" w:cs="Arial"/>
+          <w:sz w:val="24"/>
+          <w:lang w:eastAsia="es-ES"/>
+        </w:rPr>
+        <w:t>El  Usuario  será  el  que  lleve  a  cabo  todas  las  funciones  de  búsqueda sobre </w:t>
+      </w:r>
+      <w:r>
+        <w:rPr>
+          <w:rFonts w:ascii="Arial" w:hAnsi="Arial" w:cs="Arial"/>
+          <w:sz w:val="24"/>
+          <w:lang w:eastAsia="es-ES"/>
+        </w:rPr>
+        <w:t>la aplicacion</w:t>
+      </w:r>
+      <w:r>
+        <w:rPr>
+          <w:rFonts w:ascii="Arial" w:hAnsi="Arial" w:cs="Arial"/>
+          <w:sz w:val="24"/>
+          <w:lang w:eastAsia="es-ES"/>
+        </w:rPr>
+        <w:t>. Existen dos tipos de Usuario; anónimo y registrado. </w:t>
+      </w:r>
+      <w:r>
+        <w:rPr>
+          <w:rFonts w:ascii="Arial" w:hAnsi="Arial" w:cs="Arial"/>
+          <w:sz w:val="24"/>
+          <w:lang w:eastAsia="es-ES"/>
+        </w:rPr>
+        <w:br/>
+      </w:r>
+      <w:r>
+        <w:rPr>
+          <w:rFonts w:ascii="Arial" w:hAnsi="Arial" w:cs="Arial"/>
+          <w:sz w:val="24"/>
+          <w:lang w:eastAsia="es-ES"/>
+        </w:rPr>
+        <w:t>En base a este tipo se permitirán ciertos privilegios dentro de la aplicación como </w:t>
+      </w:r>
+      <w:r>
+        <w:rPr>
+          <w:rFonts w:ascii="Arial" w:hAnsi="Arial" w:cs="Arial"/>
+          <w:sz w:val="24"/>
+          <w:lang w:eastAsia="es-ES"/>
+        </w:rPr>
+        <w:br/>
+      </w:r>
+      <w:r>
+        <w:rPr>
+          <w:rFonts w:ascii="Arial" w:hAnsi="Arial" w:cs="Arial"/>
+          <w:sz w:val="24"/>
+          <w:lang w:eastAsia="es-ES"/>
+        </w:rPr>
+        <w:t>por ejemplo la realización de Pedidos.</w:t>
+      </w:r>
     </w:p>
     <w:p>
       <w:pPr>
-        <w:rPr>
-          <w:rFonts w:ascii="Arial" w:hAnsi="Arial" w:cs="Arial"/>
-          <w:sz w:val="24"/>
-          <w:lang w:eastAsia="es-ES"/>
-        </w:rPr>
-      </w:pPr>
-    </w:p>
-    <w:p>
-      <w:pPr>
-        <w:rPr>
-          <w:rFonts w:ascii="Arial" w:hAnsi="Arial" w:cs="Arial"/>
-          <w:sz w:val="24"/>
-          <w:lang w:eastAsia="es-ES"/>
-        </w:rPr>
-      </w:pPr>
-    </w:p>
-    <w:p>
-      <w:pPr>
-        <w:rPr>
-          <w:rFonts w:ascii="Arial" w:hAnsi="Arial" w:cs="Arial"/>
-          <w:sz w:val="24"/>
-          <w:lang w:eastAsia="es-ES"/>
-        </w:rPr>
-      </w:pPr>
-    </w:p>
-    <w:p>
-      <w:pPr>
-        <w:rPr>
-          <w:rFonts w:ascii="Arial" w:hAnsi="Arial" w:cs="Arial"/>
-          <w:sz w:val="24"/>
-          <w:lang w:eastAsia="es-ES"/>
-        </w:rPr>
-      </w:pPr>
-    </w:p>
-    <w:p>
-      <w:pPr>
-        <w:rPr>
-          <w:rFonts w:ascii="Arial" w:hAnsi="Arial" w:cs="Arial"/>
-          <w:sz w:val="24"/>
-          <w:lang w:eastAsia="es-ES"/>
-        </w:rPr>
-      </w:pPr>
-    </w:p>
-    <w:p>
-      <w:pPr>
-        <w:rPr>
-          <w:rFonts w:ascii="Arial" w:hAnsi="Arial" w:cs="Arial"/>
-          <w:sz w:val="24"/>
-          <w:lang w:eastAsia="es-ES"/>
-        </w:rPr>
-      </w:pPr>
-    </w:p>
-    <w:p>
-      <w:pPr>
-        <w:rPr>
-          <w:rFonts w:ascii="Arial" w:hAnsi="Arial" w:cs="Arial"/>
-          <w:sz w:val="24"/>
-          <w:lang w:eastAsia="es-ES"/>
-        </w:rPr>
-      </w:pPr>
+        <w:jc w:val="both"/>
+        <w:rPr>
+          <w:rFonts w:ascii="Arial" w:hAnsi="Arial" w:cs="Arial"/>
+          <w:sz w:val="24"/>
+          <w:lang w:eastAsia="es-ES"/>
+        </w:rPr>
+      </w:pPr>
+      <w:r>
+        <w:rPr>
+          <w:rFonts w:ascii="Arial" w:hAnsi="Arial" w:cs="Arial"/>
+          <w:noProof/>
+          <w:sz w:val="24"/>
+          <w:lang w:val="es-MX" w:eastAsia="es-MX"/>
+        </w:rPr>
+        <w:drawing>
+          <wp:inline distT="0" distB="0" distL="0" distR="0">
+            <wp:extent cx="5612130" cy="4208780"/>
+            <wp:effectExtent l="0" t="0" r="7620" b="1270"/>
+            <wp:docPr id="2" name="Imagen 2"/>
+            <wp:cNvGraphicFramePr>
+              <a:graphicFrameLocks xmlns:a="http://schemas.openxmlformats.org/drawingml/2006/main" noChangeAspect="1"/>
+            </wp:cNvGraphicFramePr>
+            <a:graphic xmlns:a="http://schemas.openxmlformats.org/drawingml/2006/main">
+              <a:graphicData uri="http://schemas.openxmlformats.org/drawingml/2006/picture">
+                <pic:pic xmlns:pic="http://schemas.openxmlformats.org/drawingml/2006/picture">
+                  <pic:nvPicPr>
+                    <pic:cNvPr id="2" name="ModeloDeDominio.png"/>
+                    <pic:cNvPicPr/>
+                  </pic:nvPicPr>
+                  <pic:blipFill>
+                    <a:blip r:embed="rId10">
+                      <a:extLst>
+                        <a:ext uri="{28A0092B-C50C-407E-A947-70E740481C1C}">
+                          <a14:useLocalDpi xmlns:a14="http://schemas.microsoft.com/office/drawing/2010/main" val="0"/>
+                        </a:ext>
+                      </a:extLst>
+                    </a:blip>
+                    <a:stretch>
+                      <a:fillRect/>
+                    </a:stretch>
+                  </pic:blipFill>
+                  <pic:spPr>
+                    <a:xfrm>
+                      <a:off x="0" y="0"/>
+                      <a:ext cx="5612130" cy="4208780"/>
+                    </a:xfrm>
+                    <a:prstGeom prst="rect">
+                      <a:avLst/>
+                    </a:prstGeom>
+                  </pic:spPr>
+                </pic:pic>
+              </a:graphicData>
+            </a:graphic>
+          </wp:inline>
+        </w:drawing>
+      </w:r>
     </w:p>
     <w:p>
       <w:pPr>
@@ -2673,7 +3442,7 @@
           <w:sz w:val="24"/>
         </w:rPr>
       </w:pPr>
-      <w:bookmarkStart w:id="3" w:name="_Toc465886144"/>
+      <w:bookmarkStart w:id="4" w:name="_Toc466236710"/>
       <w:r>
         <w:rPr>
           <w:rFonts w:ascii="Arial" w:hAnsi="Arial" w:cs="Arial"/>
@@ -2682,7 +3451,7 @@
         <w:lastRenderedPageBreak/>
         <w:t>Diagrama de Secuencia del Sistema</w:t>
       </w:r>
-      <w:bookmarkEnd w:id="3"/>
+      <w:bookmarkEnd w:id="4"/>
     </w:p>
     <w:p>
       <w:pPr>
@@ -2695,374 +3464,152 @@
       </w:pPr>
       <w:r>
         <w:rPr>
+          <w:rFonts w:ascii="Arial" w:hAnsi="Arial" w:cs="Arial"/>
+          <w:sz w:val="24"/>
+          <w:lang w:eastAsia="es-ES"/>
+        </w:rPr>
+        <w:t xml:space="preserve">A  continuación  se  muestran  </w:t>
+      </w:r>
+      <w:r>
+        <w:rPr>
+          <w:rFonts w:ascii="Arial" w:hAnsi="Arial" w:cs="Arial"/>
+          <w:sz w:val="24"/>
+          <w:lang w:eastAsia="es-ES"/>
+        </w:rPr>
+        <w:t xml:space="preserve">algunos </w:t>
+      </w:r>
+      <w:r>
+        <w:rPr>
+          <w:rFonts w:ascii="Arial" w:hAnsi="Arial" w:cs="Arial"/>
+          <w:sz w:val="24"/>
+          <w:lang w:eastAsia="es-ES"/>
+        </w:rPr>
+        <w:t xml:space="preserve">ejemplos  de  interacción  con  el sistema  </w:t>
+      </w:r>
+      <w:r>
+        <w:rPr>
+          <w:rFonts w:ascii="Arial" w:hAnsi="Arial" w:cs="Arial"/>
+          <w:sz w:val="24"/>
+          <w:lang w:eastAsia="es-ES"/>
+        </w:rPr>
+        <w:br/>
+      </w:r>
+      <w:r>
+        <w:rPr>
+          <w:rFonts w:ascii="Arial" w:hAnsi="Arial" w:cs="Arial"/>
+          <w:sz w:val="24"/>
+          <w:lang w:eastAsia="es-ES"/>
+        </w:rPr>
+        <w:t xml:space="preserve">representados  mediante  unos  diagramas  de  secuencia  que reflejan  a  nivel  </w:t>
+      </w:r>
+      <w:r>
+        <w:rPr>
+          <w:rFonts w:ascii="Arial" w:hAnsi="Arial" w:cs="Arial"/>
+          <w:sz w:val="24"/>
+          <w:lang w:eastAsia="es-ES"/>
+        </w:rPr>
+        <w:br/>
+      </w:r>
+      <w:r>
+        <w:rPr>
+          <w:rFonts w:ascii="Arial" w:hAnsi="Arial" w:cs="Arial"/>
+          <w:sz w:val="24"/>
+          <w:lang w:eastAsia="es-ES"/>
+        </w:rPr>
+        <w:t>de  ejecución  los  pasos  que  sigue  la  aplicación  para llevar a</w:t>
+      </w:r>
+      <w:r>
+        <w:rPr>
+          <w:rFonts w:ascii="Arial" w:hAnsi="Arial" w:cs="Arial"/>
+          <w:sz w:val="24"/>
+          <w:lang w:eastAsia="es-ES"/>
+        </w:rPr>
+        <w:t> cabo las acciones</w:t>
+      </w:r>
+      <w:r>
+        <w:rPr>
+          <w:rFonts w:ascii="Arial" w:hAnsi="Arial" w:cs="Arial"/>
+          <w:sz w:val="24"/>
+          <w:lang w:eastAsia="es-ES"/>
+        </w:rPr>
+        <w:br/>
+      </w:r>
+      <w:r>
+        <w:rPr>
+          <w:rFonts w:ascii="Arial" w:hAnsi="Arial" w:cs="Arial"/>
+          <w:sz w:val="24"/>
+          <w:lang w:eastAsia="es-ES"/>
+        </w:rPr>
+        <w:t>indicadas </w:t>
+      </w:r>
+      <w:r>
+        <w:rPr>
+          <w:rFonts w:ascii="Arial" w:hAnsi="Arial" w:cs="Arial"/>
+          <w:sz w:val="24"/>
+          <w:lang w:eastAsia="es-ES"/>
+        </w:rPr>
+        <w:t>anteriormente</w:t>
+      </w:r>
+      <w:r>
+        <w:rPr>
+          <w:rFonts w:ascii="Arial" w:hAnsi="Arial" w:cs="Arial"/>
+          <w:sz w:val="24"/>
+          <w:lang w:eastAsia="es-ES"/>
+        </w:rPr>
+        <w:t>. Se muestra un ejemplo para el </w:t>
+      </w:r>
+      <w:r>
+        <w:rPr>
+          <w:rFonts w:ascii="Arial" w:hAnsi="Arial" w:cs="Arial"/>
+          <w:sz w:val="24"/>
+          <w:lang w:eastAsia="es-ES"/>
+        </w:rPr>
+        <w:t>administrador (empleado)</w:t>
+      </w:r>
+      <w:r>
+        <w:rPr>
+          <w:rFonts w:ascii="Arial" w:hAnsi="Arial" w:cs="Arial"/>
+          <w:sz w:val="24"/>
+          <w:lang w:eastAsia="es-ES"/>
+        </w:rPr>
+        <w:t> y otro para el usuario</w:t>
+      </w:r>
+      <w:r>
+        <w:rPr>
+          <w:rFonts w:ascii="Arial" w:hAnsi="Arial" w:cs="Arial"/>
+          <w:sz w:val="24"/>
+          <w:lang w:eastAsia="es-ES"/>
+        </w:rPr>
+        <w:t>.</w:t>
+      </w:r>
+    </w:p>
+    <w:p>
+      <w:pPr>
+        <w:jc w:val="both"/>
+        <w:rPr>
+          <w:rFonts w:ascii="Arial" w:hAnsi="Arial" w:cs="Arial"/>
+          <w:b/>
+          <w:sz w:val="24"/>
+          <w:lang w:eastAsia="es-ES"/>
+        </w:rPr>
+      </w:pPr>
+      <w:r>
+        <w:rPr>
+          <w:b/>
           <w:noProof/>
           <w:lang w:val="es-MX" w:eastAsia="es-MX"/>
         </w:rPr>
-        <mc:AlternateContent>
-          <mc:Choice Requires="wps">
-            <w:drawing>
-              <wp:anchor distT="0" distB="0" distL="114300" distR="114300" simplePos="0" relativeHeight="251809280" behindDoc="0" locked="0" layoutInCell="1" allowOverlap="1" wp14:anchorId="4C64A74A" wp14:editId="4C72A576">
-                <wp:simplePos x="0" y="0"/>
-                <wp:positionH relativeFrom="column">
-                  <wp:posOffset>4834890</wp:posOffset>
-                </wp:positionH>
-                <wp:positionV relativeFrom="paragraph">
-                  <wp:posOffset>1651635</wp:posOffset>
-                </wp:positionV>
-                <wp:extent cx="971550" cy="409575"/>
-                <wp:effectExtent l="0" t="0" r="19050" b="28575"/>
-                <wp:wrapNone/>
-                <wp:docPr id="21" name="Rectángulo 21"/>
-                <wp:cNvGraphicFramePr/>
-                <a:graphic xmlns:a="http://schemas.openxmlformats.org/drawingml/2006/main">
-                  <a:graphicData uri="http://schemas.microsoft.com/office/word/2010/wordprocessingShape">
-                    <wps:wsp>
-                      <wps:cNvSpPr/>
-                      <wps:spPr>
-                        <a:xfrm>
-                          <a:off x="0" y="0"/>
-                          <a:ext cx="971550" cy="409575"/>
-                        </a:xfrm>
-                        <a:prstGeom prst="rect">
-                          <a:avLst/>
-                        </a:prstGeom>
-                      </wps:spPr>
-                      <wps:style>
-                        <a:lnRef idx="2">
-                          <a:schemeClr val="dk1"/>
-                        </a:lnRef>
-                        <a:fillRef idx="1">
-                          <a:schemeClr val="lt1"/>
-                        </a:fillRef>
-                        <a:effectRef idx="0">
-                          <a:schemeClr val="dk1"/>
-                        </a:effectRef>
-                        <a:fontRef idx="minor">
-                          <a:schemeClr val="dk1"/>
-                        </a:fontRef>
-                      </wps:style>
-                      <wps:txbx>
-                        <w:txbxContent>
-                          <w:p>
-                            <w:pPr>
-                              <w:jc w:val="center"/>
-                              <w:rPr>
-                                <w:rFonts w:ascii="Arial" w:hAnsi="Arial" w:cs="Arial"/>
-                                <w:sz w:val="18"/>
-                                <w:lang w:val="es-US"/>
-                              </w:rPr>
-                            </w:pPr>
-                            <w:r>
-                              <w:rPr>
-                                <w:rFonts w:ascii="Arial" w:hAnsi="Arial" w:cs="Arial"/>
-                                <w:sz w:val="18"/>
-                                <w:lang w:val="es-US"/>
-                              </w:rPr>
-                              <w:t>Carrito</w:t>
-                            </w:r>
-                          </w:p>
-                        </w:txbxContent>
-                      </wps:txbx>
-                      <wps:bodyPr rot="0" spcFirstLastPara="0" vertOverflow="overflow" horzOverflow="overflow" vert="horz" wrap="square" lIns="91440" tIns="45720" rIns="91440" bIns="45720" numCol="1" spcCol="0" rtlCol="0" fromWordArt="0" anchor="b" anchorCtr="0" forceAA="0" compatLnSpc="1">
-                        <a:prstTxWarp prst="textNoShape">
-                          <a:avLst/>
-                        </a:prstTxWarp>
-                        <a:noAutofit/>
-                      </wps:bodyPr>
-                    </wps:wsp>
-                  </a:graphicData>
-                </a:graphic>
-                <wp14:sizeRelH relativeFrom="margin">
-                  <wp14:pctWidth>0</wp14:pctWidth>
-                </wp14:sizeRelH>
-                <wp14:sizeRelV relativeFrom="margin">
-                  <wp14:pctHeight>0</wp14:pctHeight>
-                </wp14:sizeRelV>
-              </wp:anchor>
-            </w:drawing>
-          </mc:Choice>
-          <mc:Fallback>
-            <w:pict>
-              <v:rect w14:anchorId="4C64A74A" id="Rectángulo 21" o:spid="_x0000_s1029" style="position:absolute;left:0;text-align:left;margin-left:380.7pt;margin-top:130.05pt;width:76.5pt;height:32.25pt;z-index:251809280;visibility:visible;mso-wrap-style:square;mso-width-percent:0;mso-height-percent:0;mso-wrap-distance-left:9pt;mso-wrap-distance-top:0;mso-wrap-distance-right:9pt;mso-wrap-distance-bottom:0;mso-position-horizontal:absolute;mso-position-horizontal-relative:text;mso-position-vertical:absolute;mso-position-vertical-relative:text;mso-width-percent:0;mso-height-percent:0;mso-width-relative:margin;mso-height-relative:margin;v-text-anchor:bottom" o:gfxdata="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" fillcolor="white [3201]" strokecolor="black [3200]" strokeweight="2pt">
-                <v:textbox>
-                  <w:txbxContent>
-                    <w:p>
-                      <w:pPr>
-                        <w:jc w:val="center"/>
-                        <w:rPr>
-                          <w:rFonts w:ascii="Arial" w:hAnsi="Arial" w:cs="Arial"/>
-                          <w:sz w:val="18"/>
-                          <w:lang w:val="es-US"/>
-                        </w:rPr>
-                      </w:pPr>
-                      <w:r>
-                        <w:rPr>
-                          <w:rFonts w:ascii="Arial" w:hAnsi="Arial" w:cs="Arial"/>
-                          <w:sz w:val="18"/>
-                          <w:lang w:val="es-US"/>
-                        </w:rPr>
-                        <w:t>Carrito</w:t>
-                      </w:r>
-                    </w:p>
-                  </w:txbxContent>
-                </v:textbox>
-              </v:rect>
-            </w:pict>
-          </mc:Fallback>
-        </mc:AlternateContent>
-      </w:r>
-      <w:r>
-        <w:rPr>
-          <w:noProof/>
-          <w:lang w:val="es-MX" w:eastAsia="es-MX"/>
-        </w:rPr>
-        <mc:AlternateContent>
-          <mc:Choice Requires="wps">
-            <w:drawing>
-              <wp:anchor distT="0" distB="0" distL="114300" distR="114300" simplePos="0" relativeHeight="251807232" behindDoc="0" locked="0" layoutInCell="1" allowOverlap="1" wp14:anchorId="0CC4B504" wp14:editId="716108FB">
-                <wp:simplePos x="0" y="0"/>
-                <wp:positionH relativeFrom="column">
-                  <wp:posOffset>1739265</wp:posOffset>
-                </wp:positionH>
-                <wp:positionV relativeFrom="paragraph">
-                  <wp:posOffset>1670686</wp:posOffset>
-                </wp:positionV>
-                <wp:extent cx="971550" cy="400050"/>
-                <wp:effectExtent l="0" t="0" r="19050" b="19050"/>
-                <wp:wrapNone/>
-                <wp:docPr id="20" name="Rectángulo 20"/>
-                <wp:cNvGraphicFramePr/>
-                <a:graphic xmlns:a="http://schemas.openxmlformats.org/drawingml/2006/main">
-                  <a:graphicData uri="http://schemas.microsoft.com/office/word/2010/wordprocessingShape">
-                    <wps:wsp>
-                      <wps:cNvSpPr/>
-                      <wps:spPr>
-                        <a:xfrm>
-                          <a:off x="0" y="0"/>
-                          <a:ext cx="971550" cy="400050"/>
-                        </a:xfrm>
-                        <a:prstGeom prst="rect">
-                          <a:avLst/>
-                        </a:prstGeom>
-                      </wps:spPr>
-                      <wps:style>
-                        <a:lnRef idx="2">
-                          <a:schemeClr val="dk1"/>
-                        </a:lnRef>
-                        <a:fillRef idx="1">
-                          <a:schemeClr val="lt1"/>
-                        </a:fillRef>
-                        <a:effectRef idx="0">
-                          <a:schemeClr val="dk1"/>
-                        </a:effectRef>
-                        <a:fontRef idx="minor">
-                          <a:schemeClr val="dk1"/>
-                        </a:fontRef>
-                      </wps:style>
-                      <wps:txbx>
-                        <w:txbxContent>
-                          <w:p>
-                            <w:pPr>
-                              <w:jc w:val="center"/>
-                              <w:rPr>
-                                <w:rFonts w:ascii="Arial" w:hAnsi="Arial" w:cs="Arial"/>
-                                <w:sz w:val="18"/>
-                                <w:lang w:val="es-US"/>
-                              </w:rPr>
-                            </w:pPr>
-                            <w:r>
-                              <w:rPr>
-                                <w:rFonts w:ascii="Arial" w:hAnsi="Arial" w:cs="Arial"/>
-                                <w:sz w:val="18"/>
-                                <w:lang w:val="es-US"/>
-                              </w:rPr>
-                              <w:t>Lara-Shop</w:t>
-                            </w:r>
-                          </w:p>
-                        </w:txbxContent>
-                      </wps:txbx>
-                      <wps:bodyPr rot="0" spcFirstLastPara="0" vertOverflow="overflow" horzOverflow="overflow" vert="horz" wrap="square" lIns="91440" tIns="45720" rIns="91440" bIns="45720" numCol="1" spcCol="0" rtlCol="0" fromWordArt="0" anchor="b" anchorCtr="0" forceAA="0" compatLnSpc="1">
-                        <a:prstTxWarp prst="textNoShape">
-                          <a:avLst/>
-                        </a:prstTxWarp>
-                        <a:noAutofit/>
-                      </wps:bodyPr>
-                    </wps:wsp>
-                  </a:graphicData>
-                </a:graphic>
-                <wp14:sizeRelH relativeFrom="margin">
-                  <wp14:pctWidth>0</wp14:pctWidth>
-                </wp14:sizeRelH>
-                <wp14:sizeRelV relativeFrom="margin">
-                  <wp14:pctHeight>0</wp14:pctHeight>
-                </wp14:sizeRelV>
-              </wp:anchor>
-            </w:drawing>
-          </mc:Choice>
-          <mc:Fallback>
-            <w:pict>
-              <v:rect w14:anchorId="0CC4B504" id="Rectángulo 20" o:spid="_x0000_s1030" style="position:absolute;left:0;text-align:left;margin-left:136.95pt;margin-top:131.55pt;width:76.5pt;height:31.5pt;z-index:251807232;visibility:visible;mso-wrap-style:square;mso-width-percent:0;mso-height-percent:0;mso-wrap-distance-left:9pt;mso-wrap-distance-top:0;mso-wrap-distance-right:9pt;mso-wrap-distance-bottom:0;mso-position-horizontal:absolute;mso-position-horizontal-relative:text;mso-position-vertical:absolute;mso-position-vertical-relative:text;mso-width-percent:0;mso-height-percent:0;mso-width-relative:margin;mso-height-relative:margin;v-text-anchor:bottom" o:gfxdata="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" fillcolor="white [3201]" strokecolor="black [3200]" strokeweight="2pt">
-                <v:textbox>
-                  <w:txbxContent>
-                    <w:p>
-                      <w:pPr>
-                        <w:jc w:val="center"/>
-                        <w:rPr>
-                          <w:rFonts w:ascii="Arial" w:hAnsi="Arial" w:cs="Arial"/>
-                          <w:sz w:val="18"/>
-                          <w:lang w:val="es-US"/>
-                        </w:rPr>
-                      </w:pPr>
-                      <w:r>
-                        <w:rPr>
-                          <w:rFonts w:ascii="Arial" w:hAnsi="Arial" w:cs="Arial"/>
-                          <w:sz w:val="18"/>
-                          <w:lang w:val="es-US"/>
-                        </w:rPr>
-                        <w:t>Lara-Shop</w:t>
-                      </w:r>
-                    </w:p>
-                  </w:txbxContent>
-                </v:textbox>
-              </v:rect>
-            </w:pict>
-          </mc:Fallback>
-        </mc:AlternateContent>
-      </w:r>
-      <w:r>
-        <w:rPr>
-          <w:noProof/>
-          <w:lang w:val="es-MX" w:eastAsia="es-MX"/>
-        </w:rPr>
-        <mc:AlternateContent>
-          <mc:Choice Requires="wps">
-            <w:drawing>
-              <wp:anchor distT="0" distB="0" distL="114300" distR="114300" simplePos="0" relativeHeight="251805184" behindDoc="0" locked="0" layoutInCell="1" allowOverlap="1" wp14:anchorId="32A27DAB" wp14:editId="1EBBE5F6">
-                <wp:simplePos x="0" y="0"/>
-                <wp:positionH relativeFrom="column">
-                  <wp:posOffset>3282315</wp:posOffset>
-                </wp:positionH>
-                <wp:positionV relativeFrom="paragraph">
-                  <wp:posOffset>1689735</wp:posOffset>
-                </wp:positionV>
-                <wp:extent cx="971550" cy="409575"/>
-                <wp:effectExtent l="0" t="0" r="19050" b="28575"/>
-                <wp:wrapNone/>
-                <wp:docPr id="4" name="Rectángulo 4"/>
-                <wp:cNvGraphicFramePr/>
-                <a:graphic xmlns:a="http://schemas.openxmlformats.org/drawingml/2006/main">
-                  <a:graphicData uri="http://schemas.microsoft.com/office/word/2010/wordprocessingShape">
-                    <wps:wsp>
-                      <wps:cNvSpPr/>
-                      <wps:spPr>
-                        <a:xfrm>
-                          <a:off x="0" y="0"/>
-                          <a:ext cx="971550" cy="409575"/>
-                        </a:xfrm>
-                        <a:prstGeom prst="rect">
-                          <a:avLst/>
-                        </a:prstGeom>
-                      </wps:spPr>
-                      <wps:style>
-                        <a:lnRef idx="2">
-                          <a:schemeClr val="dk1"/>
-                        </a:lnRef>
-                        <a:fillRef idx="1">
-                          <a:schemeClr val="lt1"/>
-                        </a:fillRef>
-                        <a:effectRef idx="0">
-                          <a:schemeClr val="dk1"/>
-                        </a:effectRef>
-                        <a:fontRef idx="minor">
-                          <a:schemeClr val="dk1"/>
-                        </a:fontRef>
-                      </wps:style>
-                      <wps:txbx>
-                        <w:txbxContent>
-                          <w:p>
-                            <w:pPr>
-                              <w:jc w:val="center"/>
-                              <w:rPr>
-                                <w:rFonts w:ascii="Arial" w:hAnsi="Arial" w:cs="Arial"/>
-                                <w:sz w:val="18"/>
-                                <w:lang w:val="es-US"/>
-                              </w:rPr>
-                            </w:pPr>
-                            <w:r>
-                              <w:rPr>
-                                <w:rFonts w:ascii="Arial" w:hAnsi="Arial" w:cs="Arial"/>
-                                <w:sz w:val="18"/>
-                                <w:lang w:val="es-US"/>
-                              </w:rPr>
-                              <w:t>Elementos de la Tienda</w:t>
-                            </w:r>
-                          </w:p>
-                        </w:txbxContent>
-                      </wps:txbx>
-                      <wps:bodyPr rot="0" spcFirstLastPara="0" vertOverflow="overflow" horzOverflow="overflow" vert="horz" wrap="square" lIns="91440" tIns="45720" rIns="91440" bIns="45720" numCol="1" spcCol="0" rtlCol="0" fromWordArt="0" anchor="ctr" anchorCtr="0" forceAA="0" compatLnSpc="1">
-                        <a:prstTxWarp prst="textNoShape">
-                          <a:avLst/>
-                        </a:prstTxWarp>
-                        <a:noAutofit/>
-                      </wps:bodyPr>
-                    </wps:wsp>
-                  </a:graphicData>
-                </a:graphic>
-                <wp14:sizeRelH relativeFrom="margin">
-                  <wp14:pctWidth>0</wp14:pctWidth>
-                </wp14:sizeRelH>
-                <wp14:sizeRelV relativeFrom="margin">
-                  <wp14:pctHeight>0</wp14:pctHeight>
-                </wp14:sizeRelV>
-              </wp:anchor>
-            </w:drawing>
-          </mc:Choice>
-          <mc:Fallback>
-            <w:pict>
-              <v:rect w14:anchorId="32A27DAB" id="Rectángulo 4" o:spid="_x0000_s1031" style="position:absolute;left:0;text-align:left;margin-left:258.45pt;margin-top:133.05pt;width:76.5pt;height:32.25pt;z-index:251805184;visibility:visible;mso-wrap-style:square;mso-width-percent:0;mso-height-percent:0;mso-wrap-distance-left:9pt;mso-wrap-distance-top:0;mso-wrap-distance-right:9pt;mso-wrap-distance-bottom:0;mso-position-horizontal:absolute;mso-position-horizontal-relative:text;mso-position-vertical:absolute;mso-position-vertical-relative:text;mso-width-percent:0;mso-height-percent:0;mso-width-relative:margin;mso-height-relative:margin;v-text-anchor:middle" o:gfxdata="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" fillcolor="white [3201]" strokecolor="black [3200]" strokeweight="2pt">
-                <v:textbox>
-                  <w:txbxContent>
-                    <w:p>
-                      <w:pPr>
-                        <w:jc w:val="center"/>
-                        <w:rPr>
-                          <w:rFonts w:ascii="Arial" w:hAnsi="Arial" w:cs="Arial"/>
-                          <w:sz w:val="18"/>
-                          <w:lang w:val="es-US"/>
-                        </w:rPr>
-                      </w:pPr>
-                      <w:r>
-                        <w:rPr>
-                          <w:rFonts w:ascii="Arial" w:hAnsi="Arial" w:cs="Arial"/>
-                          <w:sz w:val="18"/>
-                          <w:lang w:val="es-US"/>
-                        </w:rPr>
-                        <w:t>Elementos de la Tienda</w:t>
-                      </w:r>
-                    </w:p>
-                  </w:txbxContent>
-                </v:textbox>
-              </v:rect>
-            </w:pict>
-          </mc:Fallback>
-        </mc:AlternateContent>
-      </w:r>
-      <w:r>
-        <w:rPr>
-          <w:noProof/>
-          <w:lang w:val="es-MX" w:eastAsia="es-MX"/>
-        </w:rPr>
         <w:drawing>
-          <wp:anchor distT="0" distB="0" distL="114300" distR="114300" simplePos="0" relativeHeight="251804160" behindDoc="0" locked="0" layoutInCell="1" allowOverlap="1" wp14:anchorId="55282F01" wp14:editId="01A01874">
+          <wp:anchor distT="0" distB="0" distL="114300" distR="114300" simplePos="0" relativeHeight="251803136" behindDoc="0" locked="0" layoutInCell="1" allowOverlap="1" wp14:anchorId="6F753B84" wp14:editId="7F793CEC">
             <wp:simplePos x="0" y="0"/>
             <wp:positionH relativeFrom="margin">
-              <wp:posOffset>0</wp:posOffset>
+              <wp:align>center</wp:align>
             </wp:positionH>
             <wp:positionV relativeFrom="paragraph">
-              <wp:posOffset>1221105</wp:posOffset>
+              <wp:posOffset>383540</wp:posOffset>
             </wp:positionV>
-            <wp:extent cx="6283325" cy="5231765"/>
-            <wp:effectExtent l="0" t="0" r="3175" b="6985"/>
+            <wp:extent cx="4943475" cy="3843020"/>
+            <wp:effectExtent l="0" t="0" r="9525" b="5080"/>
             <wp:wrapTopAndBottom/>
             <wp:docPr id="1" name="Imagen 1"/>
             <wp:cNvGraphicFramePr>
@@ -3076,20 +3623,20 @@
                     <pic:cNvPicPr/>
                   </pic:nvPicPr>
                   <pic:blipFill rotWithShape="1">
-                    <a:blip r:embed="rId10" cstate="print">
+                    <a:blip r:embed="rId11">
                       <a:extLst>
                         <a:ext uri="{28A0092B-C50C-407E-A947-70E740481C1C}">
                           <a14:useLocalDpi xmlns:a14="http://schemas.microsoft.com/office/drawing/2010/main" val="0"/>
                         </a:ext>
                       </a:extLst>
                     </a:blip>
-                    <a:srcRect l="25797" t="22943" r="26511" b="6419"/>
+                    <a:srcRect l="21385" t="20225" r="29056" b="11250"/>
                     <a:stretch/>
                   </pic:blipFill>
                   <pic:spPr bwMode="auto">
                     <a:xfrm>
                       <a:off x="0" y="0"/>
-                      <a:ext cx="6283325" cy="5231765"/>
+                      <a:ext cx="4943475" cy="3843020"/>
                     </a:xfrm>
                     <a:prstGeom prst="rect">
                       <a:avLst/>
@@ -3106,119 +3653,68 @@
                 </pic:pic>
               </a:graphicData>
             </a:graphic>
-            <wp14:sizeRelH relativeFrom="margin">
-              <wp14:pctWidth>0</wp14:pctWidth>
-            </wp14:sizeRelH>
-            <wp14:sizeRelV relativeFrom="margin">
-              <wp14:pctHeight>0</wp14:pctHeight>
-            </wp14:sizeRelV>
           </wp:anchor>
         </w:drawing>
       </w:r>
       <w:r>
         <w:rPr>
           <w:rFonts w:ascii="Arial" w:hAnsi="Arial" w:cs="Arial"/>
-          <w:sz w:val="24"/>
-          <w:lang w:eastAsia="es-ES"/>
-        </w:rPr>
-        <w:t xml:space="preserve">A  continuación  se  muestran  varios  ejemplos  de  interacción  con  el sistema  </w:t>
-      </w:r>
-      <w:r>
-        <w:rPr>
-          <w:rFonts w:ascii="Arial" w:hAnsi="Arial" w:cs="Arial"/>
-          <w:sz w:val="24"/>
-          <w:lang w:eastAsia="es-ES"/>
-        </w:rPr>
-        <w:br/>
-      </w:r>
-      <w:r>
-        <w:rPr>
-          <w:rFonts w:ascii="Arial" w:hAnsi="Arial" w:cs="Arial"/>
-          <w:sz w:val="24"/>
-          <w:lang w:eastAsia="es-ES"/>
-        </w:rPr>
-        <w:t xml:space="preserve">representados  mediante  unos  diagramas  de  secuencia  que reflejan  a  nivel  </w:t>
-      </w:r>
-      <w:r>
-        <w:rPr>
-          <w:rFonts w:ascii="Arial" w:hAnsi="Arial" w:cs="Arial"/>
-          <w:sz w:val="24"/>
-          <w:lang w:eastAsia="es-ES"/>
-        </w:rPr>
-        <w:br/>
-      </w:r>
-      <w:r>
-        <w:rPr>
-          <w:rFonts w:ascii="Arial" w:hAnsi="Arial" w:cs="Arial"/>
-          <w:sz w:val="24"/>
-          <w:lang w:eastAsia="es-ES"/>
-        </w:rPr>
-        <w:t>de  ejecución  los  pasos  que  sigue  la  aplicación  para llevar a</w:t>
-      </w:r>
-      <w:r>
-        <w:rPr>
-          <w:rFonts w:ascii="Arial" w:hAnsi="Arial" w:cs="Arial"/>
-          <w:sz w:val="24"/>
-          <w:lang w:eastAsia="es-ES"/>
-        </w:rPr>
-        <w:t> cabo las acciones</w:t>
-      </w:r>
-      <w:r>
-        <w:rPr>
-          <w:rFonts w:ascii="Arial" w:hAnsi="Arial" w:cs="Arial"/>
-          <w:sz w:val="24"/>
-          <w:lang w:eastAsia="es-ES"/>
-        </w:rPr>
-        <w:br/>
-      </w:r>
-      <w:r>
-        <w:rPr>
-          <w:rFonts w:ascii="Arial" w:hAnsi="Arial" w:cs="Arial"/>
-          <w:sz w:val="24"/>
-          <w:lang w:eastAsia="es-ES"/>
-        </w:rPr>
-        <w:t>indicadas </w:t>
-      </w:r>
-      <w:r>
-        <w:rPr>
-          <w:rFonts w:ascii="Arial" w:hAnsi="Arial" w:cs="Arial"/>
-          <w:sz w:val="24"/>
-          <w:lang w:eastAsia="es-ES"/>
-        </w:rPr>
-        <w:t>anteriormente</w:t>
-      </w:r>
-      <w:r>
-        <w:rPr>
-          <w:rFonts w:ascii="Arial" w:hAnsi="Arial" w:cs="Arial"/>
-          <w:sz w:val="24"/>
-          <w:lang w:eastAsia="es-ES"/>
-        </w:rPr>
-        <w:t>. Se muestra un ejemplo para el </w:t>
-      </w:r>
-      <w:r>
-        <w:rPr>
-          <w:rFonts w:ascii="Arial" w:hAnsi="Arial" w:cs="Arial"/>
-          <w:sz w:val="24"/>
-          <w:lang w:eastAsia="es-ES"/>
-        </w:rPr>
-        <w:t>administrador (empleado)</w:t>
-      </w:r>
-      <w:r>
-        <w:rPr>
-          <w:rFonts w:ascii="Arial" w:hAnsi="Arial" w:cs="Arial"/>
-          <w:sz w:val="24"/>
-          <w:lang w:eastAsia="es-ES"/>
-        </w:rPr>
-        <w:t> y otro para el usuario</w:t>
-      </w:r>
-      <w:r>
-        <w:rPr>
-          <w:rFonts w:ascii="Arial" w:hAnsi="Arial" w:cs="Arial"/>
-          <w:sz w:val="24"/>
-          <w:lang w:eastAsia="es-ES"/>
-        </w:rPr>
-        <w:t>.</w:t>
-      </w:r>
+          <w:b/>
+          <w:sz w:val="24"/>
+          <w:lang w:eastAsia="es-ES"/>
+        </w:rPr>
+        <w:t>DSS CU01. Registro de usuario</w:t>
+      </w:r>
+    </w:p>
+    <w:p>
+      <w:pPr>
+        <w:jc w:val="both"/>
+        <w:rPr>
+          <w:rFonts w:ascii="Arial" w:hAnsi="Arial" w:cs="Arial"/>
+          <w:sz w:val="24"/>
+          <w:lang w:eastAsia="es-ES"/>
+        </w:rPr>
+      </w:pPr>
+    </w:p>
+    <w:p>
+      <w:pPr>
+        <w:jc w:val="both"/>
+        <w:rPr>
+          <w:rFonts w:ascii="Arial" w:hAnsi="Arial" w:cs="Arial"/>
+          <w:sz w:val="24"/>
+          <w:lang w:eastAsia="es-ES"/>
+        </w:rPr>
+      </w:pPr>
+    </w:p>
+    <w:p>
+      <w:pPr>
+        <w:jc w:val="both"/>
+        <w:rPr>
+          <w:rFonts w:ascii="Arial" w:hAnsi="Arial" w:cs="Arial"/>
+          <w:sz w:val="24"/>
+          <w:lang w:eastAsia="es-ES"/>
+        </w:rPr>
+      </w:pPr>
+    </w:p>
+    <w:p>
+      <w:pPr>
+        <w:jc w:val="both"/>
+        <w:rPr>
+          <w:rFonts w:ascii="Arial" w:hAnsi="Arial" w:cs="Arial"/>
+          <w:sz w:val="24"/>
+          <w:lang w:eastAsia="es-ES"/>
+        </w:rPr>
+      </w:pPr>
+    </w:p>
+    <w:p>
+      <w:pPr>
+        <w:jc w:val="both"/>
+        <w:rPr>
+          <w:rFonts w:ascii="Arial" w:hAnsi="Arial" w:cs="Arial"/>
+          <w:sz w:val="24"/>
+          <w:lang w:eastAsia="es-ES"/>
+        </w:rPr>
+      </w:pPr>
     </w:p>
     <w:p>
       <w:pPr>
@@ -3252,7 +3748,7 @@
           <w:sz w:val="24"/>
         </w:rPr>
       </w:pPr>
-      <w:bookmarkStart w:id="4" w:name="_Toc465886145"/>
+      <w:bookmarkStart w:id="5" w:name="_Toc466236711"/>
       <w:r>
         <w:rPr>
           <w:rFonts w:ascii="Arial" w:hAnsi="Arial" w:cs="Arial"/>
@@ -3261,7 +3757,291 @@
         <w:lastRenderedPageBreak/>
         <w:t>Análisis Lingüístico</w:t>
       </w:r>
-      <w:bookmarkEnd w:id="4"/>
+      <w:bookmarkEnd w:id="5"/>
+    </w:p>
+    <w:p>
+      <w:pPr>
+        <w:pStyle w:val="Prrafodelista"/>
+        <w:numPr>
+          <w:ilvl w:val="0"/>
+          <w:numId w:val="4"/>
+        </w:numPr>
+        <w:rPr>
+          <w:rFonts w:ascii="Arial" w:hAnsi="Arial" w:cs="Arial"/>
+          <w:sz w:val="24"/>
+          <w:lang w:eastAsia="es-ES"/>
+        </w:rPr>
+      </w:pPr>
+      <w:r>
+        <w:rPr>
+          <w:rFonts w:ascii="Arial" w:hAnsi="Arial" w:cs="Arial"/>
+          <w:sz w:val="24"/>
+          <w:lang w:eastAsia="es-ES"/>
+        </w:rPr>
+        <w:t>El cliente ingresa a la página “</w:t>
+      </w:r>
+      <w:r>
+        <w:rPr>
+          <w:rFonts w:ascii="Arial" w:hAnsi="Arial" w:cs="Arial"/>
+          <w:sz w:val="24"/>
+          <w:lang w:eastAsia="es-ES"/>
+        </w:rPr>
+        <w:t>Lara - Shop</w:t>
+      </w:r>
+      <w:r>
+        <w:rPr>
+          <w:rFonts w:ascii="Arial" w:hAnsi="Arial" w:cs="Arial"/>
+          <w:sz w:val="24"/>
+          <w:lang w:eastAsia="es-ES"/>
+        </w:rPr>
+        <w:t>” mediante  el navegador.</w:t>
+      </w:r>
+    </w:p>
+    <w:p>
+      <w:pPr>
+        <w:pStyle w:val="Prrafodelista"/>
+        <w:numPr>
+          <w:ilvl w:val="0"/>
+          <w:numId w:val="4"/>
+        </w:numPr>
+        <w:rPr>
+          <w:rFonts w:ascii="Arial" w:hAnsi="Arial" w:cs="Arial"/>
+          <w:sz w:val="24"/>
+          <w:lang w:eastAsia="es-ES"/>
+        </w:rPr>
+      </w:pPr>
+      <w:r>
+        <w:rPr>
+          <w:rFonts w:ascii="Arial" w:hAnsi="Arial" w:cs="Arial"/>
+          <w:sz w:val="24"/>
+          <w:lang w:eastAsia="es-ES"/>
+        </w:rPr>
+        <w:t>El usuario se registra.</w:t>
+      </w:r>
+    </w:p>
+    <w:p>
+      <w:pPr>
+        <w:pStyle w:val="Prrafodelista"/>
+        <w:numPr>
+          <w:ilvl w:val="0"/>
+          <w:numId w:val="4"/>
+        </w:numPr>
+        <w:rPr>
+          <w:rFonts w:ascii="Arial" w:hAnsi="Arial" w:cs="Arial"/>
+          <w:sz w:val="24"/>
+          <w:lang w:eastAsia="es-ES"/>
+        </w:rPr>
+      </w:pPr>
+      <w:r>
+        <w:rPr>
+          <w:rFonts w:ascii="Arial" w:hAnsi="Arial" w:cs="Arial"/>
+          <w:sz w:val="24"/>
+          <w:lang w:eastAsia="es-ES"/>
+        </w:rPr>
+        <w:t>El cliente inicia sesión con su cuenta de usuario y contraseña.</w:t>
+      </w:r>
+    </w:p>
+    <w:p>
+      <w:pPr>
+        <w:pStyle w:val="Prrafodelista"/>
+        <w:numPr>
+          <w:ilvl w:val="0"/>
+          <w:numId w:val="4"/>
+        </w:numPr>
+        <w:rPr>
+          <w:rFonts w:ascii="Arial" w:hAnsi="Arial" w:cs="Arial"/>
+          <w:sz w:val="24"/>
+          <w:lang w:eastAsia="es-ES"/>
+        </w:rPr>
+      </w:pPr>
+      <w:r>
+        <w:rPr>
+          <w:rFonts w:ascii="Arial" w:hAnsi="Arial" w:cs="Arial"/>
+          <w:sz w:val="24"/>
+          <w:lang w:eastAsia="es-ES"/>
+        </w:rPr>
+        <w:t>El sistema verifica si los datos de la cuenta de usuario son correcto</w:t>
+      </w:r>
+      <w:r>
+        <w:rPr>
+          <w:rFonts w:ascii="Arial" w:hAnsi="Arial" w:cs="Arial"/>
+          <w:sz w:val="24"/>
+          <w:lang w:eastAsia="es-ES"/>
+        </w:rPr>
+        <w:t>s. Si no lo son repite el paso 3</w:t>
+      </w:r>
+      <w:r>
+        <w:rPr>
+          <w:rFonts w:ascii="Arial" w:hAnsi="Arial" w:cs="Arial"/>
+          <w:sz w:val="24"/>
+          <w:lang w:eastAsia="es-ES"/>
+        </w:rPr>
+        <w:t>.</w:t>
+      </w:r>
+    </w:p>
+    <w:p>
+      <w:pPr>
+        <w:pStyle w:val="Prrafodelista"/>
+        <w:numPr>
+          <w:ilvl w:val="0"/>
+          <w:numId w:val="4"/>
+        </w:numPr>
+        <w:rPr>
+          <w:rFonts w:ascii="Arial" w:hAnsi="Arial" w:cs="Arial"/>
+          <w:sz w:val="24"/>
+          <w:lang w:eastAsia="es-ES"/>
+        </w:rPr>
+      </w:pPr>
+      <w:r>
+        <w:rPr>
+          <w:rFonts w:ascii="Arial" w:hAnsi="Arial" w:cs="Arial"/>
+          <w:sz w:val="24"/>
+          <w:lang w:eastAsia="es-ES"/>
+        </w:rPr>
+        <w:t xml:space="preserve">El cliente ingresa </w:t>
+      </w:r>
+      <w:r>
+        <w:rPr>
+          <w:rFonts w:ascii="Arial" w:hAnsi="Arial" w:cs="Arial"/>
+          <w:sz w:val="24"/>
+          <w:lang w:eastAsia="es-ES"/>
+        </w:rPr>
+        <w:t>al sistema y visualiza el</w:t>
+      </w:r>
+      <w:r>
+        <w:rPr>
+          <w:rFonts w:ascii="Arial" w:hAnsi="Arial" w:cs="Arial"/>
+          <w:sz w:val="24"/>
+          <w:lang w:eastAsia="es-ES"/>
+        </w:rPr>
+        <w:t xml:space="preserve"> carrusel de artículos.</w:t>
+      </w:r>
+    </w:p>
+    <w:p>
+      <w:pPr>
+        <w:pStyle w:val="Prrafodelista"/>
+        <w:numPr>
+          <w:ilvl w:val="0"/>
+          <w:numId w:val="4"/>
+        </w:numPr>
+        <w:rPr>
+          <w:rFonts w:ascii="Arial" w:hAnsi="Arial" w:cs="Arial"/>
+          <w:sz w:val="24"/>
+          <w:lang w:eastAsia="es-ES"/>
+        </w:rPr>
+      </w:pPr>
+      <w:r>
+        <w:rPr>
+          <w:rFonts w:ascii="Arial" w:hAnsi="Arial" w:cs="Arial"/>
+          <w:sz w:val="24"/>
+          <w:lang w:eastAsia="es-ES"/>
+        </w:rPr>
+        <w:t>El cliente selecciona uno de los artículos deseados.</w:t>
+      </w:r>
+    </w:p>
+    <w:p>
+      <w:pPr>
+        <w:pStyle w:val="Prrafodelista"/>
+        <w:numPr>
+          <w:ilvl w:val="0"/>
+          <w:numId w:val="4"/>
+        </w:numPr>
+        <w:rPr>
+          <w:rFonts w:ascii="Arial" w:hAnsi="Arial" w:cs="Arial"/>
+          <w:sz w:val="24"/>
+          <w:lang w:eastAsia="es-ES"/>
+        </w:rPr>
+      </w:pPr>
+      <w:r>
+        <w:rPr>
+          <w:rFonts w:ascii="Arial" w:hAnsi="Arial" w:cs="Arial"/>
+          <w:sz w:val="24"/>
+          <w:lang w:eastAsia="es-ES"/>
+        </w:rPr>
+        <w:t>El cliente agrega al carrito el artículo que se desea comprar.</w:t>
+      </w:r>
+    </w:p>
+    <w:p>
+      <w:pPr>
+        <w:pStyle w:val="Prrafodelista"/>
+        <w:numPr>
+          <w:ilvl w:val="0"/>
+          <w:numId w:val="4"/>
+        </w:numPr>
+        <w:rPr>
+          <w:rFonts w:ascii="Arial" w:hAnsi="Arial" w:cs="Arial"/>
+          <w:sz w:val="24"/>
+          <w:lang w:eastAsia="es-ES"/>
+        </w:rPr>
+      </w:pPr>
+      <w:r>
+        <w:rPr>
+          <w:rFonts w:ascii="Arial" w:hAnsi="Arial" w:cs="Arial"/>
+          <w:sz w:val="24"/>
+          <w:lang w:eastAsia="es-ES"/>
+        </w:rPr>
+        <w:t>El cliente selecciona el modo de pago.</w:t>
+      </w:r>
+    </w:p>
+    <w:p>
+      <w:pPr>
+        <w:pStyle w:val="Prrafodelista"/>
+        <w:numPr>
+          <w:ilvl w:val="0"/>
+          <w:numId w:val="4"/>
+        </w:numPr>
+        <w:rPr>
+          <w:rFonts w:ascii="Arial" w:hAnsi="Arial" w:cs="Arial"/>
+          <w:sz w:val="24"/>
+          <w:lang w:eastAsia="es-ES"/>
+        </w:rPr>
+      </w:pPr>
+      <w:r>
+        <w:rPr>
+          <w:rFonts w:ascii="Arial" w:hAnsi="Arial" w:cs="Arial"/>
+          <w:sz w:val="24"/>
+          <w:lang w:eastAsia="es-ES"/>
+        </w:rPr>
+        <w:t>El cliente realiza el pedido.</w:t>
+      </w:r>
+    </w:p>
+    <w:p>
+      <w:pPr>
+        <w:pStyle w:val="Prrafodelista"/>
+        <w:numPr>
+          <w:ilvl w:val="0"/>
+          <w:numId w:val="4"/>
+        </w:numPr>
+        <w:rPr>
+          <w:rFonts w:ascii="Arial" w:hAnsi="Arial" w:cs="Arial"/>
+          <w:sz w:val="24"/>
+          <w:lang w:eastAsia="es-ES"/>
+        </w:rPr>
+      </w:pPr>
+      <w:r>
+        <w:rPr>
+          <w:rFonts w:ascii="Arial" w:hAnsi="Arial" w:cs="Arial"/>
+          <w:sz w:val="24"/>
+          <w:lang w:eastAsia="es-ES"/>
+        </w:rPr>
+        <w:t>El sistema verifica si los datos del modo de pago son correctos. Si son correctos se realiza la co</w:t>
+      </w:r>
+      <w:r>
+        <w:rPr>
+          <w:rFonts w:ascii="Arial" w:hAnsi="Arial" w:cs="Arial"/>
+          <w:sz w:val="24"/>
+          <w:lang w:eastAsia="es-ES"/>
+        </w:rPr>
+        <w:t>mpra, si no repite los pasos 7-9</w:t>
+      </w:r>
+      <w:r>
+        <w:rPr>
+          <w:rFonts w:ascii="Arial" w:hAnsi="Arial" w:cs="Arial"/>
+          <w:sz w:val="24"/>
+          <w:lang w:eastAsia="es-ES"/>
+        </w:rPr>
+        <w:t>.</w:t>
+      </w:r>
     </w:p>
     <w:p>
       <w:pPr>
@@ -3275,7 +4055,7 @@
           <w:sz w:val="24"/>
         </w:rPr>
       </w:pPr>
-      <w:bookmarkStart w:id="5" w:name="_Toc465886146"/>
+      <w:bookmarkStart w:id="6" w:name="_Toc466236712"/>
       <w:r>
         <w:rPr>
           <w:rFonts w:ascii="Arial" w:hAnsi="Arial" w:cs="Arial"/>
@@ -3283,7 +4063,7 @@
         </w:rPr>
         <w:t>Categorías de clases conceptuales</w:t>
       </w:r>
-      <w:bookmarkEnd w:id="5"/>
+      <w:bookmarkEnd w:id="6"/>
     </w:p>
     <w:tbl>
       <w:tblPr>
@@ -3389,7 +4169,7 @@
       </w:tr>
       <w:tr>
         <w:trPr>
-          <w:trHeight w:val="944"/>
+          <w:trHeight w:val="643"/>
         </w:trPr>
         <w:tc>
           <w:tcPr>
@@ -3993,10 +4773,178 @@
     </w:tbl>
     <w:p>
       <w:pPr>
-        <w:rPr>
-          <w:lang w:eastAsia="es-ES"/>
-        </w:rPr>
-      </w:pPr>
+        <w:pStyle w:val="Ttulo1"/>
+        <w:numPr>
+          <w:ilvl w:val="1"/>
+          <w:numId w:val="1"/>
+        </w:numPr>
+        <w:rPr>
+          <w:rFonts w:ascii="Arial" w:hAnsi="Arial" w:cs="Arial"/>
+          <w:sz w:val="24"/>
+        </w:rPr>
+      </w:pPr>
+      <w:bookmarkStart w:id="7" w:name="_Toc465928168"/>
+      <w:bookmarkStart w:id="8" w:name="_Toc466236713"/>
+      <w:r>
+        <w:rPr>
+          <w:rFonts w:ascii="Arial" w:hAnsi="Arial" w:cs="Arial"/>
+          <w:sz w:val="24"/>
+        </w:rPr>
+        <w:lastRenderedPageBreak/>
+        <w:t>C</w:t>
+      </w:r>
+      <w:r>
+        <w:rPr>
+          <w:rFonts w:ascii="Arial" w:hAnsi="Arial" w:cs="Arial"/>
+          <w:sz w:val="24"/>
+        </w:rPr>
+        <w:t>lases conceptuales candidatas</w:t>
+      </w:r>
+      <w:bookmarkEnd w:id="7"/>
+      <w:bookmarkEnd w:id="8"/>
+    </w:p>
+    <w:p>
+      <w:pPr>
+        <w:pStyle w:val="Prrafodelista"/>
+        <w:numPr>
+          <w:ilvl w:val="0"/>
+          <w:numId w:val="2"/>
+        </w:numPr>
+      </w:pPr>
+      <w:r>
+        <w:t xml:space="preserve">Registro </w:t>
+      </w:r>
+    </w:p>
+    <w:p>
+      <w:pPr>
+        <w:pStyle w:val="Prrafodelista"/>
+        <w:numPr>
+          <w:ilvl w:val="0"/>
+          <w:numId w:val="2"/>
+        </w:numPr>
+      </w:pPr>
+      <w:proofErr w:type="spellStart"/>
+      <w:r>
+        <w:t>InicioDeSesion</w:t>
+      </w:r>
+      <w:proofErr w:type="spellEnd"/>
+    </w:p>
+    <w:p>
+      <w:pPr>
+        <w:pStyle w:val="Prrafodelista"/>
+        <w:numPr>
+          <w:ilvl w:val="0"/>
+          <w:numId w:val="2"/>
+        </w:numPr>
+      </w:pPr>
+      <w:r>
+        <w:t>Usuario</w:t>
+      </w:r>
+    </w:p>
+    <w:p>
+      <w:pPr>
+        <w:pStyle w:val="Prrafodelista"/>
+        <w:numPr>
+          <w:ilvl w:val="0"/>
+          <w:numId w:val="2"/>
+        </w:numPr>
+      </w:pPr>
+      <w:r>
+        <w:t>Articulo</w:t>
+      </w:r>
+    </w:p>
+    <w:p>
+      <w:pPr>
+        <w:pStyle w:val="Prrafodelista"/>
+        <w:numPr>
+          <w:ilvl w:val="0"/>
+          <w:numId w:val="2"/>
+        </w:numPr>
+      </w:pPr>
+      <w:r>
+        <w:t>Categoría</w:t>
+      </w:r>
+    </w:p>
+    <w:p>
+      <w:pPr>
+        <w:pStyle w:val="Prrafodelista"/>
+        <w:numPr>
+          <w:ilvl w:val="0"/>
+          <w:numId w:val="2"/>
+        </w:numPr>
+      </w:pPr>
+      <w:proofErr w:type="spellStart"/>
+      <w:r>
+        <w:t>CarruselDeArtículos</w:t>
+      </w:r>
+      <w:proofErr w:type="spellEnd"/>
+    </w:p>
+    <w:p>
+      <w:pPr>
+        <w:pStyle w:val="Prrafodelista"/>
+        <w:numPr>
+          <w:ilvl w:val="0"/>
+          <w:numId w:val="2"/>
+        </w:numPr>
+      </w:pPr>
+      <w:r>
+        <w:t>Venta</w:t>
+      </w:r>
+    </w:p>
+    <w:p>
+      <w:pPr>
+        <w:pStyle w:val="Prrafodelista"/>
+        <w:numPr>
+          <w:ilvl w:val="0"/>
+          <w:numId w:val="2"/>
+        </w:numPr>
+      </w:pPr>
+      <w:r>
+        <w:t>Pago</w:t>
+      </w:r>
+    </w:p>
+    <w:p>
+      <w:pPr>
+        <w:pStyle w:val="Prrafodelista"/>
+        <w:numPr>
+          <w:ilvl w:val="0"/>
+          <w:numId w:val="2"/>
+        </w:numPr>
+      </w:pPr>
+      <w:proofErr w:type="spellStart"/>
+      <w:r>
+        <w:t>CarritoDeCompras</w:t>
+      </w:r>
+      <w:proofErr w:type="spellEnd"/>
+    </w:p>
+    <w:p>
+      <w:pPr>
+        <w:pStyle w:val="Prrafodelista"/>
+        <w:numPr>
+          <w:ilvl w:val="0"/>
+          <w:numId w:val="2"/>
+        </w:numPr>
+      </w:pPr>
+      <w:proofErr w:type="spellStart"/>
+      <w:r>
+        <w:t>ModoDePago</w:t>
+      </w:r>
+      <w:proofErr w:type="spellEnd"/>
+    </w:p>
+    <w:p>
+      <w:pPr>
+        <w:pStyle w:val="Prrafodelista"/>
+        <w:numPr>
+          <w:ilvl w:val="0"/>
+          <w:numId w:val="2"/>
+        </w:numPr>
+      </w:pPr>
+      <w:r>
+        <w:t>Sistema</w:t>
+      </w:r>
+      <w:r>
+        <w:t xml:space="preserve"> Bancario</w:t>
+      </w:r>
     </w:p>
     <w:p>
       <w:pPr>
@@ -4011,6 +4959,378 @@
           <w:sz w:val="24"/>
         </w:rPr>
       </w:pPr>
+      <w:bookmarkStart w:id="9" w:name="_Toc466236714"/>
+      <w:r>
+        <w:rPr>
+          <w:rFonts w:ascii="Arial" w:hAnsi="Arial" w:cs="Arial"/>
+          <w:sz w:val="24"/>
+        </w:rPr>
+        <w:t>Asociaciones</w:t>
+      </w:r>
+      <w:bookmarkEnd w:id="9"/>
+    </w:p>
+    <w:p>
+      <w:pPr>
+        <w:pStyle w:val="Ttulo1"/>
+        <w:ind w:left="720"/>
+        <w:rPr>
+          <w:rFonts w:ascii="Arial" w:hAnsi="Arial" w:cs="Arial"/>
+          <w:sz w:val="24"/>
+        </w:rPr>
+      </w:pPr>
+      <w:bookmarkStart w:id="10" w:name="_Toc466236715"/>
+      <w:r>
+        <w:rPr>
+          <w:rFonts w:ascii="Arial" w:hAnsi="Arial" w:cs="Arial"/>
+          <w:sz w:val="24"/>
+        </w:rPr>
+        <w:t>2.1 Multiplicidad</w:t>
+      </w:r>
+      <w:bookmarkEnd w:id="10"/>
+    </w:p>
+    <w:p>
+      <w:pPr>
+        <w:rPr>
+          <w:lang w:eastAsia="es-ES"/>
+        </w:rPr>
+      </w:pPr>
+      <w:r>
+        <w:rPr>
+          <w:noProof/>
+          <w:lang w:val="es-MX" w:eastAsia="es-MX"/>
+        </w:rPr>
+        <mc:AlternateContent>
+          <mc:Choice Requires="wpg">
+            <w:drawing>
+              <wp:anchor distT="0" distB="0" distL="114300" distR="114300" simplePos="0" relativeHeight="251813376" behindDoc="0" locked="0" layoutInCell="1" allowOverlap="1">
+                <wp:simplePos x="0" y="0"/>
+                <wp:positionH relativeFrom="column">
+                  <wp:posOffset>520065</wp:posOffset>
+                </wp:positionH>
+                <wp:positionV relativeFrom="paragraph">
+                  <wp:posOffset>288649</wp:posOffset>
+                </wp:positionV>
+                <wp:extent cx="4562475" cy="2206266"/>
+                <wp:effectExtent l="0" t="0" r="9525" b="3810"/>
+                <wp:wrapTopAndBottom/>
+                <wp:docPr id="10" name="Grupo 10"/>
+                <wp:cNvGraphicFramePr/>
+                <a:graphic xmlns:a="http://schemas.openxmlformats.org/drawingml/2006/main">
+                  <a:graphicData uri="http://schemas.microsoft.com/office/word/2010/wordprocessingGroup">
+                    <wpg:wgp>
+                      <wpg:cNvGrpSpPr/>
+                      <wpg:grpSpPr>
+                        <a:xfrm>
+                          <a:off x="0" y="0"/>
+                          <a:ext cx="4562475" cy="2206266"/>
+                          <a:chOff x="0" y="0"/>
+                          <a:chExt cx="4562475" cy="2206266"/>
+                        </a:xfrm>
+                      </wpg:grpSpPr>
+                      <pic:pic xmlns:pic="http://schemas.openxmlformats.org/drawingml/2006/picture">
+                        <pic:nvPicPr>
+                          <pic:cNvPr id="5" name="Imagen 5"/>
+                          <pic:cNvPicPr>
+                            <a:picLocks noChangeAspect="1"/>
+                          </pic:cNvPicPr>
+                        </pic:nvPicPr>
+                        <pic:blipFill>
+                          <a:blip r:embed="rId12">
+                            <a:extLst>
+                              <a:ext uri="{28A0092B-C50C-407E-A947-70E740481C1C}">
+                                <a14:useLocalDpi xmlns:a14="http://schemas.microsoft.com/office/drawing/2010/main" val="0"/>
+                              </a:ext>
+                            </a:extLst>
+                          </a:blip>
+                          <a:srcRect/>
+                          <a:stretch>
+                            <a:fillRect/>
+                          </a:stretch>
+                        </pic:blipFill>
+                        <pic:spPr bwMode="auto">
+                          <a:xfrm>
+                            <a:off x="49696" y="0"/>
+                            <a:ext cx="4468495" cy="878205"/>
+                          </a:xfrm>
+                          <a:prstGeom prst="rect">
+                            <a:avLst/>
+                          </a:prstGeom>
+                          <a:noFill/>
+                        </pic:spPr>
+                      </pic:pic>
+                      <wps:wsp>
+                        <wps:cNvPr id="6" name="Rectángulo 6"/>
+                        <wps:cNvSpPr/>
+                        <wps:spPr>
+                          <a:xfrm>
+                            <a:off x="89452" y="318052"/>
+                            <a:ext cx="1017917" cy="510684"/>
+                          </a:xfrm>
+                          <a:prstGeom prst="rect">
+                            <a:avLst/>
+                          </a:prstGeom>
+                          <a:solidFill>
+                            <a:schemeClr val="bg1"/>
+                          </a:solidFill>
+                          <a:ln>
+                            <a:solidFill>
+                              <a:schemeClr val="bg1"/>
+                            </a:solidFill>
+                          </a:ln>
+                        </wps:spPr>
+                        <wps:style>
+                          <a:lnRef idx="2">
+                            <a:schemeClr val="accent1">
+                              <a:shade val="50000"/>
+                            </a:schemeClr>
+                          </a:lnRef>
+                          <a:fillRef idx="1">
+                            <a:schemeClr val="accent1"/>
+                          </a:fillRef>
+                          <a:effectRef idx="0">
+                            <a:schemeClr val="accent1"/>
+                          </a:effectRef>
+                          <a:fontRef idx="minor">
+                            <a:schemeClr val="lt1"/>
+                          </a:fontRef>
+                        </wps:style>
+                        <wps:bodyPr rot="0" spcFirstLastPara="0" vertOverflow="overflow" horzOverflow="overflow" vert="horz" wrap="square" lIns="91440" tIns="45720" rIns="91440" bIns="45720" numCol="1" spcCol="0" rtlCol="0" fromWordArt="0" anchor="ctr" anchorCtr="0" forceAA="0" compatLnSpc="1">
+                          <a:prstTxWarp prst="textNoShape">
+                            <a:avLst/>
+                          </a:prstTxWarp>
+                          <a:noAutofit/>
+                        </wps:bodyPr>
+                      </wps:wsp>
+                      <wps:wsp>
+                        <wps:cNvPr id="7" name="Rectángulo 7"/>
+                        <wps:cNvSpPr/>
+                        <wps:spPr>
+                          <a:xfrm>
+                            <a:off x="3180522" y="397565"/>
+                            <a:ext cx="1135236" cy="345057"/>
+                          </a:xfrm>
+                          <a:prstGeom prst="rect">
+                            <a:avLst/>
+                          </a:prstGeom>
+                          <a:solidFill>
+                            <a:schemeClr val="bg1"/>
+                          </a:solidFill>
+                          <a:ln>
+                            <a:solidFill>
+                              <a:schemeClr val="bg1"/>
+                            </a:solidFill>
+                          </a:ln>
+                        </wps:spPr>
+                        <wps:style>
+                          <a:lnRef idx="2">
+                            <a:schemeClr val="accent1">
+                              <a:shade val="50000"/>
+                            </a:schemeClr>
+                          </a:lnRef>
+                          <a:fillRef idx="1">
+                            <a:schemeClr val="accent1"/>
+                          </a:fillRef>
+                          <a:effectRef idx="0">
+                            <a:schemeClr val="accent1"/>
+                          </a:effectRef>
+                          <a:fontRef idx="minor">
+                            <a:schemeClr val="lt1"/>
+                          </a:fontRef>
+                        </wps:style>
+                        <wps:bodyPr rot="0" spcFirstLastPara="0" vertOverflow="overflow" horzOverflow="overflow" vert="horz" wrap="square" lIns="91440" tIns="45720" rIns="91440" bIns="45720" numCol="1" spcCol="0" rtlCol="0" fromWordArt="0" anchor="ctr" anchorCtr="0" forceAA="0" compatLnSpc="1">
+                          <a:prstTxWarp prst="textNoShape">
+                            <a:avLst/>
+                          </a:prstTxWarp>
+                          <a:noAutofit/>
+                        </wps:bodyPr>
+                      </wps:wsp>
+                      <pic:pic xmlns:pic="http://schemas.openxmlformats.org/drawingml/2006/picture">
+                        <pic:nvPicPr>
+                          <pic:cNvPr id="12" name="Imagen 12"/>
+                          <pic:cNvPicPr>
+                            <a:picLocks noChangeAspect="1"/>
+                          </pic:cNvPicPr>
+                        </pic:nvPicPr>
+                        <pic:blipFill>
+                          <a:blip r:embed="rId13">
+                            <a:extLst>
+                              <a:ext uri="{28A0092B-C50C-407E-A947-70E740481C1C}">
+                                <a14:useLocalDpi xmlns:a14="http://schemas.microsoft.com/office/drawing/2010/main" val="0"/>
+                              </a:ext>
+                            </a:extLst>
+                          </a:blip>
+                          <a:srcRect/>
+                          <a:stretch>
+                            <a:fillRect/>
+                          </a:stretch>
+                        </pic:blipFill>
+                        <pic:spPr bwMode="auto">
+                          <a:xfrm>
+                            <a:off x="0" y="1073426"/>
+                            <a:ext cx="4562475" cy="1132840"/>
+                          </a:xfrm>
+                          <a:prstGeom prst="rect">
+                            <a:avLst/>
+                          </a:prstGeom>
+                          <a:noFill/>
+                          <a:ln>
+                            <a:noFill/>
+                          </a:ln>
+                        </pic:spPr>
+                      </pic:pic>
+                      <wps:wsp>
+                        <wps:cNvPr id="8" name="Rectángulo 8"/>
+                        <wps:cNvSpPr/>
+                        <wps:spPr>
+                          <a:xfrm>
+                            <a:off x="79513" y="1451113"/>
+                            <a:ext cx="1135463" cy="510684"/>
+                          </a:xfrm>
+                          <a:prstGeom prst="rect">
+                            <a:avLst/>
+                          </a:prstGeom>
+                          <a:solidFill>
+                            <a:schemeClr val="bg1"/>
+                          </a:solidFill>
+                          <a:ln>
+                            <a:solidFill>
+                              <a:schemeClr val="bg1"/>
+                            </a:solidFill>
+                          </a:ln>
+                        </wps:spPr>
+                        <wps:style>
+                          <a:lnRef idx="2">
+                            <a:schemeClr val="accent1">
+                              <a:shade val="50000"/>
+                            </a:schemeClr>
+                          </a:lnRef>
+                          <a:fillRef idx="1">
+                            <a:schemeClr val="accent1"/>
+                          </a:fillRef>
+                          <a:effectRef idx="0">
+                            <a:schemeClr val="accent1"/>
+                          </a:effectRef>
+                          <a:fontRef idx="minor">
+                            <a:schemeClr val="lt1"/>
+                          </a:fontRef>
+                        </wps:style>
+                        <wps:bodyPr rot="0" spcFirstLastPara="0" vertOverflow="overflow" horzOverflow="overflow" vert="horz" wrap="square" lIns="91440" tIns="45720" rIns="91440" bIns="45720" numCol="1" spcCol="0" rtlCol="0" fromWordArt="0" anchor="ctr" anchorCtr="0" forceAA="0" compatLnSpc="1">
+                          <a:prstTxWarp prst="textNoShape">
+                            <a:avLst/>
+                          </a:prstTxWarp>
+                          <a:noAutofit/>
+                        </wps:bodyPr>
+                      </wps:wsp>
+                      <wps:wsp>
+                        <wps:cNvPr id="9" name="Rectángulo 9"/>
+                        <wps:cNvSpPr/>
+                        <wps:spPr>
+                          <a:xfrm>
+                            <a:off x="3051313" y="1560443"/>
+                            <a:ext cx="1038330" cy="348343"/>
+                          </a:xfrm>
+                          <a:prstGeom prst="rect">
+                            <a:avLst/>
+                          </a:prstGeom>
+                          <a:solidFill>
+                            <a:schemeClr val="bg1"/>
+                          </a:solidFill>
+                          <a:ln>
+                            <a:solidFill>
+                              <a:schemeClr val="bg1"/>
+                            </a:solidFill>
+                          </a:ln>
+                        </wps:spPr>
+                        <wps:style>
+                          <a:lnRef idx="2">
+                            <a:schemeClr val="accent1">
+                              <a:shade val="50000"/>
+                            </a:schemeClr>
+                          </a:lnRef>
+                          <a:fillRef idx="1">
+                            <a:schemeClr val="accent1"/>
+                          </a:fillRef>
+                          <a:effectRef idx="0">
+                            <a:schemeClr val="accent1"/>
+                          </a:effectRef>
+                          <a:fontRef idx="minor">
+                            <a:schemeClr val="lt1"/>
+                          </a:fontRef>
+                        </wps:style>
+                        <wps:bodyPr rot="0" spcFirstLastPara="0" vertOverflow="overflow" horzOverflow="overflow" vert="horz" wrap="square" lIns="91440" tIns="45720" rIns="91440" bIns="45720" numCol="1" spcCol="0" rtlCol="0" fromWordArt="0" anchor="ctr" anchorCtr="0" forceAA="0" compatLnSpc="1">
+                          <a:prstTxWarp prst="textNoShape">
+                            <a:avLst/>
+                          </a:prstTxWarp>
+                          <a:noAutofit/>
+                        </wps:bodyPr>
+                      </wps:wsp>
+                    </wpg:wgp>
+                  </a:graphicData>
+                </a:graphic>
+              </wp:anchor>
+            </w:drawing>
+          </mc:Choice>
+          <mc:Fallback>
+            <w:pict>
+              <v:group w14:anchorId="46BF9229" id="Grupo 10" o:spid="_x0000_s1026" style="position:absolute;margin-left:40.95pt;margin-top:22.75pt;width:359.25pt;height:173.7pt;z-index:251813376" coordsize="45624,22062" o:gfxdata="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">
+                <v:shapetype id="_x0000_t75" coordsize="21600,21600" o:spt="75" o:preferrelative="t" path="m@4@5l@4@11@9@11@9@5xe" filled="f" stroked="f">
+                  <v:stroke joinstyle="miter"/>
+                  <v:formulas>
+                    <v:f eqn="if lineDrawn pixelLineWidth 0"/>
+                    <v:f eqn="sum @0 1 0"/>
+                    <v:f eqn="sum 0 0 @1"/>
+                    <v:f eqn="prod @2 1 2"/>
+                    <v:f eqn="prod @3 21600 pixelWidth"/>
+                    <v:f eqn="prod @3 21600 pixelHeight"/>
+                    <v:f eqn="sum @0 0 1"/>
+                    <v:f eqn="prod @6 1 2"/>
+                    <v:f eqn="prod @7 21600 pixelWidth"/>
+                    <v:f eqn="sum @8 21600 0"/>
+                    <v:f eqn="prod @7 21600 pixelHeight"/>
+                    <v:f eqn="sum @10 21600 0"/>
+                  </v:formulas>
+                  <v:path o:extrusionok="f" gradientshapeok="t" o:connecttype="rect"/>
+                  <o:lock v:ext="edit" aspectratio="t"/>
+                </v:shapetype>
+                <v:shape id="Imagen 5" o:spid="_x0000_s1027" type="#_x0000_t75" style="position:absolute;left:496;width:44685;height:8782;visibility:visible;mso-wrap-style:square" o:gfxdata="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">
+                  <v:imagedata r:id="rId14" o:title=""/>
+                  <v:path arrowok="t"/>
+                </v:shape>
+                <v:rect id="Rectángulo 6" o:spid="_x0000_s1028" style="position:absolute;left:894;top:3180;width:10179;height:5107;visibility:visible;mso-wrap-style:square;v-text-anchor:middle" o:gfxdata="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" fillcolor="white [3212]" strokecolor="white [3212]" strokeweight="2pt"/>
+                <v:rect id="Rectángulo 7" o:spid="_x0000_s1029" style="position:absolute;left:31805;top:3975;width:11352;height:3451;visibility:visible;mso-wrap-style:square;v-text-anchor:middle" o:gfxdata="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" fillcolor="white [3212]" strokecolor="white [3212]" strokeweight="2pt"/>
+                <v:shape id="Imagen 12" o:spid="_x0000_s1030" type="#_x0000_t75" style="position:absolute;top:10734;width:45624;height:11328;visibility:visible;mso-wrap-style:square" o:gfxdata="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">
+                  <v:imagedata r:id="rId15" o:title=""/>
+                  <v:path arrowok="t"/>
+                </v:shape>
+                <v:rect id="Rectángulo 8" o:spid="_x0000_s1031" style="position:absolute;left:795;top:14511;width:11354;height:5106;visibility:visible;mso-wrap-style:square;v-text-anchor:middle" o:gfxdata="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" fillcolor="white [3212]" strokecolor="white [3212]" strokeweight="2pt"/>
+                <v:rect id="Rectángulo 9" o:spid="_x0000_s1032" style="position:absolute;left:30513;top:15604;width:10383;height:3483;visibility:visible;mso-wrap-style:square;v-text-anchor:middle" o:gfxdata="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" fillcolor="white [3212]" strokecolor="white [3212]" strokeweight="2pt"/>
+                <w10:wrap type="topAndBottom"/>
+              </v:group>
+            </w:pict>
+          </mc:Fallback>
+        </mc:AlternateContent>
+      </w:r>
+    </w:p>
+    <w:p>
+      <w:pPr>
+        <w:rPr>
+          <w:lang w:eastAsia="es-ES"/>
+        </w:rPr>
+      </w:pPr>
+    </w:p>
+    <w:p>
+      <w:pPr>
+        <w:pStyle w:val="Ttulo1"/>
+        <w:numPr>
+          <w:ilvl w:val="0"/>
+          <w:numId w:val="1"/>
+        </w:numPr>
+        <w:ind w:left="270" w:hanging="270"/>
+        <w:rPr>
+          <w:rFonts w:ascii="Arial" w:hAnsi="Arial" w:cs="Arial"/>
+          <w:sz w:val="24"/>
+        </w:rPr>
+      </w:pPr>
       <w:r>
         <w:rPr>
           <w:rFonts w:ascii="Arial" w:hAnsi="Arial" w:cs="Arial"/>
@@ -4019,7 +5339,7 @@
         <w:lastRenderedPageBreak/>
         <w:t xml:space="preserve"> </w:t>
       </w:r>
-      <w:bookmarkStart w:id="6" w:name="_Toc465886147"/>
+      <w:bookmarkStart w:id="11" w:name="_Toc466236716"/>
       <w:r>
         <w:rPr>
           <w:rFonts w:ascii="Arial" w:hAnsi="Arial" w:cs="Arial"/>
@@ -4027,7 +5347,7 @@
         </w:rPr>
         <w:t>Modelo de Diseño</w:t>
       </w:r>
-      <w:bookmarkEnd w:id="6"/>
+      <w:bookmarkEnd w:id="11"/>
     </w:p>
     <w:p>
       <w:pPr>
@@ -4038,15 +5358,22 @@
           <w:sz w:val="24"/>
         </w:rPr>
       </w:pPr>
-      <w:bookmarkStart w:id="7" w:name="_Toc465886148"/>
-      <w:r>
-        <w:rPr>
-          <w:rFonts w:ascii="Arial" w:hAnsi="Arial" w:cs="Arial"/>
-          <w:sz w:val="24"/>
-        </w:rPr>
-        <w:t>2.1  Diagrama de clases</w:t>
-      </w:r>
-      <w:bookmarkEnd w:id="7"/>
+      <w:bookmarkStart w:id="12" w:name="_Toc466236717"/>
+      <w:r>
+        <w:rPr>
+          <w:rFonts w:ascii="Arial" w:hAnsi="Arial" w:cs="Arial"/>
+          <w:sz w:val="24"/>
+        </w:rPr>
+        <w:t>3</w:t>
+      </w:r>
+      <w:r>
+        <w:rPr>
+          <w:rFonts w:ascii="Arial" w:hAnsi="Arial" w:cs="Arial"/>
+          <w:sz w:val="24"/>
+        </w:rPr>
+        <w:t>.1  Diagrama de clases</w:t>
+      </w:r>
+      <w:bookmarkEnd w:id="12"/>
     </w:p>
     <w:p>
       <w:pPr>
@@ -4061,7 +5388,7 @@
           <w:sz w:val="24"/>
         </w:rPr>
       </w:pPr>
-      <w:bookmarkStart w:id="8" w:name="_Toc465886149"/>
+      <w:bookmarkStart w:id="13" w:name="_Toc466236718"/>
       <w:r>
         <w:rPr>
           <w:rFonts w:ascii="Arial" w:hAnsi="Arial" w:cs="Arial"/>
@@ -4069,7 +5396,6 @@
         </w:rPr>
         <w:t>Documento</w:t>
       </w:r>
-      <w:bookmarkEnd w:id="8"/>
       <w:r>
         <w:rPr>
           <w:rFonts w:ascii="Arial" w:hAnsi="Arial" w:cs="Arial"/>
@@ -4077,6 +5403,7 @@
         </w:rPr>
         <w:t xml:space="preserve"> de la Arquitectura de Software</w:t>
       </w:r>
+      <w:bookmarkEnd w:id="13"/>
     </w:p>
     <w:p>
       <w:pPr>
@@ -4091,6 +5418,7 @@
           <w:sz w:val="24"/>
         </w:rPr>
       </w:pPr>
+      <w:bookmarkStart w:id="14" w:name="_Toc466236719"/>
       <w:r>
         <w:rPr>
           <w:rFonts w:ascii="Arial" w:hAnsi="Arial" w:cs="Arial"/>
@@ -4098,6 +5426,7 @@
         </w:rPr>
         <w:t>Modelo de Datos</w:t>
       </w:r>
+      <w:bookmarkEnd w:id="14"/>
     </w:p>
     <w:p>
       <w:pPr>
@@ -4112,6 +5441,7 @@
           <w:sz w:val="24"/>
         </w:rPr>
       </w:pPr>
+      <w:bookmarkStart w:id="15" w:name="_Toc466236720"/>
       <w:r>
         <w:rPr>
           <w:rFonts w:ascii="Arial" w:hAnsi="Arial" w:cs="Arial"/>
@@ -4119,6 +5449,7 @@
         </w:rPr>
         <w:t>Modelo de Prueba</w:t>
       </w:r>
+      <w:bookmarkEnd w:id="15"/>
     </w:p>
     <w:p>
       <w:pPr>
@@ -4133,6 +5464,7 @@
           <w:sz w:val="24"/>
         </w:rPr>
       </w:pPr>
+      <w:bookmarkStart w:id="16" w:name="_Toc466236721"/>
       <w:r>
         <w:rPr>
           <w:rFonts w:ascii="Arial" w:hAnsi="Arial" w:cs="Arial"/>
@@ -4140,6 +5472,7 @@
         </w:rPr>
         <w:t>Modelo de Implementación</w:t>
       </w:r>
+      <w:bookmarkEnd w:id="16"/>
     </w:p>
     <w:p>
       <w:pPr>
@@ -4154,6 +5487,7 @@
           <w:sz w:val="24"/>
         </w:rPr>
       </w:pPr>
+      <w:bookmarkStart w:id="17" w:name="_Toc466236722"/>
       <w:r>
         <w:rPr>
           <w:rFonts w:ascii="Arial" w:hAnsi="Arial" w:cs="Arial"/>
@@ -4161,6 +5495,7 @@
         </w:rPr>
         <w:t>Guiones de Casos de Uso</w:t>
       </w:r>
+      <w:bookmarkEnd w:id="17"/>
     </w:p>
     <w:p>
       <w:pPr>
@@ -4184,7 +5519,7 @@
       </w:pPr>
     </w:p>
     <w:sectPr>
-      <w:footerReference w:type="default" r:id="rId11"/>
+      <w:footerReference w:type="default" r:id="rId16"/>
       <w:pgSz w:w="12240" w:h="15840" w:code="1"/>
       <w:pgMar w:top="1417" w:right="1701" w:bottom="1417" w:left="1701" w:header="708" w:footer="708" w:gutter="0"/>
       <w:pgNumType w:start="0"/>
@@ -4310,7 +5645,7 @@
                                 <w:rPr>
                                   <w:noProof/>
                                 </w:rPr>
-                                <w:t>5</w:t>
+                                <w:t>1</w:t>
                               </w:r>
                               <w:r>
                                 <w:fldChar w:fldCharType="end"/>
@@ -4353,7 +5688,7 @@
                     <v:h position="#0,topLeft" switch="" xrange="0,10800"/>
                   </v:handles>
                 </v:shapetype>
-                <v:shape id="Corchetes 25" o:spid="_x0000_s1032" type="#_x0000_t185" style="position:absolute;margin-left:0;margin-top:0;width:43.45pt;height:18.8pt;z-index:251660288;visibility:visible;mso-wrap-style:square;mso-width-percent:100;mso-height-percent:0;mso-wrap-distance-left:9pt;mso-wrap-distance-top:0;mso-wrap-distance-right:9pt;mso-wrap-distance-bottom:0;mso-position-horizontal:center;mso-position-horizontal-relative:margin;mso-position-vertical:center;mso-position-vertical-relative:bottom-margin-area;mso-width-percent:100;mso-height-percent:0;mso-width-relative:margin;mso-height-relative:bottom-margin-area;v-text-anchor:top" o:gfxdata="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" filled="t" strokecolor="gray" strokeweight="2.25pt">
+                <v:shape id="Corchetes 25" o:spid="_x0000_s1029" type="#_x0000_t185" style="position:absolute;margin-left:0;margin-top:0;width:43.45pt;height:18.8pt;z-index:251660288;visibility:visible;mso-wrap-style:square;mso-width-percent:100;mso-height-percent:0;mso-wrap-distance-left:9pt;mso-wrap-distance-top:0;mso-wrap-distance-right:9pt;mso-wrap-distance-bottom:0;mso-position-horizontal:center;mso-position-horizontal-relative:margin;mso-position-vertical:center;mso-position-vertical-relative:bottom-margin-area;mso-width-percent:100;mso-height-percent:0;mso-width-relative:margin;mso-height-relative:bottom-margin-area;v-text-anchor:top" o:gfxdata="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" filled="t" strokecolor="gray" strokeweight="2.25pt">
                   <v:textbox inset=",0,,0">
                     <w:txbxContent>
                       <w:p>
@@ -4373,7 +5708,7 @@
                           <w:rPr>
                             <w:noProof/>
                           </w:rPr>
-                          <w:t>5</w:t>
+                          <w:t>1</w:t>
                         </w:r>
                         <w:r>
                           <w:fldChar w:fldCharType="end"/>
@@ -4503,7 +5838,128 @@
 
 <file path=word/numbering.xml><?xml version="1.0" encoding="utf-8"?>
 <w:numbering xmlns:wpc="http://schemas.microsoft.com/office/word/2010/wordprocessingCanvas" xmlns:mc="http://schemas.openxmlformats.org/markup-compatibility/2006" xmlns:o="urn:schemas-microsoft-com:office:office" xmlns:r="http://schemas.openxmlformats.org/officeDocument/2006/relationships" xmlns:m="http://schemas.openxmlformats.org/officeDocument/2006/math" xmlns:v="urn:schemas-microsoft-com:vml" xmlns:wp14="http://schemas.microsoft.com/office/word/2010/wordprocessingDrawing" xmlns:wp="http://schemas.openxmlformats.org/drawingml/2006/wordprocessingDrawing" xmlns:w10="urn:schemas-microsoft-com:office:word" xmlns:w="http://schemas.openxmlformats.org/wordprocessingml/2006/main" xmlns:w14="http://schemas.microsoft.com/office/word/2010/wordml" xmlns:w15="http://schemas.microsoft.com/office/word/2012/wordml" xmlns:wpg="http://schemas.microsoft.com/office/word/2010/wordprocessingGroup" xmlns:wpi="http://schemas.microsoft.com/office/word/2010/wordprocessingInk" xmlns:wne="http://schemas.microsoft.com/office/word/2006/wordml" xmlns:wps="http://schemas.microsoft.com/office/word/2010/wordprocessingShape" mc:Ignorable="w14 w15 wp14">
-  <w:abstractNum w:abstractNumId="0" w15:restartNumberingAfterBreak="0">
+  <w:abstractNum w:abstractNumId="0">
+    <w:nsid w:val="06DA7F81"/>
+    <w:multiLevelType w:val="multilevel"/>
+    <w:tmpl w:val="96522EE4"/>
+    <w:lvl w:ilvl="0">
+      <w:start w:val="1"/>
+      <w:numFmt w:val="decimal"/>
+      <w:lvlText w:val="%1)"/>
+      <w:lvlJc w:val="left"/>
+      <w:pPr>
+        <w:ind w:left="720" w:hanging="360"/>
+      </w:pPr>
+      <w:rPr>
+        <w:rFonts w:hint="default"/>
+      </w:rPr>
+    </w:lvl>
+    <w:lvl w:ilvl="1">
+      <w:start w:val="2"/>
+      <w:numFmt w:val="decimal"/>
+      <w:isLgl/>
+      <w:lvlText w:val="%1.%2"/>
+      <w:lvlJc w:val="left"/>
+      <w:pPr>
+        <w:ind w:left="1125" w:hanging="405"/>
+      </w:pPr>
+      <w:rPr>
+        <w:rFonts w:hint="default"/>
+      </w:rPr>
+    </w:lvl>
+    <w:lvl w:ilvl="2">
+      <w:start w:val="1"/>
+      <w:numFmt w:val="decimal"/>
+      <w:isLgl/>
+      <w:lvlText w:val="%1.%2.%3"/>
+      <w:lvlJc w:val="left"/>
+      <w:pPr>
+        <w:ind w:left="1800" w:hanging="720"/>
+      </w:pPr>
+      <w:rPr>
+        <w:rFonts w:hint="default"/>
+      </w:rPr>
+    </w:lvl>
+    <w:lvl w:ilvl="3">
+      <w:start w:val="1"/>
+      <w:numFmt w:val="decimal"/>
+      <w:isLgl/>
+      <w:lvlText w:val="%1.%2.%3.%4"/>
+      <w:lvlJc w:val="left"/>
+      <w:pPr>
+        <w:ind w:left="2160" w:hanging="720"/>
+      </w:pPr>
+      <w:rPr>
+        <w:rFonts w:hint="default"/>
+      </w:rPr>
+    </w:lvl>
+    <w:lvl w:ilvl="4">
+      <w:start w:val="1"/>
+      <w:numFmt w:val="decimal"/>
+      <w:isLgl/>
+      <w:lvlText w:val="%1.%2.%3.%4.%5"/>
+      <w:lvlJc w:val="left"/>
+      <w:pPr>
+        <w:ind w:left="2880" w:hanging="1080"/>
+      </w:pPr>
+      <w:rPr>
+        <w:rFonts w:hint="default"/>
+      </w:rPr>
+    </w:lvl>
+    <w:lvl w:ilvl="5">
+      <w:start w:val="1"/>
+      <w:numFmt w:val="decimal"/>
+      <w:isLgl/>
+      <w:lvlText w:val="%1.%2.%3.%4.%5.%6"/>
+      <w:lvlJc w:val="left"/>
+      <w:pPr>
+        <w:ind w:left="3240" w:hanging="1080"/>
+      </w:pPr>
+      <w:rPr>
+        <w:rFonts w:hint="default"/>
+      </w:rPr>
+    </w:lvl>
+    <w:lvl w:ilvl="6">
+      <w:start w:val="1"/>
+      <w:numFmt w:val="decimal"/>
+      <w:isLgl/>
+      <w:lvlText w:val="%1.%2.%3.%4.%5.%6.%7"/>
+      <w:lvlJc w:val="left"/>
+      <w:pPr>
+        <w:ind w:left="3960" w:hanging="1440"/>
+      </w:pPr>
+      <w:rPr>
+        <w:rFonts w:hint="default"/>
+      </w:rPr>
+    </w:lvl>
+    <w:lvl w:ilvl="7">
+      <w:start w:val="1"/>
+      <w:numFmt w:val="decimal"/>
+      <w:isLgl/>
+      <w:lvlText w:val="%1.%2.%3.%4.%5.%6.%7.%8"/>
+      <w:lvlJc w:val="left"/>
+      <w:pPr>
+        <w:ind w:left="4320" w:hanging="1440"/>
+      </w:pPr>
+      <w:rPr>
+        <w:rFonts w:hint="default"/>
+      </w:rPr>
+    </w:lvl>
+    <w:lvl w:ilvl="8">
+      <w:start w:val="1"/>
+      <w:numFmt w:val="decimal"/>
+      <w:isLgl/>
+      <w:lvlText w:val="%1.%2.%3.%4.%5.%6.%7.%8.%9"/>
+      <w:lvlJc w:val="left"/>
+      <w:pPr>
+        <w:ind w:left="4680" w:hanging="1440"/>
+      </w:pPr>
+      <w:rPr>
+        <w:rFonts w:hint="default"/>
+      </w:rPr>
+    </w:lvl>
+  </w:abstractNum>
+  <w:abstractNum w:abstractNumId="1">
     <w:nsid w:val="427824BD"/>
     <w:multiLevelType w:val="multilevel"/>
     <w:tmpl w:val="5B961E30"/>
@@ -4624,7 +6080,215 @@
       </w:rPr>
     </w:lvl>
   </w:abstractNum>
+  <w:abstractNum w:abstractNumId="2">
+    <w:nsid w:val="5D5420AC"/>
+    <w:multiLevelType w:val="hybridMultilevel"/>
+    <w:tmpl w:val="34D65E66"/>
+    <w:lvl w:ilvl="0" w:tplc="080A0001">
+      <w:start w:val="1"/>
+      <w:numFmt w:val="bullet"/>
+      <w:lvlText w:val=""/>
+      <w:lvlJc w:val="left"/>
+      <w:pPr>
+        <w:ind w:left="1425" w:hanging="360"/>
+      </w:pPr>
+      <w:rPr>
+        <w:rFonts w:ascii="Symbol" w:hAnsi="Symbol" w:hint="default"/>
+      </w:rPr>
+    </w:lvl>
+    <w:lvl w:ilvl="1" w:tplc="080A0003" w:tentative="1">
+      <w:start w:val="1"/>
+      <w:numFmt w:val="bullet"/>
+      <w:lvlText w:val="o"/>
+      <w:lvlJc w:val="left"/>
+      <w:pPr>
+        <w:ind w:left="2145" w:hanging="360"/>
+      </w:pPr>
+      <w:rPr>
+        <w:rFonts w:ascii="Courier New" w:hAnsi="Courier New" w:cs="Courier New" w:hint="default"/>
+      </w:rPr>
+    </w:lvl>
+    <w:lvl w:ilvl="2" w:tplc="080A0005" w:tentative="1">
+      <w:start w:val="1"/>
+      <w:numFmt w:val="bullet"/>
+      <w:lvlText w:val=""/>
+      <w:lvlJc w:val="left"/>
+      <w:pPr>
+        <w:ind w:left="2865" w:hanging="360"/>
+      </w:pPr>
+      <w:rPr>
+        <w:rFonts w:ascii="Wingdings" w:hAnsi="Wingdings" w:hint="default"/>
+      </w:rPr>
+    </w:lvl>
+    <w:lvl w:ilvl="3" w:tplc="080A0001" w:tentative="1">
+      <w:start w:val="1"/>
+      <w:numFmt w:val="bullet"/>
+      <w:lvlText w:val=""/>
+      <w:lvlJc w:val="left"/>
+      <w:pPr>
+        <w:ind w:left="3585" w:hanging="360"/>
+      </w:pPr>
+      <w:rPr>
+        <w:rFonts w:ascii="Symbol" w:hAnsi="Symbol" w:hint="default"/>
+      </w:rPr>
+    </w:lvl>
+    <w:lvl w:ilvl="4" w:tplc="080A0003" w:tentative="1">
+      <w:start w:val="1"/>
+      <w:numFmt w:val="bullet"/>
+      <w:lvlText w:val="o"/>
+      <w:lvlJc w:val="left"/>
+      <w:pPr>
+        <w:ind w:left="4305" w:hanging="360"/>
+      </w:pPr>
+      <w:rPr>
+        <w:rFonts w:ascii="Courier New" w:hAnsi="Courier New" w:cs="Courier New" w:hint="default"/>
+      </w:rPr>
+    </w:lvl>
+    <w:lvl w:ilvl="5" w:tplc="080A0005" w:tentative="1">
+      <w:start w:val="1"/>
+      <w:numFmt w:val="bullet"/>
+      <w:lvlText w:val=""/>
+      <w:lvlJc w:val="left"/>
+      <w:pPr>
+        <w:ind w:left="5025" w:hanging="360"/>
+      </w:pPr>
+      <w:rPr>
+        <w:rFonts w:ascii="Wingdings" w:hAnsi="Wingdings" w:hint="default"/>
+      </w:rPr>
+    </w:lvl>
+    <w:lvl w:ilvl="6" w:tplc="080A0001" w:tentative="1">
+      <w:start w:val="1"/>
+      <w:numFmt w:val="bullet"/>
+      <w:lvlText w:val=""/>
+      <w:lvlJc w:val="left"/>
+      <w:pPr>
+        <w:ind w:left="5745" w:hanging="360"/>
+      </w:pPr>
+      <w:rPr>
+        <w:rFonts w:ascii="Symbol" w:hAnsi="Symbol" w:hint="default"/>
+      </w:rPr>
+    </w:lvl>
+    <w:lvl w:ilvl="7" w:tplc="080A0003" w:tentative="1">
+      <w:start w:val="1"/>
+      <w:numFmt w:val="bullet"/>
+      <w:lvlText w:val="o"/>
+      <w:lvlJc w:val="left"/>
+      <w:pPr>
+        <w:ind w:left="6465" w:hanging="360"/>
+      </w:pPr>
+      <w:rPr>
+        <w:rFonts w:ascii="Courier New" w:hAnsi="Courier New" w:cs="Courier New" w:hint="default"/>
+      </w:rPr>
+    </w:lvl>
+    <w:lvl w:ilvl="8" w:tplc="080A0005" w:tentative="1">
+      <w:start w:val="1"/>
+      <w:numFmt w:val="bullet"/>
+      <w:lvlText w:val=""/>
+      <w:lvlJc w:val="left"/>
+      <w:pPr>
+        <w:ind w:left="7185" w:hanging="360"/>
+      </w:pPr>
+      <w:rPr>
+        <w:rFonts w:ascii="Wingdings" w:hAnsi="Wingdings" w:hint="default"/>
+      </w:rPr>
+    </w:lvl>
+  </w:abstractNum>
+  <w:abstractNum w:abstractNumId="3">
+    <w:nsid w:val="5D682F2A"/>
+    <w:multiLevelType w:val="multilevel"/>
+    <w:tmpl w:val="080A001F"/>
+    <w:lvl w:ilvl="0">
+      <w:start w:val="1"/>
+      <w:numFmt w:val="decimal"/>
+      <w:lvlText w:val="%1."/>
+      <w:lvlJc w:val="left"/>
+      <w:pPr>
+        <w:ind w:left="360" w:hanging="360"/>
+      </w:pPr>
+    </w:lvl>
+    <w:lvl w:ilvl="1">
+      <w:start w:val="1"/>
+      <w:numFmt w:val="decimal"/>
+      <w:lvlText w:val="%1.%2."/>
+      <w:lvlJc w:val="left"/>
+      <w:pPr>
+        <w:ind w:left="792" w:hanging="432"/>
+      </w:pPr>
+    </w:lvl>
+    <w:lvl w:ilvl="2">
+      <w:start w:val="1"/>
+      <w:numFmt w:val="decimal"/>
+      <w:lvlText w:val="%1.%2.%3."/>
+      <w:lvlJc w:val="left"/>
+      <w:pPr>
+        <w:ind w:left="1224" w:hanging="504"/>
+      </w:pPr>
+    </w:lvl>
+    <w:lvl w:ilvl="3">
+      <w:start w:val="1"/>
+      <w:numFmt w:val="decimal"/>
+      <w:lvlText w:val="%1.%2.%3.%4."/>
+      <w:lvlJc w:val="left"/>
+      <w:pPr>
+        <w:ind w:left="1728" w:hanging="648"/>
+      </w:pPr>
+    </w:lvl>
+    <w:lvl w:ilvl="4">
+      <w:start w:val="1"/>
+      <w:numFmt w:val="decimal"/>
+      <w:lvlText w:val="%1.%2.%3.%4.%5."/>
+      <w:lvlJc w:val="left"/>
+      <w:pPr>
+        <w:ind w:left="2232" w:hanging="792"/>
+      </w:pPr>
+    </w:lvl>
+    <w:lvl w:ilvl="5">
+      <w:start w:val="1"/>
+      <w:numFmt w:val="decimal"/>
+      <w:lvlText w:val="%1.%2.%3.%4.%5.%6."/>
+      <w:lvlJc w:val="left"/>
+      <w:pPr>
+        <w:ind w:left="2736" w:hanging="936"/>
+      </w:pPr>
+    </w:lvl>
+    <w:lvl w:ilvl="6">
+      <w:start w:val="1"/>
+      <w:numFmt w:val="decimal"/>
+      <w:lvlText w:val="%1.%2.%3.%4.%5.%6.%7."/>
+      <w:lvlJc w:val="left"/>
+      <w:pPr>
+        <w:ind w:left="3240" w:hanging="1080"/>
+      </w:pPr>
+    </w:lvl>
+    <w:lvl w:ilvl="7">
+      <w:start w:val="1"/>
+      <w:numFmt w:val="decimal"/>
+      <w:lvlText w:val="%1.%2.%3.%4.%5.%6.%7.%8."/>
+      <w:lvlJc w:val="left"/>
+      <w:pPr>
+        <w:ind w:left="3744" w:hanging="1224"/>
+      </w:pPr>
+    </w:lvl>
+    <w:lvl w:ilvl="8">
+      <w:start w:val="1"/>
+      <w:numFmt w:val="decimal"/>
+      <w:lvlText w:val="%1.%2.%3.%4.%5.%6.%7.%8.%9."/>
+      <w:lvlJc w:val="left"/>
+      <w:pPr>
+        <w:ind w:left="4320" w:hanging="1440"/>
+      </w:pPr>
+    </w:lvl>
+  </w:abstractNum>
   <w:num w:numId="1">
+    <w:abstractNumId w:val="1"/>
+  </w:num>
+  <w:num w:numId="2">
+    <w:abstractNumId w:val="2"/>
+  </w:num>
+  <w:num w:numId="3">
+    <w:abstractNumId w:val="3"/>
+  </w:num>
+  <w:num w:numId="4">
     <w:abstractNumId w:val="0"/>
   </w:num>
   <w:numIdMacAtCleanup w:val="1"/>
@@ -5068,6 +6732,29 @@
       <w:sz w:val="36"/>
       <w:szCs w:val="36"/>
       <w:lang w:eastAsia="es-ES"/>
+    </w:rPr>
+  </w:style>
+  <w:style w:type="paragraph" w:styleId="Ttulo3">
+    <w:name w:val="heading 3"/>
+    <w:basedOn w:val="Normal"/>
+    <w:next w:val="Normal"/>
+    <w:link w:val="Ttulo3Car"/>
+    <w:uiPriority w:val="9"/>
+    <w:semiHidden/>
+    <w:unhideWhenUsed/>
+    <w:qFormat/>
+    <w:rsid w:val="00200F04"/>
+    <w:pPr>
+      <w:keepNext/>
+      <w:keepLines/>
+      <w:spacing w:before="40" w:after="0"/>
+      <w:outlineLvl w:val="2"/>
+    </w:pPr>
+    <w:rPr>
+      <w:rFonts w:asciiTheme="majorHAnsi" w:eastAsiaTheme="majorEastAsia" w:hAnsiTheme="majorHAnsi" w:cstheme="majorBidi"/>
+      <w:color w:val="243F60" w:themeColor="accent1" w:themeShade="7F"/>
+      <w:sz w:val="24"/>
+      <w:szCs w:val="24"/>
     </w:rPr>
   </w:style>
   <w:style w:type="character" w:default="1" w:styleId="Fuentedeprrafopredeter">
@@ -7241,6 +8928,20 @@
       </w:tblBorders>
     </w:tblPr>
   </w:style>
+  <w:style w:type="character" w:customStyle="1" w:styleId="Ttulo3Car">
+    <w:name w:val="Título 3 Car"/>
+    <w:basedOn w:val="Fuentedeprrafopredeter"/>
+    <w:link w:val="Ttulo3"/>
+    <w:uiPriority w:val="9"/>
+    <w:semiHidden/>
+    <w:rsid w:val="00200F04"/>
+    <w:rPr>
+      <w:rFonts w:asciiTheme="majorHAnsi" w:eastAsiaTheme="majorEastAsia" w:hAnsiTheme="majorHAnsi" w:cstheme="majorBidi"/>
+      <w:color w:val="243F60" w:themeColor="accent1" w:themeShade="7F"/>
+      <w:sz w:val="24"/>
+      <w:szCs w:val="24"/>
+    </w:rPr>
+  </w:style>
 </w:styles>
 </file>
 
@@ -7531,7 +9232,7 @@
 
 <file path=customXml/item1.xml><?xml version="1.0" encoding="utf-8"?>
 <CoverPageProperties xmlns="http://schemas.microsoft.com/office/2006/coverPageProps">
-  <PublishDate>octubre de 2016</PublishDate>
+  <PublishDate> noviembre de 2016</PublishDate>
   <Abstract/>
   <CompanyAddress/>
   <CompanyPhone/>
@@ -7553,7 +9254,7 @@
 </file>
 
 <file path=customXml/itemProps2.xml><?xml version="1.0" encoding="utf-8"?>
-<ds:datastoreItem xmlns:ds="http://schemas.openxmlformats.org/officeDocument/2006/customXml" ds:itemID="{D93510E8-E1CE-4A98-A781-768C8D4B77B2}">
+<ds:datastoreItem xmlns:ds="http://schemas.openxmlformats.org/officeDocument/2006/customXml" ds:itemID="{1D74361E-EBC1-4800-916F-29D6ED83A59C}">
   <ds:schemaRefs>
     <ds:schemaRef ds:uri="http://schemas.openxmlformats.org/officeDocument/2006/bibliography"/>
   </ds:schemaRefs>

</xml_diff>

<commit_message>
Diagramas de secuancia del sistema registro categorias, calzado y ropa
</commit_message>
<xml_diff>
--- a/Documentacion Tienda/Fase Elaboracion.docx
+++ b/Documentacion Tienda/Fase Elaboracion.docx
@@ -1,6 +1,6 @@
 
 <file path=word/document.xml><?xml version="1.0" encoding="utf-8"?>
-<w:document xmlns:wpc="http://schemas.microsoft.com/office/word/2010/wordprocessingCanvas" xmlns:mc="http://schemas.openxmlformats.org/markup-compatibility/2006" xmlns:o="urn:schemas-microsoft-com:office:office" xmlns:r="http://schemas.openxmlformats.org/officeDocument/2006/relationships" xmlns:m="http://schemas.openxmlformats.org/officeDocument/2006/math" xmlns:v="urn:schemas-microsoft-com:vml" xmlns:wp14="http://schemas.microsoft.com/office/word/2010/wordprocessingDrawing" xmlns:wp="http://schemas.openxmlformats.org/drawingml/2006/wordprocessingDrawing" xmlns:w10="urn:schemas-microsoft-com:office:word" xmlns:w="http://schemas.openxmlformats.org/wordprocessingml/2006/main" xmlns:w14="http://schemas.microsoft.com/office/word/2010/wordml" xmlns:w15="http://schemas.microsoft.com/office/word/2012/wordml" xmlns:wpg="http://schemas.microsoft.com/office/word/2010/wordprocessingGroup" xmlns:wpi="http://schemas.microsoft.com/office/word/2010/wordprocessingInk" xmlns:wne="http://schemas.microsoft.com/office/word/2006/wordml" xmlns:wps="http://schemas.microsoft.com/office/word/2010/wordprocessingShape" mc:Ignorable="w14 w15 wp14">
+<w:document xmlns:wpc="http://schemas.microsoft.com/office/word/2010/wordprocessingCanvas" xmlns:cx="http://schemas.microsoft.com/office/drawing/2014/chartex" xmlns:mc="http://schemas.openxmlformats.org/markup-compatibility/2006" xmlns:o="urn:schemas-microsoft-com:office:office" xmlns:r="http://schemas.openxmlformats.org/officeDocument/2006/relationships" xmlns:m="http://schemas.openxmlformats.org/officeDocument/2006/math" xmlns:v="urn:schemas-microsoft-com:vml" xmlns:wp14="http://schemas.microsoft.com/office/word/2010/wordprocessingDrawing" xmlns:wp="http://schemas.openxmlformats.org/drawingml/2006/wordprocessingDrawing" xmlns:w10="urn:schemas-microsoft-com:office:word" xmlns:w="http://schemas.openxmlformats.org/wordprocessingml/2006/main" xmlns:w14="http://schemas.microsoft.com/office/word/2010/wordml" xmlns:w15="http://schemas.microsoft.com/office/word/2012/wordml" xmlns:w16se="http://schemas.microsoft.com/office/word/2015/wordml/symex" xmlns:wpg="http://schemas.microsoft.com/office/word/2010/wordprocessingGroup" xmlns:wpi="http://schemas.microsoft.com/office/word/2010/wordprocessingInk" xmlns:wne="http://schemas.microsoft.com/office/word/2006/wordml" xmlns:wps="http://schemas.microsoft.com/office/word/2010/wordprocessingShape" mc:Ignorable="w14 w15 w16se wp14">
   <w:body>
     <w:sdt>
       <w:sdtPr>
@@ -221,8 +221,6 @@
                                     <w:szCs w:val="20"/>
                                   </w:rPr>
                                 </w:pPr>
-                                <w:bookmarkStart w:id="0" w:name="_GoBack"/>
-                                <w:bookmarkEnd w:id="0"/>
                               </w:p>
                             </w:txbxContent>
                           </wps:txbx>
@@ -318,8 +316,6 @@
                               <w:szCs w:val="20"/>
                             </w:rPr>
                           </w:pPr>
-                          <w:bookmarkStart w:id="1" w:name="_GoBack"/>
-                          <w:bookmarkEnd w:id="1"/>
                         </w:p>
                       </w:txbxContent>
                     </v:textbox>
@@ -921,25 +917,7 @@
                                     <w:sz w:val="24"/>
                                   </w:rPr>
                                   <w:tab/>
-                                  <w:t>11</w:t>
-                                </w:r>
-                                <w:r>
-                                  <w:rPr>
-                                    <w:sz w:val="24"/>
-                                  </w:rPr>
-                                  <w:t>:00 – 1</w:t>
-                                </w:r>
-                                <w:r>
-                                  <w:rPr>
-                                    <w:sz w:val="24"/>
-                                  </w:rPr>
-                                  <w:t>2</w:t>
-                                </w:r>
-                                <w:r>
-                                  <w:rPr>
-                                    <w:sz w:val="24"/>
-                                  </w:rPr>
-                                  <w:t>:00 PM</w:t>
+                                  <w:t>11:00 – 12:00 PM</w:t>
                                 </w:r>
                               </w:p>
                               <w:p>
@@ -984,25 +962,7 @@
                                     <w:sz w:val="24"/>
                                   </w:rPr>
                                   <w:tab/>
-                                  <w:t>11</w:t>
-                                </w:r>
-                                <w:r>
-                                  <w:rPr>
-                                    <w:sz w:val="24"/>
-                                  </w:rPr>
-                                  <w:t>:00 –</w:t>
-                                </w:r>
-                                <w:r>
-                                  <w:rPr>
-                                    <w:sz w:val="24"/>
-                                  </w:rPr>
-                                  <w:t xml:space="preserve"> 12</w:t>
-                                </w:r>
-                                <w:r>
-                                  <w:rPr>
-                                    <w:sz w:val="24"/>
-                                  </w:rPr>
-                                  <w:t>:00 PM</w:t>
+                                  <w:t>11:00 – 12:00 PM</w:t>
                                 </w:r>
                               </w:p>
                               <w:p>
@@ -1035,11 +995,6 @@
                                     <w:sz w:val="24"/>
                                   </w:rPr>
                                   <w:tab/>
-                                </w:r>
-                                <w:r>
-                                  <w:rPr>
-                                    <w:sz w:val="24"/>
-                                  </w:rPr>
                                   <w:t>12:00 – 13:00 PM</w:t>
                                 </w:r>
                               </w:p>
@@ -1067,25 +1022,7 @@
                                     <w:sz w:val="24"/>
                                   </w:rPr>
                                   <w:tab/>
-                                  <w:t>11</w:t>
-                                </w:r>
-                                <w:r>
-                                  <w:rPr>
-                                    <w:sz w:val="24"/>
-                                  </w:rPr>
-                                  <w:t>:00 –</w:t>
-                                </w:r>
-                                <w:r>
-                                  <w:rPr>
-                                    <w:sz w:val="24"/>
-                                  </w:rPr>
-                                  <w:t xml:space="preserve"> 12</w:t>
-                                </w:r>
-                                <w:r>
-                                  <w:rPr>
-                                    <w:sz w:val="24"/>
-                                  </w:rPr>
-                                  <w:t>:00 PM</w:t>
+                                  <w:t>11:00 – 12:00 PM</w:t>
                                 </w:r>
                               </w:p>
                             </w:txbxContent>
@@ -1212,25 +1149,7 @@
                               <w:sz w:val="24"/>
                             </w:rPr>
                             <w:tab/>
-                            <w:t>11</w:t>
-                          </w:r>
-                          <w:r>
-                            <w:rPr>
-                              <w:sz w:val="24"/>
-                            </w:rPr>
-                            <w:t>:00 – 1</w:t>
-                          </w:r>
-                          <w:r>
-                            <w:rPr>
-                              <w:sz w:val="24"/>
-                            </w:rPr>
-                            <w:t>2</w:t>
-                          </w:r>
-                          <w:r>
-                            <w:rPr>
-                              <w:sz w:val="24"/>
-                            </w:rPr>
-                            <w:t>:00 PM</w:t>
+                            <w:t>11:00 – 12:00 PM</w:t>
                           </w:r>
                         </w:p>
                         <w:p>
@@ -1275,25 +1194,7 @@
                               <w:sz w:val="24"/>
                             </w:rPr>
                             <w:tab/>
-                            <w:t>11</w:t>
-                          </w:r>
-                          <w:r>
-                            <w:rPr>
-                              <w:sz w:val="24"/>
-                            </w:rPr>
-                            <w:t>:00 –</w:t>
-                          </w:r>
-                          <w:r>
-                            <w:rPr>
-                              <w:sz w:val="24"/>
-                            </w:rPr>
-                            <w:t xml:space="preserve"> 12</w:t>
-                          </w:r>
-                          <w:r>
-                            <w:rPr>
-                              <w:sz w:val="24"/>
-                            </w:rPr>
-                            <w:t>:00 PM</w:t>
+                            <w:t>11:00 – 12:00 PM</w:t>
                           </w:r>
                         </w:p>
                         <w:p>
@@ -1326,11 +1227,6 @@
                               <w:sz w:val="24"/>
                             </w:rPr>
                             <w:tab/>
-                          </w:r>
-                          <w:r>
-                            <w:rPr>
-                              <w:sz w:val="24"/>
-                            </w:rPr>
                             <w:t>12:00 – 13:00 PM</w:t>
                           </w:r>
                         </w:p>
@@ -1358,25 +1254,7 @@
                               <w:sz w:val="24"/>
                             </w:rPr>
                             <w:tab/>
-                            <w:t>11</w:t>
-                          </w:r>
-                          <w:r>
-                            <w:rPr>
-                              <w:sz w:val="24"/>
-                            </w:rPr>
-                            <w:t>:00 –</w:t>
-                          </w:r>
-                          <w:r>
-                            <w:rPr>
-                              <w:sz w:val="24"/>
-                            </w:rPr>
-                            <w:t xml:space="preserve"> 12</w:t>
-                          </w:r>
-                          <w:r>
-                            <w:rPr>
-                              <w:sz w:val="24"/>
-                            </w:rPr>
-                            <w:t>:00 PM</w:t>
+                            <w:t>11:00 – 12:00 PM</w:t>
                           </w:r>
                         </w:p>
                       </w:txbxContent>
@@ -1530,25 +1408,26 @@
     </w:tbl>
     <w:sdt>
       <w:sdtPr>
+        <w:rPr>
+          <w:rFonts w:asciiTheme="minorHAnsi" w:eastAsiaTheme="minorHAnsi" w:hAnsiTheme="minorHAnsi" w:cstheme="minorBidi"/>
+          <w:b w:val="0"/>
+          <w:bCs w:val="0"/>
+          <w:color w:val="auto"/>
+          <w:sz w:val="22"/>
+          <w:szCs w:val="22"/>
+          <w:lang w:eastAsia="en-US"/>
+        </w:rPr>
         <w:id w:val="-1172867223"/>
         <w:docPartObj>
           <w:docPartGallery w:val="Table of Contents"/>
           <w:docPartUnique/>
         </w:docPartObj>
       </w:sdtPr>
-      <w:sdtEndPr>
-        <w:rPr>
-          <w:rFonts w:asciiTheme="minorHAnsi" w:eastAsiaTheme="minorHAnsi" w:hAnsiTheme="minorHAnsi" w:cstheme="minorBidi"/>
-          <w:color w:val="auto"/>
-          <w:sz w:val="22"/>
-          <w:szCs w:val="22"/>
-          <w:lang w:eastAsia="en-US"/>
-        </w:rPr>
-      </w:sdtEndPr>
+      <w:sdtEndPr/>
       <w:sdtContent>
         <w:p>
           <w:pPr>
-            <w:pStyle w:val="TtulodeTDC"/>
+            <w:pStyle w:val="TtuloTDC"/>
           </w:pPr>
           <w:r>
             <w:t>Tabla de contenido</w:t>
@@ -2967,7 +2846,7 @@
         <w:lastRenderedPageBreak/>
         <w:t xml:space="preserve"> </w:t>
       </w:r>
-      <w:bookmarkStart w:id="2" w:name="_Toc466236708"/>
+      <w:bookmarkStart w:id="0" w:name="_Toc466236708"/>
       <w:r>
         <w:rPr>
           <w:rFonts w:ascii="Arial" w:hAnsi="Arial" w:cs="Arial"/>
@@ -2982,7 +2861,7 @@
         </w:rPr>
         <w:t>Modelo de Dominio</w:t>
       </w:r>
-      <w:bookmarkEnd w:id="2"/>
+      <w:bookmarkEnd w:id="0"/>
     </w:p>
     <w:p>
       <w:pPr>
@@ -2993,7 +2872,7 @@
           <w:sz w:val="24"/>
         </w:rPr>
       </w:pPr>
-      <w:bookmarkStart w:id="3" w:name="_Toc466236709"/>
+      <w:bookmarkStart w:id="1" w:name="_Toc466236709"/>
       <w:r>
         <w:rPr>
           <w:rFonts w:ascii="Arial" w:hAnsi="Arial" w:cs="Arial"/>
@@ -3001,7 +2880,7 @@
         </w:rPr>
         <w:t>1.1 Modelo del dominio y UML</w:t>
       </w:r>
-      <w:bookmarkEnd w:id="3"/>
+      <w:bookmarkEnd w:id="1"/>
     </w:p>
     <w:p>
       <w:pPr>
@@ -3442,7 +3321,7 @@
           <w:sz w:val="24"/>
         </w:rPr>
       </w:pPr>
-      <w:bookmarkStart w:id="4" w:name="_Toc466236710"/>
+      <w:bookmarkStart w:id="2" w:name="_Toc466236710"/>
       <w:r>
         <w:rPr>
           <w:rFonts w:ascii="Arial" w:hAnsi="Arial" w:cs="Arial"/>
@@ -3451,7 +3330,7 @@
         <w:lastRenderedPageBreak/>
         <w:t>Diagrama de Secuencia del Sistema</w:t>
       </w:r>
-      <w:bookmarkEnd w:id="4"/>
+      <w:bookmarkEnd w:id="2"/>
     </w:p>
     <w:p>
       <w:pPr>
@@ -3663,7 +3542,16 @@
           <w:sz w:val="24"/>
           <w:lang w:eastAsia="es-ES"/>
         </w:rPr>
-        <w:t>DSS CU01. Registro de usuario</w:t>
+        <w:t>DSS CU01. Registrar</w:t>
+      </w:r>
+      <w:r>
+        <w:rPr>
+          <w:rFonts w:ascii="Arial" w:hAnsi="Arial" w:cs="Arial"/>
+          <w:b/>
+          <w:sz w:val="24"/>
+          <w:lang w:eastAsia="es-ES"/>
+        </w:rPr>
+        <w:t xml:space="preserve"> usuario</w:t>
       </w:r>
     </w:p>
     <w:p>
@@ -3690,11 +3578,348 @@
       <w:pPr>
         <w:jc w:val="both"/>
         <w:rPr>
-          <w:rFonts w:ascii="Arial" w:hAnsi="Arial" w:cs="Arial"/>
-          <w:sz w:val="24"/>
-          <w:lang w:eastAsia="es-ES"/>
-        </w:rPr>
-      </w:pPr>
+          <w:noProof/>
+          <w:lang w:val="es-MX" w:eastAsia="es-MX"/>
+        </w:rPr>
+      </w:pPr>
+    </w:p>
+    <w:p>
+      <w:pPr>
+        <w:jc w:val="both"/>
+        <w:rPr>
+          <w:noProof/>
+          <w:lang w:val="es-MX" w:eastAsia="es-MX"/>
+        </w:rPr>
+      </w:pPr>
+    </w:p>
+    <w:p>
+      <w:pPr>
+        <w:jc w:val="both"/>
+        <w:rPr>
+          <w:noProof/>
+          <w:lang w:val="es-MX" w:eastAsia="es-MX"/>
+        </w:rPr>
+      </w:pPr>
+    </w:p>
+    <w:p>
+      <w:pPr>
+        <w:jc w:val="both"/>
+        <w:rPr>
+          <w:noProof/>
+          <w:lang w:val="es-MX" w:eastAsia="es-MX"/>
+        </w:rPr>
+      </w:pPr>
+    </w:p>
+    <w:p>
+      <w:pPr>
+        <w:jc w:val="both"/>
+        <w:rPr>
+          <w:noProof/>
+          <w:lang w:val="es-MX" w:eastAsia="es-MX"/>
+        </w:rPr>
+      </w:pPr>
+    </w:p>
+    <w:p>
+      <w:pPr>
+        <w:jc w:val="both"/>
+        <w:rPr>
+          <w:noProof/>
+          <w:lang w:val="es-MX" w:eastAsia="es-MX"/>
+        </w:rPr>
+      </w:pPr>
+    </w:p>
+    <w:p>
+      <w:pPr>
+        <w:jc w:val="both"/>
+        <w:rPr>
+          <w:noProof/>
+          <w:lang w:val="es-MX" w:eastAsia="es-MX"/>
+        </w:rPr>
+      </w:pPr>
+    </w:p>
+    <w:p>
+      <w:pPr>
+        <w:jc w:val="both"/>
+        <w:rPr>
+          <w:noProof/>
+          <w:lang w:val="es-MX" w:eastAsia="es-MX"/>
+        </w:rPr>
+      </w:pPr>
+      <w:r>
+        <w:rPr>
+          <w:rFonts w:ascii="Arial" w:hAnsi="Arial" w:cs="Arial"/>
+          <w:b/>
+          <w:sz w:val="24"/>
+          <w:lang w:eastAsia="es-ES"/>
+        </w:rPr>
+        <w:t>DSS CU02. Registrar</w:t>
+      </w:r>
+      <w:r>
+        <w:rPr>
+          <w:rFonts w:ascii="Arial" w:hAnsi="Arial" w:cs="Arial"/>
+          <w:b/>
+          <w:sz w:val="24"/>
+          <w:lang w:eastAsia="es-ES"/>
+        </w:rPr>
+        <w:t xml:space="preserve"> </w:t>
+      </w:r>
+      <w:r>
+        <w:rPr>
+          <w:rFonts w:ascii="Arial" w:hAnsi="Arial" w:cs="Arial"/>
+          <w:b/>
+          <w:sz w:val="24"/>
+          <w:lang w:eastAsia="es-ES"/>
+        </w:rPr>
+        <w:t>Categoría</w:t>
+      </w:r>
+    </w:p>
+    <w:p>
+      <w:pPr>
+        <w:jc w:val="both"/>
+        <w:rPr>
+          <w:rFonts w:ascii="Arial" w:hAnsi="Arial" w:cs="Arial"/>
+          <w:sz w:val="24"/>
+          <w:lang w:eastAsia="es-ES"/>
+        </w:rPr>
+      </w:pPr>
+      <w:r>
+        <w:rPr>
+          <w:noProof/>
+          <w:lang w:val="es-MX" w:eastAsia="es-MX"/>
+        </w:rPr>
+        <w:drawing>
+          <wp:inline distT="0" distB="0" distL="0" distR="0" wp14:anchorId="55EDB4CB" wp14:editId="608E5B2E">
+            <wp:extent cx="5124086" cy="3219450"/>
+            <wp:effectExtent l="0" t="0" r="635" b="0"/>
+            <wp:docPr id="3" name="Imagen 3"/>
+            <wp:cNvGraphicFramePr>
+              <a:graphicFrameLocks xmlns:a="http://schemas.openxmlformats.org/drawingml/2006/main" noChangeAspect="1"/>
+            </wp:cNvGraphicFramePr>
+            <a:graphic xmlns:a="http://schemas.openxmlformats.org/drawingml/2006/main">
+              <a:graphicData uri="http://schemas.openxmlformats.org/drawingml/2006/picture">
+                <pic:pic xmlns:pic="http://schemas.openxmlformats.org/drawingml/2006/picture">
+                  <pic:nvPicPr>
+                    <pic:cNvPr id="1" name=""/>
+                    <pic:cNvPicPr/>
+                  </pic:nvPicPr>
+                  <pic:blipFill rotWithShape="1">
+                    <a:blip r:embed="rId12"/>
+                    <a:srcRect l="26986" t="15394" r="38221" b="45724"/>
+                    <a:stretch/>
+                  </pic:blipFill>
+                  <pic:spPr bwMode="auto">
+                    <a:xfrm>
+                      <a:off x="0" y="0"/>
+                      <a:ext cx="5127416" cy="3221542"/>
+                    </a:xfrm>
+                    <a:prstGeom prst="rect">
+                      <a:avLst/>
+                    </a:prstGeom>
+                    <a:ln>
+                      <a:noFill/>
+                    </a:ln>
+                    <a:extLst>
+                      <a:ext uri="{53640926-AAD7-44D8-BBD7-CCE9431645EC}">
+                        <a14:shadowObscured xmlns:a14="http://schemas.microsoft.com/office/drawing/2010/main"/>
+                      </a:ext>
+                    </a:extLst>
+                  </pic:spPr>
+                </pic:pic>
+              </a:graphicData>
+            </a:graphic>
+          </wp:inline>
+        </w:drawing>
+      </w:r>
+    </w:p>
+    <w:p>
+      <w:pPr>
+        <w:jc w:val="both"/>
+        <w:rPr>
+          <w:rFonts w:ascii="Arial" w:hAnsi="Arial" w:cs="Arial"/>
+          <w:b/>
+          <w:sz w:val="24"/>
+          <w:lang w:eastAsia="es-ES"/>
+        </w:rPr>
+      </w:pPr>
+      <w:r>
+        <w:rPr>
+          <w:rFonts w:ascii="Arial" w:hAnsi="Arial" w:cs="Arial"/>
+          <w:b/>
+          <w:sz w:val="24"/>
+          <w:lang w:eastAsia="es-ES"/>
+        </w:rPr>
+        <w:t xml:space="preserve">DSS CU06. Registrar </w:t>
+      </w:r>
+      <w:r>
+        <w:rPr>
+          <w:rFonts w:ascii="Arial" w:hAnsi="Arial" w:cs="Arial"/>
+          <w:b/>
+          <w:sz w:val="24"/>
+          <w:lang w:eastAsia="es-ES"/>
+        </w:rPr>
+        <w:t>Calzado</w:t>
+      </w:r>
+    </w:p>
+    <w:p>
+      <w:pPr>
+        <w:jc w:val="both"/>
+        <w:rPr>
+          <w:noProof/>
+          <w:lang w:val="es-MX" w:eastAsia="es-MX"/>
+        </w:rPr>
+      </w:pPr>
+    </w:p>
+    <w:p>
+      <w:pPr>
+        <w:jc w:val="both"/>
+        <w:rPr>
+          <w:noProof/>
+          <w:lang w:val="es-MX" w:eastAsia="es-MX"/>
+        </w:rPr>
+      </w:pPr>
+    </w:p>
+    <w:p>
+      <w:pPr>
+        <w:jc w:val="both"/>
+        <w:rPr>
+          <w:noProof/>
+          <w:lang w:val="es-MX" w:eastAsia="es-MX"/>
+        </w:rPr>
+      </w:pPr>
+      <w:r>
+        <w:rPr>
+          <w:noProof/>
+          <w:lang w:val="es-MX" w:eastAsia="es-MX"/>
+        </w:rPr>
+        <w:drawing>
+          <wp:inline distT="0" distB="0" distL="0" distR="0" wp14:anchorId="5EDED490" wp14:editId="76F51489">
+            <wp:extent cx="4657725" cy="2634845"/>
+            <wp:effectExtent l="0" t="0" r="0" b="0"/>
+            <wp:docPr id="4" name="Imagen 4"/>
+            <wp:cNvGraphicFramePr>
+              <a:graphicFrameLocks xmlns:a="http://schemas.openxmlformats.org/drawingml/2006/main" noChangeAspect="1"/>
+            </wp:cNvGraphicFramePr>
+            <a:graphic xmlns:a="http://schemas.openxmlformats.org/drawingml/2006/main">
+              <a:graphicData uri="http://schemas.openxmlformats.org/drawingml/2006/picture">
+                <pic:pic xmlns:pic="http://schemas.openxmlformats.org/drawingml/2006/picture">
+                  <pic:nvPicPr>
+                    <pic:cNvPr id="1" name=""/>
+                    <pic:cNvPicPr/>
+                  </pic:nvPicPr>
+                  <pic:blipFill rotWithShape="1">
+                    <a:blip r:embed="rId13"/>
+                    <a:srcRect l="25288" t="16301" r="28208" b="36909"/>
+                    <a:stretch/>
+                  </pic:blipFill>
+                  <pic:spPr bwMode="auto">
+                    <a:xfrm>
+                      <a:off x="0" y="0"/>
+                      <a:ext cx="4661245" cy="2636836"/>
+                    </a:xfrm>
+                    <a:prstGeom prst="rect">
+                      <a:avLst/>
+                    </a:prstGeom>
+                    <a:ln>
+                      <a:noFill/>
+                    </a:ln>
+                    <a:extLst>
+                      <a:ext uri="{53640926-AAD7-44D8-BBD7-CCE9431645EC}">
+                        <a14:shadowObscured xmlns:a14="http://schemas.microsoft.com/office/drawing/2010/main"/>
+                      </a:ext>
+                    </a:extLst>
+                  </pic:spPr>
+                </pic:pic>
+              </a:graphicData>
+            </a:graphic>
+          </wp:inline>
+        </w:drawing>
+      </w:r>
+    </w:p>
+    <w:p>
+      <w:pPr>
+        <w:jc w:val="both"/>
+        <w:rPr>
+          <w:rFonts w:ascii="Arial" w:hAnsi="Arial" w:cs="Arial"/>
+          <w:sz w:val="24"/>
+          <w:lang w:eastAsia="es-ES"/>
+        </w:rPr>
+      </w:pPr>
+    </w:p>
+    <w:p>
+      <w:pPr>
+        <w:rPr>
+          <w:rFonts w:ascii="Arial" w:hAnsi="Arial" w:cs="Arial"/>
+          <w:b/>
+          <w:sz w:val="24"/>
+        </w:rPr>
+      </w:pPr>
+      <w:r>
+        <w:rPr>
+          <w:rFonts w:ascii="Arial" w:hAnsi="Arial" w:cs="Arial"/>
+          <w:b/>
+          <w:sz w:val="24"/>
+        </w:rPr>
+        <w:lastRenderedPageBreak/>
+        <w:t>CU-05: Registrar ropa.</w:t>
+      </w:r>
+    </w:p>
+    <w:p>
+      <w:pPr>
+        <w:jc w:val="both"/>
+        <w:rPr>
+          <w:rFonts w:ascii="Arial" w:hAnsi="Arial" w:cs="Arial"/>
+          <w:sz w:val="24"/>
+          <w:lang w:eastAsia="es-ES"/>
+        </w:rPr>
+      </w:pPr>
+      <w:r>
+        <w:rPr>
+          <w:noProof/>
+          <w:lang w:val="es-MX" w:eastAsia="es-MX"/>
+        </w:rPr>
+        <w:drawing>
+          <wp:inline distT="0" distB="0" distL="0" distR="0" wp14:anchorId="044AA7EE" wp14:editId="2D835808">
+            <wp:extent cx="5505450" cy="2840113"/>
+            <wp:effectExtent l="0" t="0" r="0" b="0"/>
+            <wp:docPr id="11" name="Imagen 11"/>
+            <wp:cNvGraphicFramePr>
+              <a:graphicFrameLocks xmlns:a="http://schemas.openxmlformats.org/drawingml/2006/main" noChangeAspect="1"/>
+            </wp:cNvGraphicFramePr>
+            <a:graphic xmlns:a="http://schemas.openxmlformats.org/drawingml/2006/main">
+              <a:graphicData uri="http://schemas.openxmlformats.org/drawingml/2006/picture">
+                <pic:pic xmlns:pic="http://schemas.openxmlformats.org/drawingml/2006/picture">
+                  <pic:nvPicPr>
+                    <pic:cNvPr id="1" name=""/>
+                    <pic:cNvPicPr/>
+                  </pic:nvPicPr>
+                  <pic:blipFill rotWithShape="1">
+                    <a:blip r:embed="rId14"/>
+                    <a:srcRect l="28004" t="17810" r="29226" b="42946"/>
+                    <a:stretch/>
+                  </pic:blipFill>
+                  <pic:spPr bwMode="auto">
+                    <a:xfrm>
+                      <a:off x="0" y="0"/>
+                      <a:ext cx="5509091" cy="2841991"/>
+                    </a:xfrm>
+                    <a:prstGeom prst="rect">
+                      <a:avLst/>
+                    </a:prstGeom>
+                    <a:ln>
+                      <a:noFill/>
+                    </a:ln>
+                    <a:extLst>
+                      <a:ext uri="{53640926-AAD7-44D8-BBD7-CCE9431645EC}">
+                        <a14:shadowObscured xmlns:a14="http://schemas.microsoft.com/office/drawing/2010/main"/>
+                      </a:ext>
+                    </a:extLst>
+                  </pic:spPr>
+                </pic:pic>
+              </a:graphicData>
+            </a:graphic>
+          </wp:inline>
+        </w:drawing>
+      </w:r>
     </w:p>
     <w:p>
       <w:pPr>
@@ -3748,16 +3973,15 @@
           <w:sz w:val="24"/>
         </w:rPr>
       </w:pPr>
-      <w:bookmarkStart w:id="5" w:name="_Toc466236711"/>
-      <w:r>
-        <w:rPr>
-          <w:rFonts w:ascii="Arial" w:hAnsi="Arial" w:cs="Arial"/>
-          <w:sz w:val="24"/>
-        </w:rPr>
-        <w:lastRenderedPageBreak/>
+      <w:bookmarkStart w:id="3" w:name="_Toc466236711"/>
+      <w:r>
+        <w:rPr>
+          <w:rFonts w:ascii="Arial" w:hAnsi="Arial" w:cs="Arial"/>
+          <w:sz w:val="24"/>
+        </w:rPr>
         <w:t>Análisis Lingüístico</w:t>
       </w:r>
-      <w:bookmarkEnd w:id="5"/>
+      <w:bookmarkEnd w:id="3"/>
     </w:p>
     <w:p>
       <w:pPr>
@@ -4055,15 +4279,16 @@
           <w:sz w:val="24"/>
         </w:rPr>
       </w:pPr>
-      <w:bookmarkStart w:id="6" w:name="_Toc466236712"/>
-      <w:r>
-        <w:rPr>
-          <w:rFonts w:ascii="Arial" w:hAnsi="Arial" w:cs="Arial"/>
-          <w:sz w:val="24"/>
-        </w:rPr>
+      <w:bookmarkStart w:id="4" w:name="_Toc466236712"/>
+      <w:r>
+        <w:rPr>
+          <w:rFonts w:ascii="Arial" w:hAnsi="Arial" w:cs="Arial"/>
+          <w:sz w:val="24"/>
+        </w:rPr>
+        <w:lastRenderedPageBreak/>
         <w:t>Categorías de clases conceptuales</w:t>
       </w:r>
-      <w:bookmarkEnd w:id="6"/>
+      <w:bookmarkEnd w:id="4"/>
     </w:p>
     <w:tbl>
       <w:tblPr>
@@ -4783,14 +5008,13 @@
           <w:sz w:val="24"/>
         </w:rPr>
       </w:pPr>
-      <w:bookmarkStart w:id="7" w:name="_Toc465928168"/>
-      <w:bookmarkStart w:id="8" w:name="_Toc466236713"/>
-      <w:r>
-        <w:rPr>
-          <w:rFonts w:ascii="Arial" w:hAnsi="Arial" w:cs="Arial"/>
-          <w:sz w:val="24"/>
-        </w:rPr>
-        <w:lastRenderedPageBreak/>
+      <w:bookmarkStart w:id="5" w:name="_Toc465928168"/>
+      <w:bookmarkStart w:id="6" w:name="_Toc466236713"/>
+      <w:r>
+        <w:rPr>
+          <w:rFonts w:ascii="Arial" w:hAnsi="Arial" w:cs="Arial"/>
+          <w:sz w:val="24"/>
+        </w:rPr>
         <w:t>C</w:t>
       </w:r>
       <w:r>
@@ -4800,8 +5024,8 @@
         </w:rPr>
         <w:t>lases conceptuales candidatas</w:t>
       </w:r>
-      <w:bookmarkEnd w:id="7"/>
-      <w:bookmarkEnd w:id="8"/>
+      <w:bookmarkEnd w:id="5"/>
+      <w:bookmarkEnd w:id="6"/>
     </w:p>
     <w:p>
       <w:pPr>
@@ -4849,6 +5073,8 @@
           <w:numId w:val="2"/>
         </w:numPr>
       </w:pPr>
+      <w:bookmarkStart w:id="7" w:name="_GoBack"/>
+      <w:bookmarkEnd w:id="7"/>
       <w:r>
         <w:t>Articulo</w:t>
       </w:r>
@@ -4959,15 +5185,16 @@
           <w:sz w:val="24"/>
         </w:rPr>
       </w:pPr>
-      <w:bookmarkStart w:id="9" w:name="_Toc466236714"/>
-      <w:r>
-        <w:rPr>
-          <w:rFonts w:ascii="Arial" w:hAnsi="Arial" w:cs="Arial"/>
-          <w:sz w:val="24"/>
-        </w:rPr>
+      <w:bookmarkStart w:id="8" w:name="_Toc466236714"/>
+      <w:r>
+        <w:rPr>
+          <w:rFonts w:ascii="Arial" w:hAnsi="Arial" w:cs="Arial"/>
+          <w:sz w:val="24"/>
+        </w:rPr>
+        <w:lastRenderedPageBreak/>
         <w:t>Asociaciones</w:t>
       </w:r>
-      <w:bookmarkEnd w:id="9"/>
+      <w:bookmarkEnd w:id="8"/>
     </w:p>
     <w:p>
       <w:pPr>
@@ -4978,7 +5205,7 @@
           <w:sz w:val="24"/>
         </w:rPr>
       </w:pPr>
-      <w:bookmarkStart w:id="10" w:name="_Toc466236715"/>
+      <w:bookmarkStart w:id="9" w:name="_Toc466236715"/>
       <w:r>
         <w:rPr>
           <w:rFonts w:ascii="Arial" w:hAnsi="Arial" w:cs="Arial"/>
@@ -4986,7 +5213,7 @@
         </w:rPr>
         <w:t>2.1 Multiplicidad</w:t>
       </w:r>
-      <w:bookmarkEnd w:id="10"/>
+      <w:bookmarkEnd w:id="9"/>
     </w:p>
     <w:p>
       <w:pPr>
@@ -5035,7 +5262,7 @@
                           </pic:cNvPicPr>
                         </pic:nvPicPr>
                         <pic:blipFill>
-                          <a:blip r:embed="rId12">
+                          <a:blip r:embed="rId15">
                             <a:extLst>
                               <a:ext uri="{28A0092B-C50C-407E-A947-70E740481C1C}">
                                 <a14:useLocalDpi xmlns:a14="http://schemas.microsoft.com/office/drawing/2010/main" val="0"/>
@@ -5152,7 +5379,7 @@
                           </pic:cNvPicPr>
                         </pic:nvPicPr>
                         <pic:blipFill>
-                          <a:blip r:embed="rId13">
+                          <a:blip r:embed="rId16">
                             <a:extLst>
                               <a:ext uri="{28A0092B-C50C-407E-A947-70E740481C1C}">
                                 <a14:useLocalDpi xmlns:a14="http://schemas.microsoft.com/office/drawing/2010/main" val="0"/>
@@ -5293,13 +5520,13 @@
                   <o:lock v:ext="edit" aspectratio="t"/>
                 </v:shapetype>
                 <v:shape id="Imagen 5" o:spid="_x0000_s1027" type="#_x0000_t75" style="position:absolute;left:496;width:44685;height:8782;visibility:visible;mso-wrap-style:square" o:gfxdata="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">
-                  <v:imagedata r:id="rId14" o:title=""/>
+                  <v:imagedata r:id="rId17" o:title=""/>
                   <v:path arrowok="t"/>
                 </v:shape>
                 <v:rect id="Rectángulo 6" o:spid="_x0000_s1028" style="position:absolute;left:894;top:3180;width:10179;height:5107;visibility:visible;mso-wrap-style:square;v-text-anchor:middle" o:gfxdata="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" fillcolor="white [3212]" strokecolor="white [3212]" strokeweight="2pt"/>
                 <v:rect id="Rectángulo 7" o:spid="_x0000_s1029" style="position:absolute;left:31805;top:3975;width:11352;height:3451;visibility:visible;mso-wrap-style:square;v-text-anchor:middle" o:gfxdata="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" fillcolor="white [3212]" strokecolor="white [3212]" strokeweight="2pt"/>
                 <v:shape id="Imagen 12" o:spid="_x0000_s1030" type="#_x0000_t75" style="position:absolute;top:10734;width:45624;height:11328;visibility:visible;mso-wrap-style:square" o:gfxdata="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">
-                  <v:imagedata r:id="rId15" o:title=""/>
+                  <v:imagedata r:id="rId18" o:title=""/>
                   <v:path arrowok="t"/>
                 </v:shape>
                 <v:rect id="Rectángulo 8" o:spid="_x0000_s1031" style="position:absolute;left:795;top:14511;width:11354;height:5106;visibility:visible;mso-wrap-style:square;v-text-anchor:middle" o:gfxdata="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" fillcolor="white [3212]" strokecolor="white [3212]" strokeweight="2pt"/>
@@ -5336,10 +5563,9 @@
           <w:rFonts w:ascii="Arial" w:hAnsi="Arial" w:cs="Arial"/>
           <w:sz w:val="24"/>
         </w:rPr>
-        <w:lastRenderedPageBreak/>
         <w:t xml:space="preserve"> </w:t>
       </w:r>
-      <w:bookmarkStart w:id="11" w:name="_Toc466236716"/>
+      <w:bookmarkStart w:id="10" w:name="_Toc466236716"/>
       <w:r>
         <w:rPr>
           <w:rFonts w:ascii="Arial" w:hAnsi="Arial" w:cs="Arial"/>
@@ -5347,7 +5573,7 @@
         </w:rPr>
         <w:t>Modelo de Diseño</w:t>
       </w:r>
-      <w:bookmarkEnd w:id="11"/>
+      <w:bookmarkEnd w:id="10"/>
     </w:p>
     <w:p>
       <w:pPr>
@@ -5358,7 +5584,7 @@
           <w:sz w:val="24"/>
         </w:rPr>
       </w:pPr>
-      <w:bookmarkStart w:id="12" w:name="_Toc466236717"/>
+      <w:bookmarkStart w:id="11" w:name="_Toc466236717"/>
       <w:r>
         <w:rPr>
           <w:rFonts w:ascii="Arial" w:hAnsi="Arial" w:cs="Arial"/>
@@ -5373,7 +5599,7 @@
         </w:rPr>
         <w:t>.1  Diagrama de clases</w:t>
       </w:r>
-      <w:bookmarkEnd w:id="12"/>
+      <w:bookmarkEnd w:id="11"/>
     </w:p>
     <w:p>
       <w:pPr>
@@ -5388,7 +5614,7 @@
           <w:sz w:val="24"/>
         </w:rPr>
       </w:pPr>
-      <w:bookmarkStart w:id="13" w:name="_Toc466236718"/>
+      <w:bookmarkStart w:id="12" w:name="_Toc466236718"/>
       <w:r>
         <w:rPr>
           <w:rFonts w:ascii="Arial" w:hAnsi="Arial" w:cs="Arial"/>
@@ -5403,7 +5629,7 @@
         </w:rPr>
         <w:t xml:space="preserve"> de la Arquitectura de Software</w:t>
       </w:r>
-      <w:bookmarkEnd w:id="13"/>
+      <w:bookmarkEnd w:id="12"/>
     </w:p>
     <w:p>
       <w:pPr>
@@ -5418,7 +5644,7 @@
           <w:sz w:val="24"/>
         </w:rPr>
       </w:pPr>
-      <w:bookmarkStart w:id="14" w:name="_Toc466236719"/>
+      <w:bookmarkStart w:id="13" w:name="_Toc466236719"/>
       <w:r>
         <w:rPr>
           <w:rFonts w:ascii="Arial" w:hAnsi="Arial" w:cs="Arial"/>
@@ -5426,7 +5652,7 @@
         </w:rPr>
         <w:t>Modelo de Datos</w:t>
       </w:r>
-      <w:bookmarkEnd w:id="14"/>
+      <w:bookmarkEnd w:id="13"/>
     </w:p>
     <w:p>
       <w:pPr>
@@ -5441,7 +5667,7 @@
           <w:sz w:val="24"/>
         </w:rPr>
       </w:pPr>
-      <w:bookmarkStart w:id="15" w:name="_Toc466236720"/>
+      <w:bookmarkStart w:id="14" w:name="_Toc466236720"/>
       <w:r>
         <w:rPr>
           <w:rFonts w:ascii="Arial" w:hAnsi="Arial" w:cs="Arial"/>
@@ -5449,7 +5675,7 @@
         </w:rPr>
         <w:t>Modelo de Prueba</w:t>
       </w:r>
-      <w:bookmarkEnd w:id="15"/>
+      <w:bookmarkEnd w:id="14"/>
     </w:p>
     <w:p>
       <w:pPr>
@@ -5464,7 +5690,7 @@
           <w:sz w:val="24"/>
         </w:rPr>
       </w:pPr>
-      <w:bookmarkStart w:id="16" w:name="_Toc466236721"/>
+      <w:bookmarkStart w:id="15" w:name="_Toc466236721"/>
       <w:r>
         <w:rPr>
           <w:rFonts w:ascii="Arial" w:hAnsi="Arial" w:cs="Arial"/>
@@ -5472,7 +5698,7 @@
         </w:rPr>
         <w:t>Modelo de Implementación</w:t>
       </w:r>
-      <w:bookmarkEnd w:id="16"/>
+      <w:bookmarkEnd w:id="15"/>
     </w:p>
     <w:p>
       <w:pPr>
@@ -5487,7 +5713,7 @@
           <w:sz w:val="24"/>
         </w:rPr>
       </w:pPr>
-      <w:bookmarkStart w:id="17" w:name="_Toc466236722"/>
+      <w:bookmarkStart w:id="16" w:name="_Toc466236722"/>
       <w:r>
         <w:rPr>
           <w:rFonts w:ascii="Arial" w:hAnsi="Arial" w:cs="Arial"/>
@@ -5495,7 +5721,7 @@
         </w:rPr>
         <w:t>Guiones de Casos de Uso</w:t>
       </w:r>
-      <w:bookmarkEnd w:id="17"/>
+      <w:bookmarkEnd w:id="16"/>
     </w:p>
     <w:p>
       <w:pPr>
@@ -5519,7 +5745,7 @@
       </w:pPr>
     </w:p>
     <w:sectPr>
-      <w:footerReference w:type="default" r:id="rId16"/>
+      <w:footerReference w:type="default" r:id="rId19"/>
       <w:pgSz w:w="12240" w:h="15840" w:code="1"/>
       <w:pgMar w:top="1417" w:right="1701" w:bottom="1417" w:left="1701" w:header="708" w:footer="708" w:gutter="0"/>
       <w:pgNumType w:start="0"/>
@@ -5532,7 +5758,7 @@
 </file>
 
 <file path=word/endnotes.xml><?xml version="1.0" encoding="utf-8"?>
-<w:endnotes xmlns:wpc="http://schemas.microsoft.com/office/word/2010/wordprocessingCanvas" xmlns:mc="http://schemas.openxmlformats.org/markup-compatibility/2006" xmlns:o="urn:schemas-microsoft-com:office:office" xmlns:r="http://schemas.openxmlformats.org/officeDocument/2006/relationships" xmlns:m="http://schemas.openxmlformats.org/officeDocument/2006/math" xmlns:v="urn:schemas-microsoft-com:vml" xmlns:wp14="http://schemas.microsoft.com/office/word/2010/wordprocessingDrawing" xmlns:wp="http://schemas.openxmlformats.org/drawingml/2006/wordprocessingDrawing" xmlns:w10="urn:schemas-microsoft-com:office:word" xmlns:w="http://schemas.openxmlformats.org/wordprocessingml/2006/main" xmlns:w14="http://schemas.microsoft.com/office/word/2010/wordml" xmlns:w15="http://schemas.microsoft.com/office/word/2012/wordml" xmlns:wpg="http://schemas.microsoft.com/office/word/2010/wordprocessingGroup" xmlns:wpi="http://schemas.microsoft.com/office/word/2010/wordprocessingInk" xmlns:wne="http://schemas.microsoft.com/office/word/2006/wordml" xmlns:wps="http://schemas.microsoft.com/office/word/2010/wordprocessingShape" mc:Ignorable="w14 w15 wp14">
+<w:endnotes xmlns:wpc="http://schemas.microsoft.com/office/word/2010/wordprocessingCanvas" xmlns:cx="http://schemas.microsoft.com/office/drawing/2014/chartex" xmlns:mc="http://schemas.openxmlformats.org/markup-compatibility/2006" xmlns:o="urn:schemas-microsoft-com:office:office" xmlns:r="http://schemas.openxmlformats.org/officeDocument/2006/relationships" xmlns:m="http://schemas.openxmlformats.org/officeDocument/2006/math" xmlns:v="urn:schemas-microsoft-com:vml" xmlns:wp14="http://schemas.microsoft.com/office/word/2010/wordprocessingDrawing" xmlns:wp="http://schemas.openxmlformats.org/drawingml/2006/wordprocessingDrawing" xmlns:w10="urn:schemas-microsoft-com:office:word" xmlns:w="http://schemas.openxmlformats.org/wordprocessingml/2006/main" xmlns:w14="http://schemas.microsoft.com/office/word/2010/wordml" xmlns:w15="http://schemas.microsoft.com/office/word/2012/wordml" xmlns:w16se="http://schemas.microsoft.com/office/word/2015/wordml/symex" xmlns:wpg="http://schemas.microsoft.com/office/word/2010/wordprocessingGroup" xmlns:wpi="http://schemas.microsoft.com/office/word/2010/wordprocessingInk" xmlns:wne="http://schemas.microsoft.com/office/word/2006/wordml" xmlns:wps="http://schemas.microsoft.com/office/word/2010/wordprocessingShape" mc:Ignorable="w14 w15 w16se wp14">
   <w:endnote w:type="separator" w:id="-1">
     <w:p>
       <w:pPr>
@@ -5557,7 +5783,7 @@
 </file>
 
 <file path=word/footer1.xml><?xml version="1.0" encoding="utf-8"?>
-<w:ftr xmlns:wpc="http://schemas.microsoft.com/office/word/2010/wordprocessingCanvas" xmlns:mc="http://schemas.openxmlformats.org/markup-compatibility/2006" xmlns:o="urn:schemas-microsoft-com:office:office" xmlns:r="http://schemas.openxmlformats.org/officeDocument/2006/relationships" xmlns:m="http://schemas.openxmlformats.org/officeDocument/2006/math" xmlns:v="urn:schemas-microsoft-com:vml" xmlns:wp14="http://schemas.microsoft.com/office/word/2010/wordprocessingDrawing" xmlns:wp="http://schemas.openxmlformats.org/drawingml/2006/wordprocessingDrawing" xmlns:w10="urn:schemas-microsoft-com:office:word" xmlns:w="http://schemas.openxmlformats.org/wordprocessingml/2006/main" xmlns:w14="http://schemas.microsoft.com/office/word/2010/wordml" xmlns:w15="http://schemas.microsoft.com/office/word/2012/wordml" xmlns:wpg="http://schemas.microsoft.com/office/word/2010/wordprocessingGroup" xmlns:wpi="http://schemas.microsoft.com/office/word/2010/wordprocessingInk" xmlns:wne="http://schemas.microsoft.com/office/word/2006/wordml" xmlns:wps="http://schemas.microsoft.com/office/word/2010/wordprocessingShape" mc:Ignorable="w14 w15 wp14">
+<w:ftr xmlns:wpc="http://schemas.microsoft.com/office/word/2010/wordprocessingCanvas" xmlns:cx="http://schemas.microsoft.com/office/drawing/2014/chartex" xmlns:mc="http://schemas.openxmlformats.org/markup-compatibility/2006" xmlns:o="urn:schemas-microsoft-com:office:office" xmlns:r="http://schemas.openxmlformats.org/officeDocument/2006/relationships" xmlns:m="http://schemas.openxmlformats.org/officeDocument/2006/math" xmlns:v="urn:schemas-microsoft-com:vml" xmlns:wp14="http://schemas.microsoft.com/office/word/2010/wordprocessingDrawing" xmlns:wp="http://schemas.openxmlformats.org/drawingml/2006/wordprocessingDrawing" xmlns:w10="urn:schemas-microsoft-com:office:word" xmlns:w="http://schemas.openxmlformats.org/wordprocessingml/2006/main" xmlns:w14="http://schemas.microsoft.com/office/word/2010/wordml" xmlns:w15="http://schemas.microsoft.com/office/word/2012/wordml" xmlns:w16se="http://schemas.microsoft.com/office/word/2015/wordml/symex" xmlns:wpg="http://schemas.microsoft.com/office/word/2010/wordprocessingGroup" xmlns:wpi="http://schemas.microsoft.com/office/word/2010/wordprocessingInk" xmlns:wne="http://schemas.microsoft.com/office/word/2006/wordml" xmlns:wps="http://schemas.microsoft.com/office/word/2010/wordprocessingShape" mc:Ignorable="w14 w15 w16se wp14">
   <w:sdt>
     <w:sdtPr>
       <w:id w:val="1702980726"/>
@@ -5645,7 +5871,7 @@
                                 <w:rPr>
                                   <w:noProof/>
                                 </w:rPr>
-                                <w:t>1</w:t>
+                                <w:t>7</w:t>
                               </w:r>
                               <w:r>
                                 <w:fldChar w:fldCharType="end"/>
@@ -5708,7 +5934,7 @@
                           <w:rPr>
                             <w:noProof/>
                           </w:rPr>
-                          <w:t>1</w:t>
+                          <w:t>7</w:t>
                         </w:r>
                         <w:r>
                           <w:fldChar w:fldCharType="end"/>
@@ -5812,7 +6038,7 @@
 </file>
 
 <file path=word/footnotes.xml><?xml version="1.0" encoding="utf-8"?>
-<w:footnotes xmlns:wpc="http://schemas.microsoft.com/office/word/2010/wordprocessingCanvas" xmlns:mc="http://schemas.openxmlformats.org/markup-compatibility/2006" xmlns:o="urn:schemas-microsoft-com:office:office" xmlns:r="http://schemas.openxmlformats.org/officeDocument/2006/relationships" xmlns:m="http://schemas.openxmlformats.org/officeDocument/2006/math" xmlns:v="urn:schemas-microsoft-com:vml" xmlns:wp14="http://schemas.microsoft.com/office/word/2010/wordprocessingDrawing" xmlns:wp="http://schemas.openxmlformats.org/drawingml/2006/wordprocessingDrawing" xmlns:w10="urn:schemas-microsoft-com:office:word" xmlns:w="http://schemas.openxmlformats.org/wordprocessingml/2006/main" xmlns:w14="http://schemas.microsoft.com/office/word/2010/wordml" xmlns:w15="http://schemas.microsoft.com/office/word/2012/wordml" xmlns:wpg="http://schemas.microsoft.com/office/word/2010/wordprocessingGroup" xmlns:wpi="http://schemas.microsoft.com/office/word/2010/wordprocessingInk" xmlns:wne="http://schemas.microsoft.com/office/word/2006/wordml" xmlns:wps="http://schemas.microsoft.com/office/word/2010/wordprocessingShape" mc:Ignorable="w14 w15 wp14">
+<w:footnotes xmlns:wpc="http://schemas.microsoft.com/office/word/2010/wordprocessingCanvas" xmlns:cx="http://schemas.microsoft.com/office/drawing/2014/chartex" xmlns:mc="http://schemas.openxmlformats.org/markup-compatibility/2006" xmlns:o="urn:schemas-microsoft-com:office:office" xmlns:r="http://schemas.openxmlformats.org/officeDocument/2006/relationships" xmlns:m="http://schemas.openxmlformats.org/officeDocument/2006/math" xmlns:v="urn:schemas-microsoft-com:vml" xmlns:wp14="http://schemas.microsoft.com/office/word/2010/wordprocessingDrawing" xmlns:wp="http://schemas.openxmlformats.org/drawingml/2006/wordprocessingDrawing" xmlns:w10="urn:schemas-microsoft-com:office:word" xmlns:w="http://schemas.openxmlformats.org/wordprocessingml/2006/main" xmlns:w14="http://schemas.microsoft.com/office/word/2010/wordml" xmlns:w15="http://schemas.microsoft.com/office/word/2012/wordml" xmlns:w16se="http://schemas.microsoft.com/office/word/2015/wordml/symex" xmlns:wpg="http://schemas.microsoft.com/office/word/2010/wordprocessingGroup" xmlns:wpi="http://schemas.microsoft.com/office/word/2010/wordprocessingInk" xmlns:wne="http://schemas.microsoft.com/office/word/2006/wordml" xmlns:wps="http://schemas.microsoft.com/office/word/2010/wordprocessingShape" mc:Ignorable="w14 w15 w16se wp14">
   <w:footnote w:type="separator" w:id="-1">
     <w:p>
       <w:pPr>
@@ -5837,8 +6063,8 @@
 </file>
 
 <file path=word/numbering.xml><?xml version="1.0" encoding="utf-8"?>
-<w:numbering xmlns:wpc="http://schemas.microsoft.com/office/word/2010/wordprocessingCanvas" xmlns:mc="http://schemas.openxmlformats.org/markup-compatibility/2006" xmlns:o="urn:schemas-microsoft-com:office:office" xmlns:r="http://schemas.openxmlformats.org/officeDocument/2006/relationships" xmlns:m="http://schemas.openxmlformats.org/officeDocument/2006/math" xmlns:v="urn:schemas-microsoft-com:vml" xmlns:wp14="http://schemas.microsoft.com/office/word/2010/wordprocessingDrawing" xmlns:wp="http://schemas.openxmlformats.org/drawingml/2006/wordprocessingDrawing" xmlns:w10="urn:schemas-microsoft-com:office:word" xmlns:w="http://schemas.openxmlformats.org/wordprocessingml/2006/main" xmlns:w14="http://schemas.microsoft.com/office/word/2010/wordml" xmlns:w15="http://schemas.microsoft.com/office/word/2012/wordml" xmlns:wpg="http://schemas.microsoft.com/office/word/2010/wordprocessingGroup" xmlns:wpi="http://schemas.microsoft.com/office/word/2010/wordprocessingInk" xmlns:wne="http://schemas.microsoft.com/office/word/2006/wordml" xmlns:wps="http://schemas.microsoft.com/office/word/2010/wordprocessingShape" mc:Ignorable="w14 w15 wp14">
-  <w:abstractNum w:abstractNumId="0">
+<w:numbering xmlns:wpc="http://schemas.microsoft.com/office/word/2010/wordprocessingCanvas" xmlns:cx="http://schemas.microsoft.com/office/drawing/2014/chartex" xmlns:mc="http://schemas.openxmlformats.org/markup-compatibility/2006" xmlns:o="urn:schemas-microsoft-com:office:office" xmlns:r="http://schemas.openxmlformats.org/officeDocument/2006/relationships" xmlns:m="http://schemas.openxmlformats.org/officeDocument/2006/math" xmlns:v="urn:schemas-microsoft-com:vml" xmlns:wp14="http://schemas.microsoft.com/office/word/2010/wordprocessingDrawing" xmlns:wp="http://schemas.openxmlformats.org/drawingml/2006/wordprocessingDrawing" xmlns:w10="urn:schemas-microsoft-com:office:word" xmlns:w="http://schemas.openxmlformats.org/wordprocessingml/2006/main" xmlns:w14="http://schemas.microsoft.com/office/word/2010/wordml" xmlns:w15="http://schemas.microsoft.com/office/word/2012/wordml" xmlns:w16se="http://schemas.microsoft.com/office/word/2015/wordml/symex" xmlns:wpg="http://schemas.microsoft.com/office/word/2010/wordprocessingGroup" xmlns:wpi="http://schemas.microsoft.com/office/word/2010/wordprocessingInk" xmlns:wne="http://schemas.microsoft.com/office/word/2006/wordml" xmlns:wps="http://schemas.microsoft.com/office/word/2010/wordprocessingShape" mc:Ignorable="w14 w15 w16se wp14">
+  <w:abstractNum w:abstractNumId="0" w15:restartNumberingAfterBreak="0">
     <w:nsid w:val="06DA7F81"/>
     <w:multiLevelType w:val="multilevel"/>
     <w:tmpl w:val="96522EE4"/>
@@ -5959,7 +6185,121 @@
       </w:rPr>
     </w:lvl>
   </w:abstractNum>
-  <w:abstractNum w:abstractNumId="1">
+  <w:abstractNum w:abstractNumId="1" w15:restartNumberingAfterBreak="0">
+    <w:nsid w:val="0F670623"/>
+    <w:multiLevelType w:val="hybridMultilevel"/>
+    <w:tmpl w:val="4F18AAB2"/>
+    <w:lvl w:ilvl="0" w:tplc="22CE94E8">
+      <w:start w:val="1"/>
+      <w:numFmt w:val="bullet"/>
+      <w:lvlText w:val=""/>
+      <w:lvlJc w:val="left"/>
+      <w:pPr>
+        <w:ind w:left="720" w:hanging="360"/>
+      </w:pPr>
+      <w:rPr>
+        <w:rFonts w:ascii="Symbol" w:hAnsi="Symbol" w:hint="default"/>
+        <w:color w:val="0070C0"/>
+      </w:rPr>
+    </w:lvl>
+    <w:lvl w:ilvl="1" w:tplc="080A0003" w:tentative="1">
+      <w:start w:val="1"/>
+      <w:numFmt w:val="bullet"/>
+      <w:lvlText w:val="o"/>
+      <w:lvlJc w:val="left"/>
+      <w:pPr>
+        <w:ind w:left="1440" w:hanging="360"/>
+      </w:pPr>
+      <w:rPr>
+        <w:rFonts w:ascii="Courier New" w:hAnsi="Courier New" w:cs="Courier New" w:hint="default"/>
+      </w:rPr>
+    </w:lvl>
+    <w:lvl w:ilvl="2" w:tplc="080A0005" w:tentative="1">
+      <w:start w:val="1"/>
+      <w:numFmt w:val="bullet"/>
+      <w:lvlText w:val=""/>
+      <w:lvlJc w:val="left"/>
+      <w:pPr>
+        <w:ind w:left="2160" w:hanging="360"/>
+      </w:pPr>
+      <w:rPr>
+        <w:rFonts w:ascii="Wingdings" w:hAnsi="Wingdings" w:hint="default"/>
+      </w:rPr>
+    </w:lvl>
+    <w:lvl w:ilvl="3" w:tplc="080A0001" w:tentative="1">
+      <w:start w:val="1"/>
+      <w:numFmt w:val="bullet"/>
+      <w:lvlText w:val=""/>
+      <w:lvlJc w:val="left"/>
+      <w:pPr>
+        <w:ind w:left="2880" w:hanging="360"/>
+      </w:pPr>
+      <w:rPr>
+        <w:rFonts w:ascii="Symbol" w:hAnsi="Symbol" w:hint="default"/>
+      </w:rPr>
+    </w:lvl>
+    <w:lvl w:ilvl="4" w:tplc="080A0003" w:tentative="1">
+      <w:start w:val="1"/>
+      <w:numFmt w:val="bullet"/>
+      <w:lvlText w:val="o"/>
+      <w:lvlJc w:val="left"/>
+      <w:pPr>
+        <w:ind w:left="3600" w:hanging="360"/>
+      </w:pPr>
+      <w:rPr>
+        <w:rFonts w:ascii="Courier New" w:hAnsi="Courier New" w:cs="Courier New" w:hint="default"/>
+      </w:rPr>
+    </w:lvl>
+    <w:lvl w:ilvl="5" w:tplc="080A0005" w:tentative="1">
+      <w:start w:val="1"/>
+      <w:numFmt w:val="bullet"/>
+      <w:lvlText w:val=""/>
+      <w:lvlJc w:val="left"/>
+      <w:pPr>
+        <w:ind w:left="4320" w:hanging="360"/>
+      </w:pPr>
+      <w:rPr>
+        <w:rFonts w:ascii="Wingdings" w:hAnsi="Wingdings" w:hint="default"/>
+      </w:rPr>
+    </w:lvl>
+    <w:lvl w:ilvl="6" w:tplc="080A0001" w:tentative="1">
+      <w:start w:val="1"/>
+      <w:numFmt w:val="bullet"/>
+      <w:lvlText w:val=""/>
+      <w:lvlJc w:val="left"/>
+      <w:pPr>
+        <w:ind w:left="5040" w:hanging="360"/>
+      </w:pPr>
+      <w:rPr>
+        <w:rFonts w:ascii="Symbol" w:hAnsi="Symbol" w:hint="default"/>
+      </w:rPr>
+    </w:lvl>
+    <w:lvl w:ilvl="7" w:tplc="080A0003" w:tentative="1">
+      <w:start w:val="1"/>
+      <w:numFmt w:val="bullet"/>
+      <w:lvlText w:val="o"/>
+      <w:lvlJc w:val="left"/>
+      <w:pPr>
+        <w:ind w:left="5760" w:hanging="360"/>
+      </w:pPr>
+      <w:rPr>
+        <w:rFonts w:ascii="Courier New" w:hAnsi="Courier New" w:cs="Courier New" w:hint="default"/>
+      </w:rPr>
+    </w:lvl>
+    <w:lvl w:ilvl="8" w:tplc="080A0005" w:tentative="1">
+      <w:start w:val="1"/>
+      <w:numFmt w:val="bullet"/>
+      <w:lvlText w:val=""/>
+      <w:lvlJc w:val="left"/>
+      <w:pPr>
+        <w:ind w:left="6480" w:hanging="360"/>
+      </w:pPr>
+      <w:rPr>
+        <w:rFonts w:ascii="Wingdings" w:hAnsi="Wingdings" w:hint="default"/>
+      </w:rPr>
+    </w:lvl>
+  </w:abstractNum>
+  <w:abstractNum w:abstractNumId="2" w15:restartNumberingAfterBreak="0">
     <w:nsid w:val="427824BD"/>
     <w:multiLevelType w:val="multilevel"/>
     <w:tmpl w:val="5B961E30"/>
@@ -6080,7 +6420,7 @@
       </w:rPr>
     </w:lvl>
   </w:abstractNum>
-  <w:abstractNum w:abstractNumId="2">
+  <w:abstractNum w:abstractNumId="3" w15:restartNumberingAfterBreak="0">
     <w:nsid w:val="5D5420AC"/>
     <w:multiLevelType w:val="hybridMultilevel"/>
     <w:tmpl w:val="34D65E66"/>
@@ -6193,7 +6533,7 @@
       </w:rPr>
     </w:lvl>
   </w:abstractNum>
-  <w:abstractNum w:abstractNumId="3">
+  <w:abstractNum w:abstractNumId="4" w15:restartNumberingAfterBreak="0">
     <w:nsid w:val="5D682F2A"/>
     <w:multiLevelType w:val="multilevel"/>
     <w:tmpl w:val="080A001F"/>
@@ -6280,23 +6620,26 @@
     </w:lvl>
   </w:abstractNum>
   <w:num w:numId="1">
-    <w:abstractNumId w:val="1"/>
+    <w:abstractNumId w:val="2"/>
   </w:num>
   <w:num w:numId="2">
-    <w:abstractNumId w:val="2"/>
+    <w:abstractNumId w:val="3"/>
   </w:num>
   <w:num w:numId="3">
-    <w:abstractNumId w:val="3"/>
+    <w:abstractNumId w:val="4"/>
   </w:num>
   <w:num w:numId="4">
     <w:abstractNumId w:val="0"/>
+  </w:num>
+  <w:num w:numId="5">
+    <w:abstractNumId w:val="1"/>
   </w:num>
   <w:numIdMacAtCleanup w:val="1"/>
 </w:numbering>
 </file>
 
 <file path=word/styles.xml><?xml version="1.0" encoding="utf-8"?>
-<w:styles xmlns:mc="http://schemas.openxmlformats.org/markup-compatibility/2006" xmlns:r="http://schemas.openxmlformats.org/officeDocument/2006/relationships" xmlns:w="http://schemas.openxmlformats.org/wordprocessingml/2006/main" xmlns:w14="http://schemas.microsoft.com/office/word/2010/wordml" xmlns:w15="http://schemas.microsoft.com/office/word/2012/wordml" mc:Ignorable="w14 w15">
+<w:styles xmlns:mc="http://schemas.openxmlformats.org/markup-compatibility/2006" xmlns:r="http://schemas.openxmlformats.org/officeDocument/2006/relationships" xmlns:w="http://schemas.openxmlformats.org/wordprocessingml/2006/main" xmlns:w14="http://schemas.microsoft.com/office/word/2010/wordml" xmlns:w15="http://schemas.microsoft.com/office/word/2012/wordml" xmlns:w16se="http://schemas.microsoft.com/office/word/2015/wordml/symex" mc:Ignorable="w14 w15 w16se">
   <w:docDefaults>
     <w:rPrDefault>
       <w:rPr>
@@ -6855,11 +7198,11 @@
       <w:szCs w:val="16"/>
     </w:rPr>
   </w:style>
-  <w:style w:type="paragraph" w:styleId="Puesto">
+  <w:style w:type="paragraph" w:styleId="Ttulo">
     <w:name w:val="Title"/>
     <w:basedOn w:val="Normal"/>
     <w:next w:val="Normal"/>
-    <w:link w:val="PuestoCar"/>
+    <w:link w:val="TtuloCar"/>
     <w:uiPriority w:val="10"/>
     <w:qFormat/>
     <w:rsid w:val="00571AA4"/>
@@ -6879,10 +7222,10 @@
       <w:szCs w:val="52"/>
     </w:rPr>
   </w:style>
-  <w:style w:type="character" w:customStyle="1" w:styleId="PuestoCar">
-    <w:name w:val="Puesto Car"/>
+  <w:style w:type="character" w:customStyle="1" w:styleId="TtuloCar">
+    <w:name w:val="Título Car"/>
     <w:basedOn w:val="Fuentedeprrafopredeter"/>
-    <w:link w:val="Puesto"/>
+    <w:link w:val="Ttulo"/>
     <w:uiPriority w:val="10"/>
     <w:rsid w:val="00571AA4"/>
     <w:rPr>
@@ -7008,7 +7351,7 @@
       <w:bCs/>
     </w:rPr>
   </w:style>
-  <w:style w:type="paragraph" w:styleId="TtulodeTDC">
+  <w:style w:type="paragraph" w:styleId="TtuloTDC">
     <w:name w:val="TOC Heading"/>
     <w:basedOn w:val="Ttulo1"/>
     <w:next w:val="Normal"/>
@@ -9254,7 +9597,7 @@
 </file>
 
 <file path=customXml/itemProps2.xml><?xml version="1.0" encoding="utf-8"?>
-<ds:datastoreItem xmlns:ds="http://schemas.openxmlformats.org/officeDocument/2006/customXml" ds:itemID="{1D74361E-EBC1-4800-916F-29D6ED83A59C}">
+<ds:datastoreItem xmlns:ds="http://schemas.openxmlformats.org/officeDocument/2006/customXml" ds:itemID="{EA78B718-5B9C-4F9F-B834-96F56230BE82}">
   <ds:schemaRefs>
     <ds:schemaRef ds:uri="http://schemas.openxmlformats.org/officeDocument/2006/bibliography"/>
   </ds:schemaRefs>

</xml_diff>